<commit_message>
pre-game update, -6 days
</commit_message>
<xml_diff>
--- a/out_there/out_there.docx
+++ b/out_there/out_there.docx
@@ -1,6 +1,6 @@
 
 <file path=word/document.xml><?xml version="1.0" encoding="utf-8"?>
-<w:document xmlns:wpc="http://schemas.microsoft.com/office/word/2010/wordprocessingCanvas" xmlns:cx="http://schemas.microsoft.com/office/drawing/2014/chartex" xmlns:cx1="http://schemas.microsoft.com/office/drawing/2015/9/8/chartex" xmlns:cx2="http://schemas.microsoft.com/office/drawing/2015/10/21/chartex" xmlns:cx3="http://schemas.microsoft.com/office/drawing/2016/5/9/chartex" xmlns:cx4="http://schemas.microsoft.com/office/drawing/2016/5/10/chartex" xmlns:cx5="http://schemas.microsoft.com/office/drawing/2016/5/11/chartex" xmlns:cx6="http://schemas.microsoft.com/office/drawing/2016/5/12/chartex" xmlns:cx7="http://schemas.microsoft.com/office/drawing/2016/5/13/chartex" xmlns:cx8="http://schemas.microsoft.com/office/drawing/2016/5/14/chartex" xmlns:mc="http://schemas.openxmlformats.org/markup-compatibility/2006" xmlns:aink="http://schemas.microsoft.com/office/drawing/2016/ink" xmlns:am3d="http://schemas.microsoft.com/office/drawing/2017/model3d" xmlns:o="urn:schemas-microsoft-com:office:office" xmlns:r="http://schemas.openxmlformats.org/officeDocument/2006/relationships" xmlns:m="http://schemas.openxmlformats.org/officeDocument/2006/math" xmlns:v="urn:schemas-microsoft-com:vml" xmlns:wp14="http://schemas.microsoft.com/office/word/2010/wordprocessingDrawing" xmlns:wp="http://schemas.openxmlformats.org/drawingml/2006/wordprocessingDrawing" xmlns:w10="urn:schemas-microsoft-com:office:word" xmlns:w="http://schemas.openxmlformats.org/wordprocessingml/2006/main" xmlns:w14="http://schemas.microsoft.com/office/word/2010/wordml" xmlns:w15="http://schemas.microsoft.com/office/word/2012/wordml" xmlns:w16cid="http://schemas.microsoft.com/office/word/2016/wordml/cid" xmlns:w16se="http://schemas.microsoft.com/office/word/2015/wordml/symex" xmlns:wpg="http://schemas.microsoft.com/office/word/2010/wordprocessingGroup" xmlns:wpi="http://schemas.microsoft.com/office/word/2010/wordprocessingInk" xmlns:wne="http://schemas.microsoft.com/office/word/2006/wordml" xmlns:wps="http://schemas.microsoft.com/office/word/2010/wordprocessingShape" mc:Ignorable="w14 w15 w16se w16cid wp14">
+<w:document xmlns:wpc="http://schemas.microsoft.com/office/word/2010/wordprocessingCanvas" xmlns:mo="http://schemas.microsoft.com/office/mac/office/2008/main" xmlns:mc="http://schemas.openxmlformats.org/markup-compatibility/2006" xmlns:mv="urn:schemas-microsoft-com:mac:vml" xmlns:o="urn:schemas-microsoft-com:office:office" xmlns:r="http://schemas.openxmlformats.org/officeDocument/2006/relationships" xmlns:m="http://schemas.openxmlformats.org/officeDocument/2006/math" xmlns:v="urn:schemas-microsoft-com:vml" xmlns:wp14="http://schemas.microsoft.com/office/word/2010/wordprocessingDrawing" xmlns:wp="http://schemas.openxmlformats.org/drawingml/2006/wordprocessingDrawing" xmlns:w10="urn:schemas-microsoft-com:office:word" xmlns:w="http://schemas.openxmlformats.org/wordprocessingml/2006/main" xmlns:w14="http://schemas.microsoft.com/office/word/2010/wordml" xmlns:w15="http://schemas.microsoft.com/office/word/2012/wordml" xmlns:wpg="http://schemas.microsoft.com/office/word/2010/wordprocessingGroup" xmlns:wpi="http://schemas.microsoft.com/office/word/2010/wordprocessingInk" xmlns:wne="http://schemas.microsoft.com/office/word/2006/wordml" xmlns:wps="http://schemas.microsoft.com/office/word/2010/wordprocessingShape" mc:Ignorable="w14 w15 wp14">
   <w:body>
     <w:p>
       <w:pPr>
@@ -2045,15 +2045,7 @@
         <w:rPr>
           <w:lang w:val="fi-FI"/>
         </w:rPr>
-        <w:t>Marsiin. Hänen taidoilleen oli valtavasti käyttöä, joten hänet inkarnoitiin 2134 biologiseen kehoon. Hän toimi CCS:n palveluksessa sopeuttajana ja reissasi pitkin Marsia pari vuotta, mutta koki l</w:t>
-      </w:r>
-      <w:bookmarkStart w:id="0" w:name="_GoBack"/>
-      <w:bookmarkEnd w:id="0"/>
-      <w:r>
-        <w:rPr>
-          <w:lang w:val="fi-FI"/>
-        </w:rPr>
-        <w:t xml:space="preserve">opulta Konsortion liian rajoittavana. </w:t>
+        <w:t xml:space="preserve">Marsiin. Hänen taidoilleen oli valtavasti käyttöä, joten hänet inkarnoitiin 2134 biologiseen kehoon. Hän toimi CCS:n palveluksessa sopeuttajana ja reissasi pitkin Marsia pari vuotta, mutta koki lopulta Konsortion liian rajoittavana. </w:t>
       </w:r>
       <w:r>
         <w:rPr>
@@ -2719,10 +2711,36 @@
     </w:p>
     <w:p>
       <w:pPr>
-        <w:rPr>
-          <w:lang w:val="fi-FI"/>
-        </w:rPr>
-      </w:pPr>
+        <w:pStyle w:val="Heading3"/>
+      </w:pPr>
+      <w:r>
+        <w:t>Fajar</w:t>
+      </w:r>
+    </w:p>
+    <w:p>
+      <w:pPr>
+        <w:rPr>
+          <w:lang w:val="fi-FI"/>
+        </w:rPr>
+      </w:pPr>
+      <w:r>
+        <w:rPr>
+          <w:lang w:val="fi-FI"/>
+        </w:rPr>
+        <w:t xml:space="preserve">Alkuperäinen </w:t>
+      </w:r>
+      <w:r>
+        <w:rPr>
+          <w:lang w:val="fi-FI"/>
+        </w:rPr>
+        <w:t>Fajar katosi Lankeemuksessa. Hänenkin kopionsa on Marsissa</w:t>
+      </w:r>
+      <w:r>
+        <w:rPr>
+          <w:lang w:val="fi-FI"/>
+        </w:rPr>
+        <w:t>, mutta se on kylmävarastossa.</w:t>
+      </w:r>
     </w:p>
     <w:p>
       <w:pPr>
@@ -2797,6 +2815,7 @@
           <w:noProof/>
           <w:lang w:val="fi-FI"/>
         </w:rPr>
+        <w:lastRenderedPageBreak/>
         <w:t xml:space="preserve">Juuri ennen pelin alkua toinen huoltojärjestelmä selvisi </w:t>
       </w:r>
       <w:r>
@@ -2853,15 +2872,7 @@
           <w:noProof/>
           <w:lang w:val="fi-FI"/>
         </w:rPr>
-        <w:t xml:space="preserve"> toiseen konttiin, jossa inkarnointiprotokolla käynnistyi </w:t>
-      </w:r>
-      <w:r>
-        <w:rPr>
-          <w:noProof/>
-          <w:lang w:val="fi-FI"/>
-        </w:rPr>
-        <w:lastRenderedPageBreak/>
-        <w:t>ja otti ne huolekseen</w:t>
+        <w:t xml:space="preserve"> toiseen konttiin, jossa inkarnointiprotokolla käynnistyi ja otti ne huolekseen</w:t>
       </w:r>
       <w:r>
         <w:rPr>
@@ -3626,7 +3637,15 @@
           <w:noProof/>
           <w:lang w:val="fi-FI"/>
         </w:rPr>
-        <w:t xml:space="preserve"> ja viestintäjärjestelmi</w:t>
+        <w:t xml:space="preserve"> ja </w:t>
+      </w:r>
+      <w:r>
+        <w:rPr>
+          <w:noProof/>
+          <w:lang w:val="fi-FI"/>
+        </w:rPr>
+        <w:lastRenderedPageBreak/>
+        <w:t>viestintäjärjestelmi</w:t>
       </w:r>
       <w:r>
         <w:rPr>
@@ -4438,6 +4457,7 @@
         <w:rPr>
           <w:noProof/>
         </w:rPr>
+        <w:lastRenderedPageBreak/>
         <w:t>Järjestelmät</w:t>
       </w:r>
     </w:p>
@@ -4458,14 +4478,7 @@
         <w:rPr>
           <w:lang w:val="fi-FI"/>
         </w:rPr>
-        <w:t xml:space="preserve"> on enimmäkseen eristetty muista aluksen järjestelmistä; </w:t>
-      </w:r>
-      <w:r>
-        <w:rPr>
-          <w:lang w:val="fi-FI"/>
-        </w:rPr>
-        <w:lastRenderedPageBreak/>
-        <w:t>rajapintojen läpi kulkee ainoastaan spesifioituja viestintäprotokollia, kuten pyyntöjä huoltojärjestelmälle. Järjestelmän simulaatioavaruus on korruptoitunut ja sitä pidetään vaarallisena; jos sen saa asennettua uudelleen, järjestelmä pystyy ajamaan kahta infomorfia.</w:t>
+        <w:t xml:space="preserve"> on enimmäkseen eristetty muista aluksen järjestelmistä; rajapintojen läpi kulkee ainoastaan spesifioituja viestintäprotokollia, kuten pyyntöjä huoltojärjestelmälle. Järjestelmän simulaatioavaruus on korruptoitunut ja sitä pidetään vaarallisena; jos sen saa asennettua uudelleen, järjestelmä pystyy ajamaan kahta infomorfia.</w:t>
       </w:r>
     </w:p>
     <w:p>
@@ -4924,6 +4937,7 @@
           <w:noProof/>
           <w:lang w:val="fi-FI"/>
         </w:rPr>
+        <w:lastRenderedPageBreak/>
         <w:t>100, 101, 110, 111</w:t>
       </w:r>
     </w:p>
@@ -4955,123 +4969,704 @@
         <w:pStyle w:val="Heading4"/>
       </w:pPr>
       <w:r>
+        <w:t>Etupää</w:t>
+      </w:r>
+    </w:p>
+    <w:p>
+      <w:pPr>
+        <w:rPr>
+          <w:lang w:val="fi-FI"/>
+        </w:rPr>
+      </w:pPr>
+      <w:r>
+        <w:rPr>
+          <w:lang w:val="fi-FI"/>
+        </w:rPr>
+        <w:t xml:space="preserve">Keskuskäytävä on litistetyn X-kirjaimen muotoinen. </w:t>
+      </w:r>
+      <w:r>
+        <w:rPr>
+          <w:lang w:val="fi-FI"/>
+        </w:rPr>
+        <w:t>X:n kärkiin kiinnittyvät rahtikontit. Pohjois- ja etelälaidassa kulkevat keulasta perään huoltoputket, joissa kulkee sähkö, LVI, polttoaine, data ja reaktiomassa.</w:t>
+      </w:r>
+    </w:p>
+    <w:p>
+      <w:pPr>
+        <w:rPr>
+          <w:lang w:val="fi-FI"/>
+        </w:rPr>
+      </w:pPr>
+    </w:p>
+    <w:p>
+      <w:pPr>
+        <w:rPr>
+          <w:noProof/>
+          <w:lang w:val="fi-FI"/>
+        </w:rPr>
+      </w:pPr>
+      <w:r>
+        <w:rPr>
+          <w:noProof/>
+          <w:lang w:val="fi-FI"/>
+        </w:rPr>
+        <w:t xml:space="preserve">Etupäässä on 3 ehjää konttiriviä, ja sitten alukseen on tullut osuma, jonka seurauksena yksi konteista on puskenut sisältönsä </w:t>
+      </w:r>
+      <w:r>
+        <w:rPr>
+          <w:noProof/>
+          <w:lang w:val="fi-FI"/>
+        </w:rPr>
+        <w:t xml:space="preserve">(kontrollikiskoa) </w:t>
+      </w:r>
+      <w:r>
+        <w:rPr>
+          <w:noProof/>
+          <w:lang w:val="fi-FI"/>
+        </w:rPr>
+        <w:t>käytävälle</w:t>
+      </w:r>
+      <w:r>
+        <w:rPr>
+          <w:noProof/>
+          <w:lang w:val="fi-FI"/>
+        </w:rPr>
+        <w:t>. Tyhjiöhitsautuminen on saanut osat liittymään toisiinsa, eikä edes robotti mahdu pienistä raoista läpi.</w:t>
+      </w:r>
+    </w:p>
+    <w:p>
+      <w:pPr>
+        <w:rPr>
+          <w:noProof/>
+          <w:lang w:val="fi-FI"/>
+        </w:rPr>
+      </w:pPr>
+    </w:p>
+    <w:p>
+      <w:pPr>
+        <w:rPr>
+          <w:noProof/>
+          <w:lang w:val="fi-FI"/>
+        </w:rPr>
+      </w:pPr>
+      <w:r>
+        <w:rPr>
+          <w:noProof/>
+          <w:lang w:val="fi-FI"/>
+        </w:rPr>
+        <w:t>Etupäässä on toiminut huoltodroneja, jotka kaikki Pikiranin järjestelmä on nyt vaatinut komentoonsa.</w:t>
+      </w:r>
+    </w:p>
+    <w:p>
+      <w:pPr>
+        <w:rPr>
+          <w:noProof/>
+          <w:lang w:val="fi-FI"/>
+        </w:rPr>
+      </w:pPr>
+    </w:p>
+    <w:p>
+      <w:pPr>
+        <w:rPr>
+          <w:noProof/>
+          <w:lang w:val="fi-FI"/>
+        </w:rPr>
+      </w:pPr>
+      <w:r>
+        <w:rPr>
+          <w:noProof/>
+          <w:lang w:val="fi-FI"/>
+        </w:rPr>
+        <w:t>000</w:t>
+      </w:r>
+      <w:r>
+        <w:rPr>
+          <w:noProof/>
+          <w:lang w:val="fi-FI"/>
+        </w:rPr>
+        <w:t>-011</w:t>
+      </w:r>
+      <w:r>
+        <w:rPr>
+          <w:noProof/>
+          <w:lang w:val="fi-FI"/>
+        </w:rPr>
+        <w:t xml:space="preserve">: </w:t>
+      </w:r>
+      <w:r>
+        <w:rPr>
+          <w:noProof/>
+          <w:lang w:val="fi-FI"/>
+        </w:rPr>
+        <w:t>Maatalous</w:t>
+      </w:r>
+      <w:r>
+        <w:rPr>
+          <w:noProof/>
+          <w:lang w:val="fi-FI"/>
+        </w:rPr>
+        <w:t xml:space="preserve">materiaalin </w:t>
+      </w:r>
+      <w:r>
+        <w:rPr>
+          <w:noProof/>
+          <w:lang w:val="fi-FI"/>
+        </w:rPr>
+        <w:t>kontit</w:t>
+      </w:r>
+      <w:r>
+        <w:rPr>
+          <w:noProof/>
+          <w:lang w:val="fi-FI"/>
+        </w:rPr>
+        <w:t xml:space="preserve">. Kasapäin geneettisesti muokattua kasviainesta. Tästä enää 10% on </w:t>
+      </w:r>
+      <w:r>
+        <w:rPr>
+          <w:noProof/>
+          <w:lang w:val="fi-FI"/>
+        </w:rPr>
+        <w:t>kelvollista.</w:t>
+      </w:r>
+    </w:p>
+    <w:p>
+      <w:pPr>
+        <w:rPr>
+          <w:noProof/>
+          <w:lang w:val="fi-FI"/>
+        </w:rPr>
+      </w:pPr>
+    </w:p>
+    <w:p>
+      <w:pPr>
+        <w:rPr>
+          <w:noProof/>
+          <w:lang w:val="fi-FI"/>
+        </w:rPr>
+      </w:pPr>
+      <w:r>
+        <w:rPr>
+          <w:noProof/>
+          <w:lang w:val="fi-FI"/>
+        </w:rPr>
+        <w:t>100: Pikiranin varasto: 4000 uploadia isoilla levyillä ja säiliöissä. Tähän on osunut mikrometeoroidi, joka on rikkonut ulkoseinän, joitakin levyjä ja oven mekanismin.</w:t>
+      </w:r>
+    </w:p>
+    <w:p>
+      <w:pPr>
+        <w:rPr>
+          <w:noProof/>
+          <w:lang w:val="fi-FI"/>
+        </w:rPr>
+      </w:pPr>
+    </w:p>
+    <w:p>
+      <w:pPr>
+        <w:rPr>
+          <w:i/>
+          <w:noProof/>
+          <w:lang w:val="fi-FI"/>
+        </w:rPr>
+      </w:pPr>
+      <w:r>
+        <w:rPr>
+          <w:noProof/>
+          <w:lang w:val="fi-FI"/>
+        </w:rPr>
+        <w:t>101: Pikiranin toimisto ja herätystila. Täällä hahmot heräävät. Tilassa on mm. inkarnointiohjelmisto</w:t>
+      </w:r>
+      <w:r>
+        <w:rPr>
+          <w:noProof/>
+          <w:lang w:val="fi-FI"/>
+        </w:rPr>
+        <w:t>. Yhteys aluksen akustoon toiminnassa.</w:t>
+      </w:r>
+      <w:r>
+        <w:rPr>
+          <w:noProof/>
+          <w:lang w:val="fi-FI"/>
+        </w:rPr>
+        <w:t xml:space="preserve"> Toimistossa </w:t>
+      </w:r>
+      <w:r>
+        <w:rPr>
+          <w:noProof/>
+          <w:u w:val="single"/>
+          <w:lang w:val="fi-FI"/>
+        </w:rPr>
+        <w:t>ei ole virtuaalitodellisuusjärjestelmää</w:t>
+      </w:r>
+      <w:r>
+        <w:rPr>
+          <w:noProof/>
+          <w:lang w:val="fi-FI"/>
+        </w:rPr>
+        <w:t>, koska tarkoitus on nimenomaan inkarnoida egot morfeihin.</w:t>
+      </w:r>
+    </w:p>
+    <w:p>
+      <w:pPr>
+        <w:rPr>
+          <w:noProof/>
+          <w:lang w:val="fi-FI"/>
+        </w:rPr>
+      </w:pPr>
+    </w:p>
+    <w:p>
+      <w:pPr>
+        <w:rPr>
+          <w:noProof/>
+          <w:lang w:val="fi-FI"/>
+        </w:rPr>
+      </w:pPr>
+      <w:r>
+        <w:rPr>
+          <w:noProof/>
+          <w:lang w:val="fi-FI"/>
+        </w:rPr>
+        <w:t xml:space="preserve">110: </w:t>
+      </w:r>
+      <w:r>
+        <w:rPr>
+          <w:noProof/>
+          <w:lang w:val="fi-FI"/>
+        </w:rPr>
+        <w:t>4 pikkufirmaaa purkissa: tietotekniikka ja kalusto toimistojen instant-bootstrappaamiseen.</w:t>
+      </w:r>
+      <w:r>
+        <w:rPr>
+          <w:noProof/>
+          <w:lang w:val="fi-FI"/>
+        </w:rPr>
+        <w:t xml:space="preserve"> Yksi suljettu firmoista on VR-pelifirma </w:t>
+      </w:r>
+      <w:r>
+        <w:rPr>
+          <w:i/>
+          <w:noProof/>
+          <w:lang w:val="fi-FI"/>
+        </w:rPr>
+        <w:t>Dog of War</w:t>
+      </w:r>
+      <w:r>
+        <w:rPr>
+          <w:i/>
+          <w:noProof/>
+          <w:lang w:val="fi-FI"/>
+        </w:rPr>
+        <w:t xml:space="preserve"> &amp; Love</w:t>
+      </w:r>
+      <w:bookmarkStart w:id="0" w:name="_GoBack"/>
+      <w:bookmarkEnd w:id="0"/>
+      <w:r>
+        <w:rPr>
+          <w:noProof/>
+          <w:lang w:val="fi-FI"/>
+        </w:rPr>
+        <w:t xml:space="preserve">, jolta löytyy täysikokoinen VR-serveri. Jos se kytketään Pikiranin laitteisiin, siitä saadaan simulaatioavaruus, jolla on tehoa </w:t>
+      </w:r>
+      <w:r>
+        <w:rPr>
+          <w:noProof/>
+          <w:lang w:val="fi-FI"/>
+        </w:rPr>
+        <w:t>8</w:t>
+      </w:r>
+      <w:r>
+        <w:rPr>
+          <w:noProof/>
+          <w:lang w:val="fi-FI"/>
+        </w:rPr>
+        <w:t xml:space="preserve"> egon pyörittämiseen.</w:t>
+      </w:r>
+    </w:p>
+    <w:p>
+      <w:pPr>
+        <w:rPr>
+          <w:noProof/>
+          <w:lang w:val="fi-FI"/>
+        </w:rPr>
+      </w:pPr>
+    </w:p>
+    <w:p>
+      <w:pPr>
+        <w:rPr>
+          <w:noProof/>
+          <w:lang w:val="fi-FI"/>
+        </w:rPr>
+      </w:pPr>
+      <w:r>
+        <w:rPr>
+          <w:noProof/>
+          <w:lang w:val="fi-FI"/>
+        </w:rPr>
+        <w:t xml:space="preserve">111: </w:t>
+      </w:r>
+      <w:r>
+        <w:rPr>
+          <w:noProof/>
+          <w:lang w:val="fi-FI"/>
+        </w:rPr>
+        <w:t>Brändätyn mikroelektroniikan ko</w:t>
+      </w:r>
+      <w:r>
+        <w:rPr>
+          <w:noProof/>
+          <w:lang w:val="fi-FI"/>
+        </w:rPr>
+        <w:t>ntti. Kelpaa lähinnä varaosiksi viestintäjärjestelmiin.</w:t>
+      </w:r>
+    </w:p>
+    <w:p>
+      <w:pPr>
+        <w:rPr>
+          <w:noProof/>
+          <w:lang w:val="fi-FI"/>
+        </w:rPr>
+      </w:pPr>
+    </w:p>
+    <w:p>
+      <w:pPr>
+        <w:rPr>
+          <w:noProof/>
+          <w:lang w:val="fi-FI"/>
+        </w:rPr>
+      </w:pPr>
+      <w:r>
+        <w:rPr>
+          <w:noProof/>
+          <w:lang w:val="fi-FI"/>
+        </w:rPr>
+        <w:t>200: Raakojen hiilivetyjen kontti</w:t>
+      </w:r>
+    </w:p>
+    <w:p>
+      <w:pPr>
+        <w:rPr>
+          <w:noProof/>
+          <w:lang w:val="fi-FI"/>
+        </w:rPr>
+      </w:pPr>
+    </w:p>
+    <w:p>
+      <w:pPr>
+        <w:rPr>
+          <w:noProof/>
+          <w:lang w:val="fi-FI"/>
+        </w:rPr>
+      </w:pPr>
+      <w:r>
+        <w:rPr>
+          <w:noProof/>
+          <w:lang w:val="fi-FI"/>
+        </w:rPr>
+        <w:t xml:space="preserve">201: </w:t>
+      </w:r>
+      <w:r>
+        <w:rPr>
+          <w:noProof/>
+          <w:lang w:val="fi-FI"/>
+        </w:rPr>
+        <w:t>Orgaanisia</w:t>
+      </w:r>
+      <w:r>
+        <w:rPr>
+          <w:noProof/>
+          <w:lang w:val="fi-FI"/>
+        </w:rPr>
+        <w:t xml:space="preserve"> nanoprintteriaineita. </w:t>
+      </w:r>
+      <w:r>
+        <w:rPr>
+          <w:noProof/>
+          <w:lang w:val="fi-FI"/>
+        </w:rPr>
+        <w:t>Ehjiä</w:t>
+      </w:r>
+    </w:p>
+    <w:p>
+      <w:pPr>
+        <w:rPr>
+          <w:noProof/>
+          <w:lang w:val="fi-FI"/>
+        </w:rPr>
+      </w:pPr>
+    </w:p>
+    <w:p>
+      <w:pPr>
+        <w:rPr>
+          <w:noProof/>
+          <w:lang w:val="fi-FI"/>
+        </w:rPr>
+      </w:pPr>
+      <w:r>
+        <w:rPr>
+          <w:noProof/>
+          <w:lang w:val="fi-FI"/>
+        </w:rPr>
+        <w:t>210: Puolijohteita</w:t>
+      </w:r>
+      <w:r>
+        <w:rPr>
+          <w:noProof/>
+          <w:lang w:val="fi-FI"/>
+        </w:rPr>
+        <w:t xml:space="preserve"> ja metalleja</w:t>
+      </w:r>
+      <w:r>
+        <w:rPr>
+          <w:noProof/>
+          <w:lang w:val="fi-FI"/>
+        </w:rPr>
+        <w:t xml:space="preserve"> nanoprinttereihin. Ehjiä.</w:t>
+      </w:r>
+    </w:p>
+    <w:p>
+      <w:pPr>
+        <w:rPr>
+          <w:noProof/>
+          <w:lang w:val="fi-FI"/>
+        </w:rPr>
+      </w:pPr>
+    </w:p>
+    <w:p>
+      <w:pPr>
+        <w:rPr>
+          <w:noProof/>
+          <w:lang w:val="fi-FI"/>
+        </w:rPr>
+      </w:pPr>
+      <w:r>
+        <w:rPr>
+          <w:noProof/>
+          <w:lang w:val="fi-FI"/>
+        </w:rPr>
+        <w:t>211: Levyjä ja tietotekniikkaa, sinetöityjä kontteja joissa kryptoavaimia. Joukossa on muutama egocastaukseen käytettävissä oleva avain.</w:t>
+      </w:r>
+    </w:p>
+    <w:p>
+      <w:pPr>
+        <w:rPr>
+          <w:noProof/>
+          <w:lang w:val="fi-FI"/>
+        </w:rPr>
+      </w:pPr>
+    </w:p>
+    <w:p>
+      <w:pPr>
+        <w:rPr>
+          <w:noProof/>
+          <w:lang w:val="fi-FI"/>
+        </w:rPr>
+      </w:pPr>
+      <w:r>
+        <w:rPr>
+          <w:noProof/>
+          <w:lang w:val="fi-FI"/>
+        </w:rPr>
+        <w:t>300 - 311: Avaruusalusten varaosia. Enimmäkseen raakametallia; 301 on hajonnut ja kiskot tukkivat käytävän.</w:t>
+      </w:r>
+      <w:r>
+        <w:rPr>
+          <w:noProof/>
+          <w:lang w:val="fi-FI"/>
+        </w:rPr>
+        <w:t xml:space="preserve"> </w:t>
+      </w:r>
+      <w:r>
+        <w:rPr>
+          <w:noProof/>
+          <w:lang w:val="fi-FI"/>
+        </w:rPr>
+        <w:t>Alun perin magneettiset k</w:t>
+      </w:r>
+      <w:r>
+        <w:rPr>
+          <w:noProof/>
+          <w:lang w:val="fi-FI"/>
+        </w:rPr>
+        <w:t xml:space="preserve">iskot </w:t>
+      </w:r>
+      <w:r>
+        <w:rPr>
+          <w:noProof/>
+          <w:lang w:val="fi-FI"/>
+        </w:rPr>
+        <w:t>keräsivät puoleensa irrallaan leijuvaa tavaraa, joka on sittemmin tyhjiöhitsautunu</w:t>
+      </w:r>
+      <w:r>
+        <w:rPr>
+          <w:noProof/>
+          <w:lang w:val="fi-FI"/>
+        </w:rPr>
+        <w:t>t kiinni</w:t>
+      </w:r>
+      <w:r>
+        <w:rPr>
+          <w:noProof/>
+          <w:lang w:val="fi-FI"/>
+        </w:rPr>
+        <w:t xml:space="preserve"> aluksen muuhun materiaaliin.</w:t>
+      </w:r>
+      <w:r>
+        <w:rPr>
+          <w:noProof/>
+          <w:lang w:val="fi-FI"/>
+        </w:rPr>
+        <w:t xml:space="preserve"> </w:t>
+      </w:r>
+      <w:r>
+        <w:rPr>
+          <w:noProof/>
+          <w:lang w:val="fi-FI"/>
+        </w:rPr>
+        <w:t>Tukoksen s</w:t>
+      </w:r>
+      <w:r>
+        <w:rPr>
+          <w:noProof/>
+          <w:lang w:val="fi-FI"/>
+        </w:rPr>
+        <w:t xml:space="preserve">uurimmastakaan aukosta pieni huoltorobotti ei mahdu läpi. </w:t>
+      </w:r>
+      <w:r>
+        <w:rPr>
+          <w:noProof/>
+          <w:lang w:val="fi-FI"/>
+        </w:rPr>
         <w:lastRenderedPageBreak/>
-        <w:t>Etupää</w:t>
-      </w:r>
-    </w:p>
-    <w:p>
-      <w:pPr>
-        <w:rPr>
-          <w:lang w:val="fi-FI"/>
-        </w:rPr>
-      </w:pPr>
-      <w:r>
-        <w:rPr>
-          <w:lang w:val="fi-FI"/>
-        </w:rPr>
-        <w:t xml:space="preserve">Keskuskäytävä on litistetyn X-kirjaimen muotoinen. </w:t>
-      </w:r>
-      <w:r>
-        <w:rPr>
-          <w:lang w:val="fi-FI"/>
-        </w:rPr>
-        <w:t>X:n kärkiin kiinnittyvät rahtikontit. Pohjois- ja etelälaidassa kulkevat keulasta perään huoltoputket, joissa kulkee sähkö, LVI, polttoaine, data ja reaktiomassa.</w:t>
-      </w:r>
-    </w:p>
-    <w:p>
-      <w:pPr>
-        <w:rPr>
-          <w:lang w:val="fi-FI"/>
-        </w:rPr>
-      </w:pPr>
-    </w:p>
-    <w:p>
-      <w:pPr>
-        <w:rPr>
-          <w:noProof/>
-          <w:lang w:val="fi-FI"/>
-        </w:rPr>
-      </w:pPr>
-      <w:r>
-        <w:rPr>
-          <w:noProof/>
-          <w:lang w:val="fi-FI"/>
-        </w:rPr>
-        <w:t xml:space="preserve">Etupäässä on 3 ehjää konttiriviä, ja sitten alukseen on tullut osuma, jonka seurauksena yksi konteista on puskenut sisältönsä </w:t>
-      </w:r>
-      <w:r>
-        <w:rPr>
-          <w:noProof/>
-          <w:lang w:val="fi-FI"/>
-        </w:rPr>
-        <w:t xml:space="preserve">(kontrollikiskoa) </w:t>
-      </w:r>
-      <w:r>
-        <w:rPr>
-          <w:noProof/>
-          <w:lang w:val="fi-FI"/>
-        </w:rPr>
-        <w:t>käytävälle</w:t>
-      </w:r>
-      <w:r>
-        <w:rPr>
-          <w:noProof/>
-          <w:lang w:val="fi-FI"/>
-        </w:rPr>
-        <w:t>. Tyhjiöhitsautuminen on saanut osat liittymään toisiinsa, eikä edes robotti mahdu pienistä raoista läpi.</w:t>
-      </w:r>
-    </w:p>
-    <w:p>
-      <w:pPr>
-        <w:rPr>
-          <w:noProof/>
-          <w:lang w:val="fi-FI"/>
-        </w:rPr>
-      </w:pPr>
-    </w:p>
-    <w:p>
-      <w:pPr>
-        <w:rPr>
-          <w:noProof/>
-          <w:lang w:val="fi-FI"/>
-        </w:rPr>
-      </w:pPr>
-      <w:r>
-        <w:rPr>
-          <w:noProof/>
-          <w:lang w:val="fi-FI"/>
-        </w:rPr>
-        <w:t>Etupäässä on toiminut huoltodroneja, jotka kaikki Pikiranin järjestelmä on nyt vaatinut komentoonsa.</w:t>
-      </w:r>
-    </w:p>
-    <w:p>
-      <w:pPr>
-        <w:rPr>
-          <w:noProof/>
-          <w:lang w:val="fi-FI"/>
-        </w:rPr>
-      </w:pPr>
-    </w:p>
-    <w:p>
-      <w:pPr>
-        <w:rPr>
-          <w:noProof/>
-          <w:lang w:val="fi-FI"/>
-        </w:rPr>
-      </w:pPr>
-      <w:r>
-        <w:rPr>
-          <w:noProof/>
-          <w:lang w:val="fi-FI"/>
-        </w:rPr>
-        <w:t>000</w:t>
-      </w:r>
-      <w:r>
-        <w:rPr>
-          <w:noProof/>
-          <w:lang w:val="fi-FI"/>
-        </w:rPr>
-        <w:t>-011</w:t>
+        <w:t xml:space="preserve">Periaatteessa aukon voisi yrittää </w:t>
+      </w:r>
+      <w:r>
+        <w:rPr>
+          <w:noProof/>
+          <w:lang w:val="fi-FI"/>
+        </w:rPr>
+        <w:t>laajentaa</w:t>
+      </w:r>
+      <w:r>
+        <w:rPr>
+          <w:noProof/>
+          <w:lang w:val="fi-FI"/>
+        </w:rPr>
+        <w:t xml:space="preserve"> huoltolaserilla.</w:t>
+      </w:r>
+    </w:p>
+    <w:p>
+      <w:pPr>
+        <w:rPr>
+          <w:noProof/>
+          <w:lang w:val="fi-FI"/>
+        </w:rPr>
+      </w:pPr>
+    </w:p>
+    <w:p>
+      <w:pPr>
+        <w:rPr>
+          <w:noProof/>
+          <w:lang w:val="fi-FI"/>
+        </w:rPr>
+      </w:pPr>
+      <w:r>
+        <w:rPr>
+          <w:noProof/>
+          <w:lang w:val="fi-FI"/>
+        </w:rPr>
+        <w:t>300: Aurinkopaneeleita</w:t>
+      </w:r>
+      <w:r>
+        <w:rPr>
+          <w:noProof/>
+          <w:lang w:val="fi-FI"/>
+        </w:rPr>
+        <w:t>. Täältä löytyy 8</w:t>
+      </w:r>
+      <w:r>
+        <w:rPr>
+          <w:noProof/>
+          <w:lang w:val="fi-FI"/>
+        </w:rPr>
+        <w:t xml:space="preserve">0 m^2 aurinkopaneelia. Jos ne kytkettäisiin kiinni, </w:t>
+      </w:r>
+      <w:r>
+        <w:rPr>
+          <w:noProof/>
+          <w:lang w:val="fi-FI"/>
+        </w:rPr>
+        <w:t>niillä</w:t>
+      </w:r>
+      <w:r>
+        <w:rPr>
+          <w:noProof/>
+          <w:lang w:val="fi-FI"/>
+        </w:rPr>
+        <w:t xml:space="preserve"> saisi 4</w:t>
+      </w:r>
+      <w:r>
+        <w:rPr>
+          <w:noProof/>
+          <w:lang w:val="fi-FI"/>
+        </w:rPr>
+        <w:t>0 W lisätehoa.</w:t>
+      </w:r>
+    </w:p>
+    <w:p>
+      <w:pPr>
+        <w:rPr>
+          <w:noProof/>
+          <w:lang w:val="fi-FI"/>
+        </w:rPr>
+      </w:pPr>
+    </w:p>
+    <w:p>
+      <w:pPr>
+        <w:pStyle w:val="Heading4"/>
+      </w:pPr>
+      <w:r>
+        <w:t>Takapää</w:t>
+      </w:r>
+    </w:p>
+    <w:p>
+      <w:pPr>
+        <w:rPr>
+          <w:lang w:val="fi-FI"/>
+        </w:rPr>
+      </w:pPr>
+      <w:r>
+        <w:rPr>
+          <w:lang w:val="fi-FI"/>
+        </w:rPr>
+        <w:t xml:space="preserve">Seinissä näkyy jälkiä ampumisesta: </w:t>
+      </w:r>
+      <w:r>
+        <w:rPr>
+          <w:lang w:val="fi-FI"/>
+        </w:rPr>
+        <w:t>Bromon miehistö otti vastaan tunkeutujat kotitekoisilla aseilla, ja sotilaat vastasivat haulikoilla. Ammukset eivät ole läpäisseet sisäseiniä, mutta kosmeettiset jäljet ovat ilmeisiä.</w:t>
+      </w:r>
+    </w:p>
+    <w:p>
+      <w:pPr>
+        <w:rPr>
+          <w:noProof/>
+          <w:lang w:val="fi-FI"/>
+        </w:rPr>
+      </w:pPr>
+    </w:p>
+    <w:p>
+      <w:pPr>
+        <w:rPr>
+          <w:noProof/>
+          <w:lang w:val="fi-FI"/>
+        </w:rPr>
+      </w:pPr>
+      <w:r>
+        <w:rPr>
+          <w:noProof/>
+          <w:lang w:val="fi-FI"/>
+        </w:rPr>
+        <w:t>400 - 411</w:t>
       </w:r>
       <w:r>
         <w:rPr>
@@ -5085,463 +5680,444 @@
           <w:noProof/>
           <w:lang w:val="fi-FI"/>
         </w:rPr>
-        <w:t>Maatalous</w:t>
-      </w:r>
-      <w:r>
-        <w:rPr>
-          <w:noProof/>
-          <w:lang w:val="fi-FI"/>
-        </w:rPr>
-        <w:t xml:space="preserve">materiaalin </w:t>
-      </w:r>
-      <w:r>
-        <w:rPr>
-          <w:noProof/>
-          <w:lang w:val="fi-FI"/>
-        </w:rPr>
-        <w:t>kontit</w:t>
-      </w:r>
-      <w:r>
-        <w:rPr>
-          <w:noProof/>
-          <w:lang w:val="fi-FI"/>
-        </w:rPr>
-        <w:t xml:space="preserve">. Kasapäin geneettisesti muokattua kasviainesta. Tästä enää 10% on </w:t>
-      </w:r>
-      <w:r>
-        <w:rPr>
-          <w:noProof/>
-          <w:lang w:val="fi-FI"/>
-        </w:rPr>
-        <w:t>kelvollista.</w:t>
-      </w:r>
-    </w:p>
-    <w:p>
-      <w:pPr>
-        <w:rPr>
-          <w:noProof/>
-          <w:lang w:val="fi-FI"/>
-        </w:rPr>
-      </w:pPr>
-    </w:p>
-    <w:p>
-      <w:pPr>
-        <w:rPr>
-          <w:noProof/>
-          <w:lang w:val="fi-FI"/>
-        </w:rPr>
-      </w:pPr>
-      <w:r>
-        <w:rPr>
-          <w:noProof/>
-          <w:lang w:val="fi-FI"/>
-        </w:rPr>
-        <w:t>100: Pikiranin varasto: 4000 uploadia isoilla levyillä ja säiliöissä. Tähän on osunut mikrometeoroidi, joka on rikkonut ulkoseinän, joitakin levyjä ja oven mekanismin.</w:t>
-      </w:r>
-    </w:p>
-    <w:p>
-      <w:pPr>
-        <w:rPr>
-          <w:noProof/>
-          <w:lang w:val="fi-FI"/>
-        </w:rPr>
-      </w:pPr>
-    </w:p>
-    <w:p>
-      <w:pPr>
+        <w:t>Eläinalkioita: pakastettuja pieniä eläimiä, sekä raakaa DNA:a, sikiöitä, munia että vastasyntyneitä. Kontrollijärjestelmien tuhouduttua kaikki tämä on kuollutta, tosin DNA:lla olisi vielä arvoa rekonstruoijille.</w:t>
+      </w:r>
+    </w:p>
+    <w:p>
+      <w:pPr>
+        <w:rPr>
+          <w:noProof/>
+          <w:lang w:val="fi-FI"/>
+        </w:rPr>
+      </w:pPr>
+    </w:p>
+    <w:p>
+      <w:pPr>
+        <w:rPr>
+          <w:noProof/>
+          <w:lang w:val="fi-FI"/>
+        </w:rPr>
+      </w:pPr>
+      <w:r>
+        <w:rPr>
+          <w:noProof/>
+          <w:lang w:val="fi-FI"/>
+        </w:rPr>
+        <w:t xml:space="preserve">411: Pakattu inkubaattorilaitteisto eläinten kasvattamiseen. </w:t>
+      </w:r>
+      <w:r>
+        <w:rPr>
+          <w:noProof/>
+          <w:lang w:val="fi-FI"/>
+        </w:rPr>
+        <w:t>Sinänsä ehjää, mutta sisältää tuskin mitään hyödyllistä.</w:t>
+      </w:r>
+    </w:p>
+    <w:p>
+      <w:pPr>
+        <w:rPr>
+          <w:noProof/>
+          <w:lang w:val="fi-FI"/>
+        </w:rPr>
+      </w:pPr>
+    </w:p>
+    <w:p>
+      <w:pPr>
+        <w:rPr>
+          <w:noProof/>
+          <w:lang w:val="fi-FI"/>
+        </w:rPr>
+      </w:pPr>
+      <w:r>
+        <w:rPr>
+          <w:noProof/>
+          <w:lang w:val="fi-FI"/>
+        </w:rPr>
+        <w:t>500 - 511</w:t>
+      </w:r>
+      <w:r>
+        <w:rPr>
+          <w:noProof/>
+          <w:lang w:val="fi-FI"/>
+        </w:rPr>
+        <w:t xml:space="preserve">: </w:t>
+      </w:r>
+      <w:r>
+        <w:rPr>
+          <w:noProof/>
+          <w:lang w:val="fi-FI"/>
+        </w:rPr>
+        <w:t xml:space="preserve">Henkilökohtaiset rahtikuljetukset. Kasapäin </w:t>
+      </w:r>
+      <w:r>
+        <w:rPr>
+          <w:noProof/>
+          <w:lang w:val="fi-FI"/>
+        </w:rPr>
+        <w:t>henkilökohtaisen koon</w:t>
+      </w:r>
+      <w:r>
+        <w:rPr>
+          <w:noProof/>
+          <w:lang w:val="fi-FI"/>
+        </w:rPr>
+        <w:t xml:space="preserve"> </w:t>
+      </w:r>
+      <w:r>
+        <w:rPr>
+          <w:noProof/>
+          <w:lang w:val="fi-FI"/>
+        </w:rPr>
+        <w:t>matkatavarakontteja</w:t>
+      </w:r>
+      <w:r>
+        <w:rPr>
+          <w:noProof/>
+          <w:lang w:val="fi-FI"/>
+        </w:rPr>
+        <w:t xml:space="preserve">, alun perin </w:t>
+      </w:r>
+      <w:r>
+        <w:rPr>
+          <w:noProof/>
+          <w:lang w:val="fi-FI"/>
+        </w:rPr>
+        <w:t>matkalla Marsiin, sisältää henkilökohtaisesti tärkeitä tavaroita noin tuhannelle ihmiselle. Nämä on pengottu ja niistä on etsitty kaikkea hyödyllistä, ja sitten huoltorobotit ovat pakanneet ne takaisin vähemmän huolellisesti. Täällä ei ole mitään käyttökelpoista.</w:t>
+      </w:r>
+    </w:p>
+    <w:p>
+      <w:pPr>
+        <w:rPr>
+          <w:noProof/>
+          <w:lang w:val="fi-FI"/>
+        </w:rPr>
+      </w:pPr>
+    </w:p>
+    <w:p>
+      <w:pPr>
+        <w:rPr>
+          <w:noProof/>
+          <w:lang w:val="fi-FI"/>
+        </w:rPr>
+      </w:pPr>
+      <w:r>
+        <w:rPr>
+          <w:noProof/>
+          <w:lang w:val="fi-FI"/>
+        </w:rPr>
+        <w:t>510: Antiikkitavarakontti. Sinetöity, ilmastokontrolloiduissa olosuhteissa oleva kontti, jossa on mm. haurasta maalaustaidetta Maapallolta. Tämä kontti on kuin ihmeen kaupalla säilynyt ehjänä, ja indikaattori osoittaa, että sen sisällä on yhä ilmaa. Jos maalaukset päätyvät tyhjiöön, ne menevät käytännössä pilalle. Tämän kontin sisällöstä</w:t>
+      </w:r>
+      <w:r>
+        <w:rPr>
+          <w:noProof/>
+          <w:lang w:val="fi-FI"/>
+        </w:rPr>
+        <w:t xml:space="preserve"> ehjänä</w:t>
+      </w:r>
+      <w:r>
+        <w:rPr>
+          <w:noProof/>
+          <w:lang w:val="fi-FI"/>
+        </w:rPr>
+        <w:t xml:space="preserve"> maksettaisiin </w:t>
+      </w:r>
+      <w:r>
+        <w:rPr>
+          <w:noProof/>
+          <w:lang w:val="fi-FI"/>
+        </w:rPr>
+        <w:t xml:space="preserve">kevyesti </w:t>
+      </w:r>
+      <w:r>
+        <w:rPr>
+          <w:noProof/>
+          <w:lang w:val="fi-FI"/>
+        </w:rPr>
+        <w:t xml:space="preserve">pari </w:t>
+      </w:r>
+      <w:r>
+        <w:rPr>
+          <w:noProof/>
+          <w:lang w:val="fi-FI"/>
+        </w:rPr>
+        <w:t xml:space="preserve">miljoonaa Konsortion krediittiä, tyhjiövahingoittuneena </w:t>
+      </w:r>
+      <w:r>
+        <w:rPr>
+          <w:noProof/>
+          <w:lang w:val="fi-FI"/>
+        </w:rPr>
+        <w:t>vain ehkä 10 kcr.</w:t>
+      </w:r>
+    </w:p>
+    <w:p>
+      <w:pPr>
+        <w:rPr>
+          <w:noProof/>
+          <w:lang w:val="fi-FI"/>
+        </w:rPr>
+      </w:pPr>
+    </w:p>
+    <w:p>
+      <w:pPr>
+        <w:rPr>
+          <w:noProof/>
+          <w:lang w:val="fi-FI"/>
+        </w:rPr>
+      </w:pPr>
+      <w:r>
+        <w:rPr>
+          <w:noProof/>
+          <w:lang w:val="fi-FI"/>
+        </w:rPr>
+        <w:t>600 - 611</w:t>
+      </w:r>
+      <w:r>
+        <w:rPr>
+          <w:noProof/>
+          <w:lang w:val="fi-FI"/>
+        </w:rPr>
+        <w:t xml:space="preserve">: Metallivetykontit, </w:t>
+      </w:r>
+      <w:r>
+        <w:rPr>
+          <w:noProof/>
+          <w:lang w:val="fi-FI"/>
+        </w:rPr>
+        <w:t xml:space="preserve">ylimääräistä </w:t>
+      </w:r>
+      <w:r>
+        <w:rPr>
+          <w:noProof/>
+          <w:lang w:val="fi-FI"/>
+        </w:rPr>
+        <w:t>reaktiomassaa varten. Tyhjennetty.</w:t>
+      </w:r>
+      <w:r>
+        <w:rPr>
+          <w:noProof/>
+          <w:lang w:val="fi-FI"/>
+        </w:rPr>
+        <w:t xml:space="preserve"> 610 on otettu käyttöön ruumishuoneeksi: siellä on 4 vainajaa. Yhdellä näistä (kapteeni Lestari) on ollut kuorinippu, mutta se on poistettu. Vainajat ovat ruumissäkeissä ja syväjäässä.</w:t>
+      </w:r>
+    </w:p>
+    <w:p>
+      <w:pPr>
+        <w:rPr>
+          <w:noProof/>
+          <w:lang w:val="fi-FI"/>
+        </w:rPr>
+      </w:pPr>
+    </w:p>
+    <w:p>
+      <w:pPr>
+        <w:rPr>
+          <w:noProof/>
+          <w:lang w:val="fi-FI"/>
+        </w:rPr>
+      </w:pPr>
+      <w:r>
+        <w:rPr>
+          <w:noProof/>
+          <w:lang w:val="fi-FI"/>
+        </w:rPr>
+        <w:t>700: Rahtihuoltokontti</w:t>
+      </w:r>
+      <w:r>
+        <w:rPr>
+          <w:noProof/>
+          <w:lang w:val="fi-FI"/>
+        </w:rPr>
+        <w:t xml:space="preserve">. Täällä on lähinnä paljon pakkausmateriaalia sekä yksi </w:t>
+      </w:r>
+      <w:r>
+        <w:rPr>
+          <w:noProof/>
+          <w:lang w:val="fi-FI"/>
+        </w:rPr>
+        <w:t>tiiviiseen konttiin pakattu</w:t>
+      </w:r>
+      <w:r>
+        <w:rPr>
+          <w:noProof/>
+          <w:lang w:val="fi-FI"/>
+        </w:rPr>
+        <w:t xml:space="preserve"> </w:t>
+      </w:r>
+      <w:r>
+        <w:rPr>
+          <w:noProof/>
+          <w:lang w:val="fi-FI"/>
+        </w:rPr>
+        <w:t>vähän käytetty</w:t>
+      </w:r>
+      <w:r>
+        <w:rPr>
+          <w:noProof/>
+          <w:lang w:val="fi-FI"/>
+        </w:rPr>
+        <w:t xml:space="preserve"> </w:t>
+      </w:r>
+      <w:r>
         <w:rPr>
           <w:i/>
           <w:noProof/>
           <w:lang w:val="fi-FI"/>
         </w:rPr>
-      </w:pPr>
-      <w:r>
-        <w:rPr>
-          <w:noProof/>
-          <w:lang w:val="fi-FI"/>
-        </w:rPr>
-        <w:t>101: Pikiranin toimisto ja herätystila. Täällä hahmot heräävät. Tilassa on mm. inkarnointiohjelmisto</w:t>
-      </w:r>
-      <w:r>
-        <w:rPr>
-          <w:noProof/>
-          <w:lang w:val="fi-FI"/>
-        </w:rPr>
-        <w:t>. Yhteys aluksen akustoon toiminnassa.</w:t>
-      </w:r>
-      <w:r>
-        <w:rPr>
-          <w:noProof/>
-          <w:lang w:val="fi-FI"/>
-        </w:rPr>
-        <w:t xml:space="preserve"> Toimistossa </w:t>
-      </w:r>
-      <w:r>
-        <w:rPr>
-          <w:noProof/>
-          <w:u w:val="single"/>
-          <w:lang w:val="fi-FI"/>
-        </w:rPr>
-        <w:t>ei ole virtuaalitodellisuusjärjestelmää</w:t>
-      </w:r>
-      <w:r>
-        <w:rPr>
-          <w:noProof/>
-          <w:lang w:val="fi-FI"/>
-        </w:rPr>
-        <w:t>, koska tarkoitus on nimenomaan inkarnoida egot morfeihin.</w:t>
-      </w:r>
-    </w:p>
-    <w:p>
-      <w:pPr>
-        <w:rPr>
-          <w:noProof/>
-          <w:lang w:val="fi-FI"/>
-        </w:rPr>
-      </w:pPr>
-    </w:p>
-    <w:p>
-      <w:pPr>
-        <w:rPr>
-          <w:noProof/>
-          <w:lang w:val="fi-FI"/>
-        </w:rPr>
-      </w:pPr>
-      <w:r>
-        <w:rPr>
-          <w:noProof/>
-          <w:lang w:val="fi-FI"/>
-        </w:rPr>
-        <w:t xml:space="preserve">110: </w:t>
-      </w:r>
-      <w:r>
-        <w:rPr>
-          <w:noProof/>
-          <w:lang w:val="fi-FI"/>
-        </w:rPr>
-        <w:t>4 pikkufirmaaa purkissa: tietotekniikka ja kalusto toimistojen instant-bootstrappaamiseen.</w:t>
-      </w:r>
-    </w:p>
-    <w:p>
-      <w:pPr>
-        <w:rPr>
-          <w:noProof/>
-          <w:lang w:val="fi-FI"/>
-        </w:rPr>
-      </w:pPr>
-    </w:p>
-    <w:p>
-      <w:pPr>
-        <w:rPr>
-          <w:noProof/>
-          <w:lang w:val="fi-FI"/>
-        </w:rPr>
-      </w:pPr>
-      <w:r>
-        <w:rPr>
-          <w:noProof/>
-          <w:lang w:val="fi-FI"/>
-        </w:rPr>
-        <w:t xml:space="preserve">111: </w:t>
-      </w:r>
-      <w:r>
-        <w:rPr>
-          <w:noProof/>
-          <w:lang w:val="fi-FI"/>
-        </w:rPr>
-        <w:t>Brändätyn mikroelektroniikan ko</w:t>
-      </w:r>
-      <w:r>
-        <w:rPr>
-          <w:noProof/>
-          <w:lang w:val="fi-FI"/>
-        </w:rPr>
-        <w:t>ntti. Kelpaa lähinnä varaosiksi viestintäjärjestelmiin.</w:t>
-      </w:r>
-    </w:p>
-    <w:p>
-      <w:pPr>
-        <w:rPr>
-          <w:noProof/>
-          <w:lang w:val="fi-FI"/>
-        </w:rPr>
-      </w:pPr>
-    </w:p>
-    <w:p>
-      <w:pPr>
-        <w:rPr>
-          <w:noProof/>
-          <w:lang w:val="fi-FI"/>
-        </w:rPr>
-      </w:pPr>
-      <w:r>
-        <w:rPr>
-          <w:noProof/>
-          <w:lang w:val="fi-FI"/>
-        </w:rPr>
-        <w:t>200: Raakojen hiilivetyjen kontti</w:t>
-      </w:r>
-    </w:p>
-    <w:p>
-      <w:pPr>
-        <w:rPr>
-          <w:noProof/>
-          <w:lang w:val="fi-FI"/>
-        </w:rPr>
-      </w:pPr>
-    </w:p>
-    <w:p>
-      <w:pPr>
-        <w:rPr>
-          <w:noProof/>
-          <w:lang w:val="fi-FI"/>
-        </w:rPr>
-      </w:pPr>
-      <w:r>
-        <w:rPr>
-          <w:noProof/>
-          <w:lang w:val="fi-FI"/>
-        </w:rPr>
-        <w:t xml:space="preserve">201: </w:t>
-      </w:r>
-      <w:r>
-        <w:rPr>
-          <w:noProof/>
-          <w:lang w:val="fi-FI"/>
-        </w:rPr>
-        <w:t>Orgaanisia</w:t>
-      </w:r>
-      <w:r>
-        <w:rPr>
-          <w:noProof/>
-          <w:lang w:val="fi-FI"/>
-        </w:rPr>
-        <w:t xml:space="preserve"> nanoprintteriaineita. </w:t>
-      </w:r>
-      <w:r>
-        <w:rPr>
-          <w:noProof/>
-          <w:lang w:val="fi-FI"/>
-        </w:rPr>
-        <w:t>Ehjiä</w:t>
-      </w:r>
-    </w:p>
-    <w:p>
-      <w:pPr>
-        <w:rPr>
-          <w:noProof/>
-          <w:lang w:val="fi-FI"/>
-        </w:rPr>
-      </w:pPr>
-    </w:p>
-    <w:p>
-      <w:pPr>
-        <w:rPr>
-          <w:noProof/>
-          <w:lang w:val="fi-FI"/>
-        </w:rPr>
-      </w:pPr>
-      <w:r>
-        <w:rPr>
-          <w:noProof/>
-          <w:lang w:val="fi-FI"/>
-        </w:rPr>
-        <w:t>210: Puolijohteita</w:t>
-      </w:r>
-      <w:r>
-        <w:rPr>
-          <w:noProof/>
-          <w:lang w:val="fi-FI"/>
-        </w:rPr>
-        <w:t xml:space="preserve"> ja metalleja</w:t>
-      </w:r>
-      <w:r>
-        <w:rPr>
-          <w:noProof/>
-          <w:lang w:val="fi-FI"/>
-        </w:rPr>
-        <w:t xml:space="preserve"> nanoprinttereihin. Ehjiä.</w:t>
-      </w:r>
-    </w:p>
-    <w:p>
-      <w:pPr>
-        <w:rPr>
-          <w:noProof/>
-          <w:lang w:val="fi-FI"/>
-        </w:rPr>
-      </w:pPr>
-    </w:p>
-    <w:p>
-      <w:pPr>
-        <w:rPr>
-          <w:noProof/>
-          <w:lang w:val="fi-FI"/>
-        </w:rPr>
-      </w:pPr>
-      <w:r>
-        <w:rPr>
-          <w:noProof/>
-          <w:lang w:val="fi-FI"/>
-        </w:rPr>
-        <w:t>211: Levyjä ja tietotekniikkaa, sinetöityjä kontteja joissa kryptoavaimia. Joukossa on muutama egocastaukseen käytettävissä oleva avain.</w:t>
-      </w:r>
-    </w:p>
-    <w:p>
-      <w:pPr>
-        <w:rPr>
-          <w:noProof/>
-          <w:lang w:val="fi-FI"/>
-        </w:rPr>
-      </w:pPr>
-    </w:p>
-    <w:p>
-      <w:pPr>
-        <w:rPr>
-          <w:noProof/>
-          <w:lang w:val="fi-FI"/>
-        </w:rPr>
-      </w:pPr>
-      <w:r>
-        <w:rPr>
-          <w:noProof/>
-          <w:lang w:val="fi-FI"/>
-        </w:rPr>
-        <w:t>300 - 311: Avaruusalusten varaosia. Enimmäkseen raakametallia; 301 on hajonnut ja kiskot tukkivat käytävän.</w:t>
-      </w:r>
-      <w:r>
-        <w:rPr>
-          <w:noProof/>
-          <w:lang w:val="fi-FI"/>
-        </w:rPr>
-        <w:t xml:space="preserve"> </w:t>
-      </w:r>
-      <w:r>
-        <w:rPr>
-          <w:noProof/>
-          <w:lang w:val="fi-FI"/>
-        </w:rPr>
-        <w:t>Alun perin magneettiset k</w:t>
-      </w:r>
-      <w:r>
-        <w:rPr>
-          <w:noProof/>
-          <w:lang w:val="fi-FI"/>
-        </w:rPr>
-        <w:t xml:space="preserve">iskot </w:t>
-      </w:r>
-      <w:r>
-        <w:rPr>
-          <w:noProof/>
-          <w:lang w:val="fi-FI"/>
-        </w:rPr>
-        <w:t>keräsivät puoleensa irrallaan leijuvaa tavaraa, joka on sittemmin tyhjiöhitsautunu</w:t>
-      </w:r>
-      <w:r>
-        <w:rPr>
-          <w:noProof/>
-          <w:lang w:val="fi-FI"/>
-        </w:rPr>
-        <w:t>t kiinni</w:t>
-      </w:r>
-      <w:r>
-        <w:rPr>
-          <w:noProof/>
-          <w:lang w:val="fi-FI"/>
-        </w:rPr>
-        <w:t xml:space="preserve"> aluksen muuhun materiaaliin.</w:t>
-      </w:r>
-      <w:r>
-        <w:rPr>
-          <w:noProof/>
-          <w:lang w:val="fi-FI"/>
-        </w:rPr>
-        <w:t xml:space="preserve"> </w:t>
-      </w:r>
-      <w:r>
-        <w:rPr>
-          <w:noProof/>
-          <w:lang w:val="fi-FI"/>
-        </w:rPr>
-        <w:t>Tukoksen s</w:t>
-      </w:r>
-      <w:r>
-        <w:rPr>
-          <w:noProof/>
-          <w:lang w:val="fi-FI"/>
-        </w:rPr>
-        <w:t xml:space="preserve">uurimmastakaan aukosta pieni huoltorobotti ei mahdu läpi. Periaatteessa aukon voisi yrittää </w:t>
-      </w:r>
-      <w:r>
-        <w:rPr>
-          <w:noProof/>
-          <w:lang w:val="fi-FI"/>
-        </w:rPr>
-        <w:t>laajentaa</w:t>
-      </w:r>
-      <w:r>
-        <w:rPr>
-          <w:noProof/>
-          <w:lang w:val="fi-FI"/>
-        </w:rPr>
-        <w:t xml:space="preserve"> huoltolaserilla.</w:t>
-      </w:r>
-    </w:p>
-    <w:p>
-      <w:pPr>
-        <w:rPr>
-          <w:noProof/>
-          <w:lang w:val="fi-FI"/>
-        </w:rPr>
-      </w:pPr>
-    </w:p>
-    <w:p>
-      <w:pPr>
-        <w:rPr>
-          <w:noProof/>
-          <w:lang w:val="fi-FI"/>
-        </w:rPr>
-      </w:pPr>
-      <w:r>
-        <w:rPr>
-          <w:noProof/>
-          <w:lang w:val="fi-FI"/>
-        </w:rPr>
-        <w:t>300: Aurinkopaneeleita</w:t>
-      </w:r>
-      <w:r>
-        <w:rPr>
-          <w:noProof/>
-          <w:lang w:val="fi-FI"/>
-        </w:rPr>
-        <w:t>. Täältä löytyy 8</w:t>
-      </w:r>
-      <w:r>
-        <w:rPr>
-          <w:noProof/>
-          <w:lang w:val="fi-FI"/>
-        </w:rPr>
-        <w:t xml:space="preserve">0 m^2 aurinkopaneelia. Jos ne kytkettäisiin kiinni, </w:t>
-      </w:r>
-      <w:r>
-        <w:rPr>
-          <w:noProof/>
-          <w:lang w:val="fi-FI"/>
-        </w:rPr>
-        <w:t>niillä</w:t>
-      </w:r>
-      <w:r>
-        <w:rPr>
-          <w:noProof/>
-          <w:lang w:val="fi-FI"/>
-        </w:rPr>
-        <w:t xml:space="preserve"> saisi 4</w:t>
-      </w:r>
-      <w:r>
-        <w:rPr>
-          <w:noProof/>
-          <w:lang w:val="fi-FI"/>
-        </w:rPr>
-        <w:t>0 W lisätehoa.</w:t>
+        <w:t>xu fu</w:t>
+      </w:r>
+      <w:r>
+        <w:rPr>
+          <w:noProof/>
+          <w:lang w:val="fi-FI"/>
+        </w:rPr>
+        <w:t xml:space="preserve"> -</w:t>
+      </w:r>
+      <w:r>
+        <w:rPr>
+          <w:noProof/>
+          <w:lang w:val="fi-FI"/>
+        </w:rPr>
+        <w:t>rahtihuoltomorfi.</w:t>
+      </w:r>
+      <w:r>
+        <w:rPr>
+          <w:noProof/>
+          <w:lang w:val="fi-FI"/>
+        </w:rPr>
+        <w:t xml:space="preserve"> Sen 10 kWh akku on lataamaton, </w:t>
+      </w:r>
+      <w:r>
+        <w:rPr>
+          <w:noProof/>
+          <w:lang w:val="fi-FI"/>
+        </w:rPr>
+        <w:t>maksimivirrankulutus 150 W [67 h toimintaa].</w:t>
+      </w:r>
+    </w:p>
+    <w:p>
+      <w:pPr>
+        <w:rPr>
+          <w:noProof/>
+          <w:lang w:val="fi-FI"/>
+        </w:rPr>
+      </w:pPr>
+    </w:p>
+    <w:p>
+      <w:pPr>
+        <w:rPr>
+          <w:noProof/>
+          <w:lang w:val="fi-FI"/>
+        </w:rPr>
+      </w:pPr>
+      <w:r>
+        <w:rPr>
+          <w:noProof/>
+          <w:lang w:val="fi-FI"/>
+        </w:rPr>
+        <w:t>701</w:t>
+      </w:r>
+      <w:r>
+        <w:rPr>
+          <w:noProof/>
+          <w:lang w:val="fi-FI"/>
+        </w:rPr>
+        <w:t>: Asuinkontti</w:t>
+      </w:r>
+      <w:r>
+        <w:rPr>
+          <w:noProof/>
+          <w:lang w:val="fi-FI"/>
+        </w:rPr>
+        <w:t xml:space="preserve">. </w:t>
+      </w:r>
+      <w:r>
+        <w:rPr>
+          <w:noProof/>
+          <w:lang w:val="fi-FI"/>
+        </w:rPr>
+        <w:t>Kahtia jaettu tila, 8 punkkaa.</w:t>
+      </w:r>
+      <w:r>
+        <w:rPr>
+          <w:noProof/>
+          <w:lang w:val="fi-FI"/>
+        </w:rPr>
+        <w:t xml:space="preserve"> Ajanvietemahdollisuuksia, lautapelejä, ruutuja yms.</w:t>
+      </w:r>
+    </w:p>
+    <w:p>
+      <w:pPr>
+        <w:rPr>
+          <w:noProof/>
+          <w:lang w:val="fi-FI"/>
+        </w:rPr>
+      </w:pPr>
+    </w:p>
+    <w:p>
+      <w:pPr>
+        <w:rPr>
+          <w:noProof/>
+          <w:lang w:val="fi-FI"/>
+        </w:rPr>
+      </w:pPr>
+      <w:r>
+        <w:rPr>
+          <w:noProof/>
+          <w:lang w:val="fi-FI"/>
+        </w:rPr>
+        <w:t xml:space="preserve">710: </w:t>
+      </w:r>
+      <w:r>
+        <w:rPr>
+          <w:noProof/>
+          <w:lang w:val="fi-FI"/>
+        </w:rPr>
+        <w:t>Henkilökunnan varastokontti. Ruoka-aineita, lääkkeitä yms yms.</w:t>
+      </w:r>
+      <w:r>
+        <w:rPr>
+          <w:noProof/>
+          <w:lang w:val="fi-FI"/>
+        </w:rPr>
+        <w:t xml:space="preserve"> Sisältää myös liikuntatilan.</w:t>
+      </w:r>
+    </w:p>
+    <w:p>
+      <w:pPr>
+        <w:rPr>
+          <w:noProof/>
+          <w:lang w:val="fi-FI"/>
+        </w:rPr>
+      </w:pPr>
+    </w:p>
+    <w:p>
+      <w:pPr>
+        <w:rPr>
+          <w:noProof/>
+          <w:lang w:val="fi-FI"/>
+        </w:rPr>
+      </w:pPr>
+      <w:r>
+        <w:rPr>
+          <w:noProof/>
+          <w:lang w:val="fi-FI"/>
+        </w:rPr>
+        <w:t xml:space="preserve">711: </w:t>
+      </w:r>
+      <w:r>
+        <w:rPr>
+          <w:noProof/>
+          <w:lang w:val="fi-FI"/>
+        </w:rPr>
+        <w:t xml:space="preserve">Henkilökunnan ilma- ja vesikontti. </w:t>
+      </w:r>
+      <w:r>
+        <w:rPr>
+          <w:noProof/>
+          <w:lang w:val="fi-FI"/>
+        </w:rPr>
+        <w:t>Puolityhjä, ehjä, käytettävissä.</w:t>
       </w:r>
     </w:p>
     <w:p>
@@ -5558,515 +6134,6 @@
       </w:pPr>
       <w:r>
         <w:lastRenderedPageBreak/>
-        <w:t>Takapää</w:t>
-      </w:r>
-    </w:p>
-    <w:p>
-      <w:pPr>
-        <w:rPr>
-          <w:lang w:val="fi-FI"/>
-        </w:rPr>
-      </w:pPr>
-      <w:r>
-        <w:rPr>
-          <w:lang w:val="fi-FI"/>
-        </w:rPr>
-        <w:t xml:space="preserve">Seinissä näkyy jälkiä ampumisesta: </w:t>
-      </w:r>
-      <w:r>
-        <w:rPr>
-          <w:lang w:val="fi-FI"/>
-        </w:rPr>
-        <w:t>Bromon miehistö otti vastaan tunkeutujat kotitekoisilla aseilla, ja sotilaat vastasivat haulikoilla. Ammukset eivät ole läpäisseet sisäseiniä, mutta kosmeettiset jäljet ovat ilmeisiä.</w:t>
-      </w:r>
-    </w:p>
-    <w:p>
-      <w:pPr>
-        <w:rPr>
-          <w:noProof/>
-          <w:lang w:val="fi-FI"/>
-        </w:rPr>
-      </w:pPr>
-    </w:p>
-    <w:p>
-      <w:pPr>
-        <w:rPr>
-          <w:noProof/>
-          <w:lang w:val="fi-FI"/>
-        </w:rPr>
-      </w:pPr>
-      <w:r>
-        <w:rPr>
-          <w:noProof/>
-          <w:lang w:val="fi-FI"/>
-        </w:rPr>
-        <w:t>400 - 411</w:t>
-      </w:r>
-      <w:r>
-        <w:rPr>
-          <w:noProof/>
-          <w:lang w:val="fi-FI"/>
-        </w:rPr>
-        <w:t xml:space="preserve">: </w:t>
-      </w:r>
-      <w:r>
-        <w:rPr>
-          <w:noProof/>
-          <w:lang w:val="fi-FI"/>
-        </w:rPr>
-        <w:t>Eläinalkioita: pakastettuja pieniä eläimiä, sekä raakaa DNA:a, sikiöitä, munia että vastasyntyneitä. Kontrollijärjestelmien tuhouduttua kaikki tämä on kuollutta, tosin DNA:lla olisi vielä arvoa rekonstruoijille.</w:t>
-      </w:r>
-    </w:p>
-    <w:p>
-      <w:pPr>
-        <w:rPr>
-          <w:noProof/>
-          <w:lang w:val="fi-FI"/>
-        </w:rPr>
-      </w:pPr>
-    </w:p>
-    <w:p>
-      <w:pPr>
-        <w:rPr>
-          <w:noProof/>
-          <w:lang w:val="fi-FI"/>
-        </w:rPr>
-      </w:pPr>
-      <w:r>
-        <w:rPr>
-          <w:noProof/>
-          <w:lang w:val="fi-FI"/>
-        </w:rPr>
-        <w:t xml:space="preserve">411: Pakattu inkubaattorilaitteisto eläinten kasvattamiseen. </w:t>
-      </w:r>
-      <w:r>
-        <w:rPr>
-          <w:noProof/>
-          <w:lang w:val="fi-FI"/>
-        </w:rPr>
-        <w:t>Sinänsä ehjää, mutta sisältää tuskin mitään hyödyllistä.</w:t>
-      </w:r>
-    </w:p>
-    <w:p>
-      <w:pPr>
-        <w:rPr>
-          <w:noProof/>
-          <w:lang w:val="fi-FI"/>
-        </w:rPr>
-      </w:pPr>
-    </w:p>
-    <w:p>
-      <w:pPr>
-        <w:rPr>
-          <w:noProof/>
-          <w:lang w:val="fi-FI"/>
-        </w:rPr>
-      </w:pPr>
-      <w:r>
-        <w:rPr>
-          <w:noProof/>
-          <w:lang w:val="fi-FI"/>
-        </w:rPr>
-        <w:t>500 - 511</w:t>
-      </w:r>
-      <w:r>
-        <w:rPr>
-          <w:noProof/>
-          <w:lang w:val="fi-FI"/>
-        </w:rPr>
-        <w:t xml:space="preserve">: </w:t>
-      </w:r>
-      <w:r>
-        <w:rPr>
-          <w:noProof/>
-          <w:lang w:val="fi-FI"/>
-        </w:rPr>
-        <w:t xml:space="preserve">Henkilökohtaiset rahtikuljetukset. Kasapäin </w:t>
-      </w:r>
-      <w:r>
-        <w:rPr>
-          <w:noProof/>
-          <w:lang w:val="fi-FI"/>
-        </w:rPr>
-        <w:t>henkilökohtaisen koon</w:t>
-      </w:r>
-      <w:r>
-        <w:rPr>
-          <w:noProof/>
-          <w:lang w:val="fi-FI"/>
-        </w:rPr>
-        <w:t xml:space="preserve"> </w:t>
-      </w:r>
-      <w:r>
-        <w:rPr>
-          <w:noProof/>
-          <w:lang w:val="fi-FI"/>
-        </w:rPr>
-        <w:t>matkatavarakontteja</w:t>
-      </w:r>
-      <w:r>
-        <w:rPr>
-          <w:noProof/>
-          <w:lang w:val="fi-FI"/>
-        </w:rPr>
-        <w:t xml:space="preserve">, alun perin </w:t>
-      </w:r>
-      <w:r>
-        <w:rPr>
-          <w:noProof/>
-          <w:lang w:val="fi-FI"/>
-        </w:rPr>
-        <w:t>matkalla Marsiin, sisältää henkilökohtaisesti tärkeitä tavaroita noin tuhannelle ihmiselle. Nämä on pengottu ja niistä on etsitty kaikkea hyödyllistä, ja sitten huoltorobotit ovat pakanneet ne takaisin vähemmän huolellisesti. Täällä ei ole mitään käyttökelpoista.</w:t>
-      </w:r>
-    </w:p>
-    <w:p>
-      <w:pPr>
-        <w:rPr>
-          <w:noProof/>
-          <w:lang w:val="fi-FI"/>
-        </w:rPr>
-      </w:pPr>
-    </w:p>
-    <w:p>
-      <w:pPr>
-        <w:rPr>
-          <w:noProof/>
-          <w:lang w:val="fi-FI"/>
-        </w:rPr>
-      </w:pPr>
-      <w:r>
-        <w:rPr>
-          <w:noProof/>
-          <w:lang w:val="fi-FI"/>
-        </w:rPr>
-        <w:t>510: Antiikkitavarakontti. Sinetöity, ilmastokontrolloiduissa olosuhteissa oleva kontti, jossa on mm. haurasta maalaustaidetta Maapallolta. Tämä kontti on kuin ihmeen kaupalla säilynyt ehjänä, ja indikaattori osoittaa, että sen sisällä on yhä ilmaa. Jos maalaukset päätyvät tyhjiöön, ne menevät käytännössä pilalle. Tämän kontin sisällöstä</w:t>
-      </w:r>
-      <w:r>
-        <w:rPr>
-          <w:noProof/>
-          <w:lang w:val="fi-FI"/>
-        </w:rPr>
-        <w:t xml:space="preserve"> ehjänä</w:t>
-      </w:r>
-      <w:r>
-        <w:rPr>
-          <w:noProof/>
-          <w:lang w:val="fi-FI"/>
-        </w:rPr>
-        <w:t xml:space="preserve"> maksettaisiin </w:t>
-      </w:r>
-      <w:r>
-        <w:rPr>
-          <w:noProof/>
-          <w:lang w:val="fi-FI"/>
-        </w:rPr>
-        <w:t xml:space="preserve">kevyesti </w:t>
-      </w:r>
-      <w:r>
-        <w:rPr>
-          <w:noProof/>
-          <w:lang w:val="fi-FI"/>
-        </w:rPr>
-        <w:t xml:space="preserve">pari </w:t>
-      </w:r>
-      <w:r>
-        <w:rPr>
-          <w:noProof/>
-          <w:lang w:val="fi-FI"/>
-        </w:rPr>
-        <w:t xml:space="preserve">miljoonaa Konsortion krediittiä, tyhjiövahingoittuneena </w:t>
-      </w:r>
-      <w:r>
-        <w:rPr>
-          <w:noProof/>
-          <w:lang w:val="fi-FI"/>
-        </w:rPr>
-        <w:t>vain ehkä 10 kcr.</w:t>
-      </w:r>
-    </w:p>
-    <w:p>
-      <w:pPr>
-        <w:rPr>
-          <w:noProof/>
-          <w:lang w:val="fi-FI"/>
-        </w:rPr>
-      </w:pPr>
-    </w:p>
-    <w:p>
-      <w:pPr>
-        <w:rPr>
-          <w:noProof/>
-          <w:lang w:val="fi-FI"/>
-        </w:rPr>
-      </w:pPr>
-      <w:r>
-        <w:rPr>
-          <w:noProof/>
-          <w:lang w:val="fi-FI"/>
-        </w:rPr>
-        <w:t>600 - 611</w:t>
-      </w:r>
-      <w:r>
-        <w:rPr>
-          <w:noProof/>
-          <w:lang w:val="fi-FI"/>
-        </w:rPr>
-        <w:t xml:space="preserve">: Metallivetykontit, </w:t>
-      </w:r>
-      <w:r>
-        <w:rPr>
-          <w:noProof/>
-          <w:lang w:val="fi-FI"/>
-        </w:rPr>
-        <w:t xml:space="preserve">ylimääräistä </w:t>
-      </w:r>
-      <w:r>
-        <w:rPr>
-          <w:noProof/>
-          <w:lang w:val="fi-FI"/>
-        </w:rPr>
-        <w:t>reaktiomassaa varten. Tyhjennetty.</w:t>
-      </w:r>
-      <w:r>
-        <w:rPr>
-          <w:noProof/>
-          <w:lang w:val="fi-FI"/>
-        </w:rPr>
-        <w:t xml:space="preserve"> 610 on otettu käyttöön ruumishuoneeksi: siellä on 4 vainajaa. Yhdellä näistä (kapteeni Lestari) on ollut kuorinippu, mutta se on poistettu. Vainajat ovat ruumissäkeissä ja syväjäässä.</w:t>
-      </w:r>
-    </w:p>
-    <w:p>
-      <w:pPr>
-        <w:rPr>
-          <w:noProof/>
-          <w:lang w:val="fi-FI"/>
-        </w:rPr>
-      </w:pPr>
-    </w:p>
-    <w:p>
-      <w:pPr>
-        <w:rPr>
-          <w:noProof/>
-          <w:lang w:val="fi-FI"/>
-        </w:rPr>
-      </w:pPr>
-      <w:r>
-        <w:rPr>
-          <w:noProof/>
-          <w:lang w:val="fi-FI"/>
-        </w:rPr>
-        <w:t>700: Rahtihuoltokontti</w:t>
-      </w:r>
-      <w:r>
-        <w:rPr>
-          <w:noProof/>
-          <w:lang w:val="fi-FI"/>
-        </w:rPr>
-        <w:t xml:space="preserve">. Täällä on lähinnä paljon pakkausmateriaalia sekä yksi </w:t>
-      </w:r>
-      <w:r>
-        <w:rPr>
-          <w:noProof/>
-          <w:lang w:val="fi-FI"/>
-        </w:rPr>
-        <w:t>tiiviiseen konttiin pakattu</w:t>
-      </w:r>
-      <w:r>
-        <w:rPr>
-          <w:noProof/>
-          <w:lang w:val="fi-FI"/>
-        </w:rPr>
-        <w:t xml:space="preserve"> </w:t>
-      </w:r>
-      <w:r>
-        <w:rPr>
-          <w:noProof/>
-          <w:lang w:val="fi-FI"/>
-        </w:rPr>
-        <w:t>vähän käytetty</w:t>
-      </w:r>
-      <w:r>
-        <w:rPr>
-          <w:noProof/>
-          <w:lang w:val="fi-FI"/>
-        </w:rPr>
-        <w:t xml:space="preserve"> </w:t>
-      </w:r>
-      <w:r>
-        <w:rPr>
-          <w:i/>
-          <w:noProof/>
-          <w:lang w:val="fi-FI"/>
-        </w:rPr>
-        <w:t>xu fu</w:t>
-      </w:r>
-      <w:r>
-        <w:rPr>
-          <w:noProof/>
-          <w:lang w:val="fi-FI"/>
-        </w:rPr>
-        <w:t xml:space="preserve"> -</w:t>
-      </w:r>
-      <w:r>
-        <w:rPr>
-          <w:noProof/>
-          <w:lang w:val="fi-FI"/>
-        </w:rPr>
-        <w:t>rahtihuoltomorfi.</w:t>
-      </w:r>
-      <w:r>
-        <w:rPr>
-          <w:noProof/>
-          <w:lang w:val="fi-FI"/>
-        </w:rPr>
-        <w:t xml:space="preserve"> Sen 10 kWh akku on lataamaton, </w:t>
-      </w:r>
-      <w:r>
-        <w:rPr>
-          <w:noProof/>
-          <w:lang w:val="fi-FI"/>
-        </w:rPr>
-        <w:t>maksimivirrankulutus 150 W [67 h toimintaa].</w:t>
-      </w:r>
-    </w:p>
-    <w:p>
-      <w:pPr>
-        <w:rPr>
-          <w:noProof/>
-          <w:lang w:val="fi-FI"/>
-        </w:rPr>
-      </w:pPr>
-    </w:p>
-    <w:p>
-      <w:pPr>
-        <w:rPr>
-          <w:noProof/>
-          <w:lang w:val="fi-FI"/>
-        </w:rPr>
-      </w:pPr>
-      <w:r>
-        <w:rPr>
-          <w:noProof/>
-          <w:lang w:val="fi-FI"/>
-        </w:rPr>
-        <w:t>701</w:t>
-      </w:r>
-      <w:r>
-        <w:rPr>
-          <w:noProof/>
-          <w:lang w:val="fi-FI"/>
-        </w:rPr>
-        <w:t>: Asuinkontti</w:t>
-      </w:r>
-      <w:r>
-        <w:rPr>
-          <w:noProof/>
-          <w:lang w:val="fi-FI"/>
-        </w:rPr>
-        <w:t xml:space="preserve">. </w:t>
-      </w:r>
-      <w:r>
-        <w:rPr>
-          <w:noProof/>
-          <w:lang w:val="fi-FI"/>
-        </w:rPr>
-        <w:t>Kahtia jaettu tila, 8 punkkaa.</w:t>
-      </w:r>
-      <w:r>
-        <w:rPr>
-          <w:noProof/>
-          <w:lang w:val="fi-FI"/>
-        </w:rPr>
-        <w:t xml:space="preserve"> Ajanvietemahdollisuuksia, lautapelejä, ruutuja yms.</w:t>
-      </w:r>
-    </w:p>
-    <w:p>
-      <w:pPr>
-        <w:rPr>
-          <w:noProof/>
-          <w:lang w:val="fi-FI"/>
-        </w:rPr>
-      </w:pPr>
-    </w:p>
-    <w:p>
-      <w:pPr>
-        <w:rPr>
-          <w:noProof/>
-          <w:lang w:val="fi-FI"/>
-        </w:rPr>
-      </w:pPr>
-      <w:r>
-        <w:rPr>
-          <w:noProof/>
-          <w:lang w:val="fi-FI"/>
-        </w:rPr>
-        <w:t xml:space="preserve">710: </w:t>
-      </w:r>
-      <w:r>
-        <w:rPr>
-          <w:noProof/>
-          <w:lang w:val="fi-FI"/>
-        </w:rPr>
-        <w:t>Henkilökunnan varastokontti. Ruoka-aineita, lääkkeitä yms yms.</w:t>
-      </w:r>
-      <w:r>
-        <w:rPr>
-          <w:noProof/>
-          <w:lang w:val="fi-FI"/>
-        </w:rPr>
-        <w:t xml:space="preserve"> Sisältää myös liikuntatilan.</w:t>
-      </w:r>
-    </w:p>
-    <w:p>
-      <w:pPr>
-        <w:rPr>
-          <w:noProof/>
-          <w:lang w:val="fi-FI"/>
-        </w:rPr>
-      </w:pPr>
-    </w:p>
-    <w:p>
-      <w:pPr>
-        <w:rPr>
-          <w:noProof/>
-          <w:lang w:val="fi-FI"/>
-        </w:rPr>
-      </w:pPr>
-      <w:r>
-        <w:rPr>
-          <w:noProof/>
-          <w:lang w:val="fi-FI"/>
-        </w:rPr>
-        <w:t xml:space="preserve">711: </w:t>
-      </w:r>
-      <w:r>
-        <w:rPr>
-          <w:noProof/>
-          <w:lang w:val="fi-FI"/>
-        </w:rPr>
-        <w:t xml:space="preserve">Henkilökunnan ilma- ja vesikontti. </w:t>
-      </w:r>
-      <w:r>
-        <w:rPr>
-          <w:noProof/>
-          <w:lang w:val="fi-FI"/>
-        </w:rPr>
-        <w:t>Puolityhjä, ehjä, käytettävissä.</w:t>
-      </w:r>
-    </w:p>
-    <w:p>
-      <w:pPr>
-        <w:rPr>
-          <w:noProof/>
-          <w:lang w:val="fi-FI"/>
-        </w:rPr>
-      </w:pPr>
-    </w:p>
-    <w:p>
-      <w:pPr>
-        <w:pStyle w:val="Heading4"/>
-      </w:pPr>
-      <w:r>
         <w:t>Komento-osuus</w:t>
       </w:r>
     </w:p>
@@ -7525,6 +7592,7 @@
         <w:pStyle w:val="Heading2"/>
       </w:pPr>
       <w:r>
+        <w:lastRenderedPageBreak/>
         <w:t>Tanya Gomez</w:t>
       </w:r>
     </w:p>
@@ -7655,553 +7723,553 @@
           <w:noProof/>
           <w:lang w:val="fi-FI"/>
         </w:rPr>
+        <w:t>Mitat: 150</w:t>
+      </w:r>
+      <w:r>
+        <w:rPr>
+          <w:noProof/>
+          <w:lang w:val="fi-FI"/>
+        </w:rPr>
+        <w:t xml:space="preserve"> m x 25 m x 25</w:t>
+      </w:r>
+      <w:r>
+        <w:rPr>
+          <w:noProof/>
+          <w:lang w:val="fi-FI"/>
+        </w:rPr>
+        <w:t xml:space="preserve"> m</w:t>
+      </w:r>
+      <w:r>
+        <w:rPr>
+          <w:noProof/>
+          <w:lang w:val="fi-FI"/>
+        </w:rPr>
+        <w:t xml:space="preserve"> + </w:t>
+      </w:r>
+      <w:r>
+        <w:rPr>
+          <w:noProof/>
+          <w:lang w:val="fi-FI"/>
+        </w:rPr>
+        <w:t xml:space="preserve">rengas, säde </w:t>
+      </w:r>
+      <w:r>
+        <w:rPr>
+          <w:noProof/>
+          <w:lang w:val="fi-FI"/>
+        </w:rPr>
+        <w:t xml:space="preserve">50, </w:t>
+      </w:r>
+      <w:r>
+        <w:rPr>
+          <w:noProof/>
+          <w:lang w:val="fi-FI"/>
+        </w:rPr>
+        <w:t>paksuus</w:t>
+      </w:r>
+      <w:r>
+        <w:rPr>
+          <w:noProof/>
+          <w:lang w:val="fi-FI"/>
+        </w:rPr>
+        <w:t xml:space="preserve"> 6m [36 000 m^3]</w:t>
+      </w:r>
+    </w:p>
+    <w:p>
+      <w:pPr>
+        <w:rPr>
+          <w:noProof/>
+          <w:lang w:val="fi-FI"/>
+        </w:rPr>
+      </w:pPr>
+      <w:r>
+        <w:rPr>
+          <w:noProof/>
+          <w:lang w:val="fi-FI"/>
+        </w:rPr>
+        <w:t>Päämoottori: Fuusioraketti, 0.02</w:t>
+      </w:r>
+      <w:r>
+        <w:rPr>
+          <w:noProof/>
+          <w:lang w:val="fi-FI"/>
+        </w:rPr>
+        <w:t>G kiihtyvyys</w:t>
+      </w:r>
+    </w:p>
+    <w:p>
+      <w:pPr>
+        <w:rPr>
+          <w:noProof/>
+          <w:lang w:val="fi-FI"/>
+        </w:rPr>
+      </w:pPr>
+      <w:r>
+        <w:rPr>
+          <w:noProof/>
+          <w:lang w:val="fi-FI"/>
+        </w:rPr>
+        <w:t>∆v: 307 km/s</w:t>
+      </w:r>
+    </w:p>
+    <w:p>
+      <w:pPr>
+        <w:rPr>
+          <w:noProof/>
+          <w:u w:val="double"/>
+          <w:lang w:val="fi-FI"/>
+        </w:rPr>
+      </w:pPr>
+      <w:r>
+        <w:rPr>
+          <w:noProof/>
+          <w:lang w:val="fi-FI"/>
+        </w:rPr>
+        <w:t>Miehistö: 35 henkeä</w:t>
+      </w:r>
+    </w:p>
+    <w:p>
+      <w:pPr>
+        <w:rPr>
+          <w:noProof/>
+          <w:lang w:val="fi-FI"/>
+        </w:rPr>
+      </w:pPr>
+    </w:p>
+    <w:p>
+      <w:pPr>
+        <w:rPr>
+          <w:noProof/>
+          <w:lang w:val="fi-FI"/>
+        </w:rPr>
+      </w:pPr>
+    </w:p>
+    <w:p>
+      <w:pPr>
+        <w:pStyle w:val="Heading2"/>
+      </w:pPr>
+      <w:r>
+        <w:t>Nagasawa</w:t>
+      </w:r>
+    </w:p>
+    <w:p>
+      <w:pPr>
+        <w:rPr>
+          <w:noProof/>
+          <w:lang w:val="fi-FI"/>
+        </w:rPr>
+      </w:pPr>
+      <w:r>
+        <w:rPr>
+          <w:noProof/>
+          <w:lang w:val="fi-FI"/>
+        </w:rPr>
+        <w:t xml:space="preserve">Kuivamassa: </w:t>
+      </w:r>
+      <w:r>
+        <w:rPr>
+          <w:noProof/>
+          <w:lang w:val="fi-FI"/>
+        </w:rPr>
+        <w:t>5</w:t>
+      </w:r>
+      <w:r>
+        <w:rPr>
+          <w:noProof/>
+          <w:lang w:val="fi-FI"/>
+        </w:rPr>
+        <w:t>000 tonnia</w:t>
+      </w:r>
+    </w:p>
+    <w:p>
+      <w:pPr>
+        <w:rPr>
+          <w:noProof/>
+          <w:lang w:val="fi-FI"/>
+        </w:rPr>
+      </w:pPr>
+      <w:r>
+        <w:rPr>
+          <w:noProof/>
+          <w:lang w:val="fi-FI"/>
+        </w:rPr>
+        <w:t>Lastattu massa: 98</w:t>
+      </w:r>
+      <w:r>
+        <w:rPr>
+          <w:noProof/>
+          <w:lang w:val="fi-FI"/>
+        </w:rPr>
+        <w:t>00 tonnia</w:t>
+      </w:r>
+    </w:p>
+    <w:p>
+      <w:pPr>
+        <w:rPr>
+          <w:noProof/>
+          <w:lang w:val="fi-FI"/>
+        </w:rPr>
+      </w:pPr>
+      <w:r>
+        <w:rPr>
+          <w:noProof/>
+          <w:lang w:val="fi-FI"/>
+        </w:rPr>
+        <w:t>Reaktori: 10</w:t>
+      </w:r>
+      <w:r>
+        <w:rPr>
+          <w:noProof/>
+          <w:lang w:val="fi-FI"/>
+        </w:rPr>
+        <w:t xml:space="preserve">0 GW fuusioreaktori [massa </w:t>
+      </w:r>
+      <w:r>
+        <w:rPr>
+          <w:noProof/>
+          <w:lang w:val="fi-FI"/>
+        </w:rPr>
+        <w:t>310</w:t>
+      </w:r>
+      <w:r>
+        <w:rPr>
+          <w:noProof/>
+          <w:lang w:val="fi-FI"/>
+        </w:rPr>
+        <w:t xml:space="preserve"> tonnia, koko </w:t>
+      </w:r>
+      <w:r>
+        <w:rPr>
+          <w:noProof/>
+          <w:lang w:val="fi-FI"/>
+        </w:rPr>
+        <w:t>1441</w:t>
+      </w:r>
+      <w:r>
+        <w:rPr>
+          <w:noProof/>
+          <w:lang w:val="fi-FI"/>
+        </w:rPr>
+        <w:t xml:space="preserve"> m^3]</w:t>
+      </w:r>
+    </w:p>
+    <w:p>
+      <w:pPr>
+        <w:rPr>
+          <w:noProof/>
+          <w:lang w:val="fi-FI"/>
+        </w:rPr>
+      </w:pPr>
+      <w:r>
+        <w:rPr>
+          <w:noProof/>
+          <w:lang w:val="fi-FI"/>
+        </w:rPr>
+        <w:t xml:space="preserve">Mitat: </w:t>
+      </w:r>
+      <w:r>
+        <w:rPr>
+          <w:noProof/>
+          <w:lang w:val="fi-FI"/>
+        </w:rPr>
+        <w:t>11</w:t>
+      </w:r>
+      <w:r>
+        <w:rPr>
+          <w:noProof/>
+          <w:lang w:val="fi-FI"/>
+        </w:rPr>
+        <w:t>0 m x 25 m x 25 m</w:t>
+      </w:r>
+    </w:p>
+    <w:p>
+      <w:pPr>
+        <w:rPr>
+          <w:noProof/>
+          <w:lang w:val="fi-FI"/>
+        </w:rPr>
+      </w:pPr>
+      <w:r>
+        <w:rPr>
+          <w:noProof/>
+          <w:lang w:val="fi-FI"/>
+        </w:rPr>
+        <w:t>Päämoottori: Fuusioraketti, 0.02G kiihtyvyys</w:t>
+      </w:r>
+    </w:p>
+    <w:p>
+      <w:pPr>
+        <w:rPr>
+          <w:noProof/>
+          <w:lang w:val="fi-FI"/>
+        </w:rPr>
+      </w:pPr>
+      <w:r>
+        <w:rPr>
+          <w:noProof/>
+          <w:lang w:val="fi-FI"/>
+        </w:rPr>
+        <w:t xml:space="preserve">∆v: </w:t>
+      </w:r>
+      <w:r>
+        <w:rPr>
+          <w:noProof/>
+          <w:lang w:val="fi-FI"/>
+        </w:rPr>
+        <w:t>287</w:t>
+      </w:r>
+      <w:r>
+        <w:rPr>
+          <w:noProof/>
+          <w:lang w:val="fi-FI"/>
+        </w:rPr>
+        <w:t xml:space="preserve"> km/s</w:t>
+      </w:r>
+    </w:p>
+    <w:p>
+      <w:pPr>
+        <w:rPr>
+          <w:noProof/>
+          <w:u w:val="double"/>
+          <w:lang w:val="fi-FI"/>
+        </w:rPr>
+      </w:pPr>
+      <w:r>
+        <w:rPr>
+          <w:noProof/>
+          <w:lang w:val="fi-FI"/>
+        </w:rPr>
+        <w:t>Miehistö: 35 henkeä</w:t>
+      </w:r>
+    </w:p>
+    <w:p>
+      <w:pPr>
+        <w:rPr>
+          <w:noProof/>
+          <w:lang w:val="fi-FI"/>
+        </w:rPr>
+      </w:pPr>
+    </w:p>
+    <w:p>
+      <w:pPr>
+        <w:rPr>
+          <w:noProof/>
+          <w:lang w:val="fi-FI"/>
+        </w:rPr>
+      </w:pPr>
+    </w:p>
+    <w:p>
+      <w:pPr>
+        <w:pStyle w:val="Heading2"/>
+      </w:pPr>
+      <w:r>
+        <w:t>Muut alukset</w:t>
+      </w:r>
+    </w:p>
+    <w:p>
+      <w:pPr>
+        <w:rPr>
+          <w:noProof/>
+          <w:lang w:val="fi-FI"/>
+        </w:rPr>
+      </w:pPr>
+    </w:p>
+    <w:p>
+      <w:pPr>
+        <w:rPr>
+          <w:noProof/>
+          <w:lang w:val="fi-FI"/>
+        </w:rPr>
+      </w:pPr>
+    </w:p>
+    <w:p>
+      <w:pPr>
+        <w:rPr>
+          <w:noProof/>
+          <w:lang w:val="fi-FI"/>
+        </w:rPr>
+      </w:pPr>
+    </w:p>
+    <w:p>
+      <w:pPr>
+        <w:rPr>
+          <w:noProof/>
+          <w:lang w:val="fi-FI"/>
+        </w:rPr>
+      </w:pPr>
+    </w:p>
+    <w:p>
+      <w:pPr>
+        <w:pStyle w:val="Heading2"/>
+      </w:pPr>
+      <w:r>
+        <w:t>Paluun teoria</w:t>
+      </w:r>
+    </w:p>
+    <w:p>
+      <w:pPr>
+        <w:rPr>
+          <w:noProof/>
+          <w:lang w:val="fi-FI"/>
+        </w:rPr>
+      </w:pPr>
+      <w:r>
+        <w:rPr>
+          <w:noProof/>
+          <w:lang w:val="fi-FI"/>
+        </w:rPr>
+        <w:t>Alukset loittonevat Auringosta tällä hetkellä noin 10 km/s. Vähintään tämän verran ∆v:tä tarvitaan, että alukset saisi vietyä takaisin.</w:t>
+      </w:r>
+    </w:p>
+    <w:p>
+      <w:pPr>
+        <w:rPr>
+          <w:noProof/>
+          <w:lang w:val="fi-FI"/>
+        </w:rPr>
+      </w:pPr>
+    </w:p>
+    <w:p>
+      <w:pPr>
+        <w:rPr>
+          <w:noProof/>
+          <w:lang w:val="fi-FI"/>
+        </w:rPr>
+      </w:pPr>
+      <w:r>
+        <w:rPr>
+          <w:noProof/>
+          <w:lang w:val="fi-FI"/>
+        </w:rPr>
+        <w:t xml:space="preserve">Kevyin ja nopein aluksista on </w:t>
+      </w:r>
+      <w:r>
+        <w:rPr>
+          <w:i/>
+          <w:noProof/>
+          <w:lang w:val="fi-FI"/>
+        </w:rPr>
+        <w:t>Albert Jacka</w:t>
+      </w:r>
+      <w:r>
+        <w:rPr>
+          <w:noProof/>
+          <w:lang w:val="fi-FI"/>
+        </w:rPr>
+        <w:t>. Se on miltei korjattu, mutta vioittunut metallivedon siirtoputkisto aiheutti räjähdyksen kun reaktoria yritettiin viimeksi käyttää. Varaosia löytyy kyllä.</w:t>
+      </w:r>
+    </w:p>
+    <w:p>
+      <w:pPr>
+        <w:rPr>
+          <w:noProof/>
+          <w:lang w:val="fi-FI"/>
+        </w:rPr>
+      </w:pPr>
+    </w:p>
+    <w:p>
+      <w:pPr>
+        <w:rPr>
+          <w:noProof/>
+          <w:lang w:val="fi-FI"/>
+        </w:rPr>
+      </w:pPr>
+      <w:r>
+        <w:rPr>
+          <w:noProof/>
+          <w:lang w:val="fi-FI"/>
+        </w:rPr>
+        <w:t xml:space="preserve">Egocasteri löytyy </w:t>
+      </w:r>
+      <w:r>
+        <w:rPr>
+          <w:i/>
+          <w:noProof/>
+          <w:lang w:val="fi-FI"/>
+        </w:rPr>
+        <w:t>Nagasawa</w:t>
+      </w:r>
+      <w:r>
+        <w:rPr>
+          <w:noProof/>
+          <w:lang w:val="fi-FI"/>
+        </w:rPr>
+        <w:t>lta.</w:t>
+      </w:r>
+      <w:r>
+        <w:rPr>
+          <w:noProof/>
+          <w:lang w:val="fi-FI"/>
+        </w:rPr>
+        <w:t xml:space="preserve"> 29 AU = 4 valotuntia.</w:t>
+      </w:r>
+    </w:p>
+    <w:p>
+      <w:pPr>
+        <w:rPr>
+          <w:noProof/>
+          <w:lang w:val="fi-FI"/>
+        </w:rPr>
+      </w:pPr>
+    </w:p>
+    <w:p>
+      <w:pPr>
+        <w:rPr>
+          <w:noProof/>
+          <w:lang w:val="fi-FI"/>
+        </w:rPr>
+      </w:pPr>
+      <w:r>
+        <w:rPr>
+          <w:noProof/>
+          <w:lang w:val="fi-FI"/>
+        </w:rPr>
+        <w:t>Waitui Tolussa on omiin tarpeisiinsa 120 km/s ∆v-kapasiteettia. Mikäli sen saisi siirrettyä Albert Jackaan, sen reaktiomasstankit voisivat olla aivan täynnä.</w:t>
+      </w:r>
+      <w:r>
+        <w:rPr>
+          <w:noProof/>
+          <w:lang w:val="fi-FI"/>
+        </w:rPr>
+        <w:t xml:space="preserve"> Täydellä deltaveellä AJ pystyisi 1500-6000-1500 -tunnin (350 päivää) poltolla taittamaan 25.5 AU. 40 päivää lisää kruisausta nostaisi etäisyyden 29 AU:iin.</w:t>
+      </w:r>
+    </w:p>
+    <w:p>
+      <w:pPr>
+        <w:rPr>
+          <w:noProof/>
+          <w:lang w:val="fi-FI"/>
+        </w:rPr>
+      </w:pPr>
+    </w:p>
+    <w:p>
+      <w:pPr>
+        <w:rPr>
+          <w:noProof/>
+          <w:lang w:val="fi-FI"/>
+        </w:rPr>
+      </w:pPr>
+    </w:p>
+    <w:p>
+      <w:pPr>
+        <w:pStyle w:val="Heading1"/>
+        <w:rPr>
+          <w:noProof/>
+          <w:lang w:val="fi-FI"/>
+        </w:rPr>
+      </w:pPr>
+      <w:r>
+        <w:rPr>
+          <w:noProof/>
+          <w:lang w:val="fi-FI"/>
+        </w:rPr>
         <w:lastRenderedPageBreak/>
-        <w:t>Mitat: 150</w:t>
-      </w:r>
-      <w:r>
-        <w:rPr>
-          <w:noProof/>
-          <w:lang w:val="fi-FI"/>
-        </w:rPr>
-        <w:t xml:space="preserve"> m x 25 m x 25</w:t>
-      </w:r>
-      <w:r>
-        <w:rPr>
-          <w:noProof/>
-          <w:lang w:val="fi-FI"/>
-        </w:rPr>
-        <w:t xml:space="preserve"> m</w:t>
-      </w:r>
-      <w:r>
-        <w:rPr>
-          <w:noProof/>
-          <w:lang w:val="fi-FI"/>
-        </w:rPr>
-        <w:t xml:space="preserve"> + </w:t>
-      </w:r>
-      <w:r>
-        <w:rPr>
-          <w:noProof/>
-          <w:lang w:val="fi-FI"/>
-        </w:rPr>
-        <w:t xml:space="preserve">rengas, säde </w:t>
-      </w:r>
-      <w:r>
-        <w:rPr>
-          <w:noProof/>
-          <w:lang w:val="fi-FI"/>
-        </w:rPr>
-        <w:t xml:space="preserve">50, </w:t>
-      </w:r>
-      <w:r>
-        <w:rPr>
-          <w:noProof/>
-          <w:lang w:val="fi-FI"/>
-        </w:rPr>
-        <w:t>paksuus</w:t>
-      </w:r>
-      <w:r>
-        <w:rPr>
-          <w:noProof/>
-          <w:lang w:val="fi-FI"/>
-        </w:rPr>
-        <w:t xml:space="preserve"> 6m [36 000 m^3]</w:t>
-      </w:r>
-    </w:p>
-    <w:p>
-      <w:pPr>
-        <w:rPr>
-          <w:noProof/>
-          <w:lang w:val="fi-FI"/>
-        </w:rPr>
-      </w:pPr>
-      <w:r>
-        <w:rPr>
-          <w:noProof/>
-          <w:lang w:val="fi-FI"/>
-        </w:rPr>
-        <w:t>Päämoottori: Fuusioraketti, 0.02</w:t>
-      </w:r>
-      <w:r>
-        <w:rPr>
-          <w:noProof/>
-          <w:lang w:val="fi-FI"/>
-        </w:rPr>
-        <w:t>G kiihtyvyys</w:t>
-      </w:r>
-    </w:p>
-    <w:p>
-      <w:pPr>
-        <w:rPr>
-          <w:noProof/>
-          <w:lang w:val="fi-FI"/>
-        </w:rPr>
-      </w:pPr>
-      <w:r>
-        <w:rPr>
-          <w:noProof/>
-          <w:lang w:val="fi-FI"/>
-        </w:rPr>
-        <w:t>∆v: 307 km/s</w:t>
-      </w:r>
-    </w:p>
-    <w:p>
-      <w:pPr>
-        <w:rPr>
-          <w:noProof/>
-          <w:u w:val="double"/>
-          <w:lang w:val="fi-FI"/>
-        </w:rPr>
-      </w:pPr>
-      <w:r>
-        <w:rPr>
-          <w:noProof/>
-          <w:lang w:val="fi-FI"/>
-        </w:rPr>
-        <w:t>Miehistö: 35 henkeä</w:t>
-      </w:r>
-    </w:p>
-    <w:p>
-      <w:pPr>
-        <w:rPr>
-          <w:noProof/>
-          <w:lang w:val="fi-FI"/>
-        </w:rPr>
-      </w:pPr>
-    </w:p>
-    <w:p>
-      <w:pPr>
-        <w:rPr>
-          <w:noProof/>
-          <w:lang w:val="fi-FI"/>
-        </w:rPr>
-      </w:pPr>
+        <w:t>Laitteisto</w:t>
+      </w:r>
     </w:p>
     <w:p>
       <w:pPr>
         <w:pStyle w:val="Heading2"/>
-      </w:pPr>
-      <w:r>
-        <w:t>Nagasawa</w:t>
-      </w:r>
-    </w:p>
-    <w:p>
-      <w:pPr>
-        <w:rPr>
-          <w:noProof/>
-          <w:lang w:val="fi-FI"/>
-        </w:rPr>
-      </w:pPr>
-      <w:r>
-        <w:rPr>
-          <w:noProof/>
-          <w:lang w:val="fi-FI"/>
-        </w:rPr>
-        <w:t xml:space="preserve">Kuivamassa: </w:t>
-      </w:r>
-      <w:r>
-        <w:rPr>
-          <w:noProof/>
-          <w:lang w:val="fi-FI"/>
-        </w:rPr>
-        <w:t>5</w:t>
-      </w:r>
-      <w:r>
-        <w:rPr>
-          <w:noProof/>
-          <w:lang w:val="fi-FI"/>
-        </w:rPr>
-        <w:t>000 tonnia</w:t>
-      </w:r>
-    </w:p>
-    <w:p>
-      <w:pPr>
-        <w:rPr>
-          <w:noProof/>
-          <w:lang w:val="fi-FI"/>
-        </w:rPr>
-      </w:pPr>
-      <w:r>
-        <w:rPr>
-          <w:noProof/>
-          <w:lang w:val="fi-FI"/>
-        </w:rPr>
-        <w:t>Lastattu massa: 98</w:t>
-      </w:r>
-      <w:r>
-        <w:rPr>
-          <w:noProof/>
-          <w:lang w:val="fi-FI"/>
-        </w:rPr>
-        <w:t>00 tonnia</w:t>
-      </w:r>
-    </w:p>
-    <w:p>
-      <w:pPr>
-        <w:rPr>
-          <w:noProof/>
-          <w:lang w:val="fi-FI"/>
-        </w:rPr>
-      </w:pPr>
-      <w:r>
-        <w:rPr>
-          <w:noProof/>
-          <w:lang w:val="fi-FI"/>
-        </w:rPr>
-        <w:t>Reaktori: 10</w:t>
-      </w:r>
-      <w:r>
-        <w:rPr>
-          <w:noProof/>
-          <w:lang w:val="fi-FI"/>
-        </w:rPr>
-        <w:t xml:space="preserve">0 GW fuusioreaktori [massa </w:t>
-      </w:r>
-      <w:r>
-        <w:rPr>
-          <w:noProof/>
-          <w:lang w:val="fi-FI"/>
-        </w:rPr>
-        <w:t>310</w:t>
-      </w:r>
-      <w:r>
-        <w:rPr>
-          <w:noProof/>
-          <w:lang w:val="fi-FI"/>
-        </w:rPr>
-        <w:t xml:space="preserve"> tonnia, koko </w:t>
-      </w:r>
-      <w:r>
-        <w:rPr>
-          <w:noProof/>
-          <w:lang w:val="fi-FI"/>
-        </w:rPr>
-        <w:t>1441</w:t>
-      </w:r>
-      <w:r>
-        <w:rPr>
-          <w:noProof/>
-          <w:lang w:val="fi-FI"/>
-        </w:rPr>
-        <w:t xml:space="preserve"> m^3]</w:t>
-      </w:r>
-    </w:p>
-    <w:p>
-      <w:pPr>
-        <w:rPr>
-          <w:noProof/>
-          <w:lang w:val="fi-FI"/>
-        </w:rPr>
-      </w:pPr>
-      <w:r>
-        <w:rPr>
-          <w:noProof/>
-          <w:lang w:val="fi-FI"/>
-        </w:rPr>
-        <w:t xml:space="preserve">Mitat: </w:t>
-      </w:r>
-      <w:r>
-        <w:rPr>
-          <w:noProof/>
-          <w:lang w:val="fi-FI"/>
-        </w:rPr>
-        <w:t>11</w:t>
-      </w:r>
-      <w:r>
-        <w:rPr>
-          <w:noProof/>
-          <w:lang w:val="fi-FI"/>
-        </w:rPr>
-        <w:t>0 m x 25 m x 25 m</w:t>
-      </w:r>
-    </w:p>
-    <w:p>
-      <w:pPr>
-        <w:rPr>
-          <w:noProof/>
-          <w:lang w:val="fi-FI"/>
-        </w:rPr>
-      </w:pPr>
-      <w:r>
-        <w:rPr>
-          <w:noProof/>
-          <w:lang w:val="fi-FI"/>
-        </w:rPr>
-        <w:t>Päämoottori: Fuusioraketti, 0.02G kiihtyvyys</w:t>
-      </w:r>
-    </w:p>
-    <w:p>
-      <w:pPr>
-        <w:rPr>
-          <w:noProof/>
-          <w:lang w:val="fi-FI"/>
-        </w:rPr>
-      </w:pPr>
-      <w:r>
-        <w:rPr>
-          <w:noProof/>
-          <w:lang w:val="fi-FI"/>
-        </w:rPr>
-        <w:t xml:space="preserve">∆v: </w:t>
-      </w:r>
-      <w:r>
-        <w:rPr>
-          <w:noProof/>
-          <w:lang w:val="fi-FI"/>
-        </w:rPr>
-        <w:t>287</w:t>
-      </w:r>
-      <w:r>
-        <w:rPr>
-          <w:noProof/>
-          <w:lang w:val="fi-FI"/>
-        </w:rPr>
-        <w:t xml:space="preserve"> km/s</w:t>
-      </w:r>
-    </w:p>
-    <w:p>
-      <w:pPr>
-        <w:rPr>
-          <w:noProof/>
-          <w:u w:val="double"/>
-          <w:lang w:val="fi-FI"/>
-        </w:rPr>
-      </w:pPr>
-      <w:r>
-        <w:rPr>
-          <w:noProof/>
-          <w:lang w:val="fi-FI"/>
-        </w:rPr>
-        <w:t>Miehistö: 35 henkeä</w:t>
-      </w:r>
-    </w:p>
-    <w:p>
-      <w:pPr>
-        <w:rPr>
-          <w:noProof/>
-          <w:lang w:val="fi-FI"/>
-        </w:rPr>
-      </w:pPr>
-    </w:p>
-    <w:p>
-      <w:pPr>
-        <w:rPr>
-          <w:noProof/>
-          <w:lang w:val="fi-FI"/>
-        </w:rPr>
-      </w:pPr>
-    </w:p>
-    <w:p>
-      <w:pPr>
-        <w:pStyle w:val="Heading2"/>
-      </w:pPr>
-      <w:r>
-        <w:t>Muut alukset</w:t>
-      </w:r>
-    </w:p>
-    <w:p>
-      <w:pPr>
-        <w:rPr>
-          <w:noProof/>
-          <w:lang w:val="fi-FI"/>
-        </w:rPr>
-      </w:pPr>
-    </w:p>
-    <w:p>
-      <w:pPr>
-        <w:rPr>
-          <w:noProof/>
-          <w:lang w:val="fi-FI"/>
-        </w:rPr>
-      </w:pPr>
-    </w:p>
-    <w:p>
-      <w:pPr>
-        <w:rPr>
-          <w:noProof/>
-          <w:lang w:val="fi-FI"/>
-        </w:rPr>
-      </w:pPr>
-    </w:p>
-    <w:p>
-      <w:pPr>
-        <w:rPr>
-          <w:noProof/>
-          <w:lang w:val="fi-FI"/>
-        </w:rPr>
-      </w:pPr>
-    </w:p>
-    <w:p>
-      <w:pPr>
-        <w:pStyle w:val="Heading2"/>
-      </w:pPr>
-      <w:r>
-        <w:t>Paluun teoria</w:t>
-      </w:r>
-    </w:p>
-    <w:p>
-      <w:pPr>
-        <w:rPr>
-          <w:noProof/>
-          <w:lang w:val="fi-FI"/>
-        </w:rPr>
-      </w:pPr>
-      <w:r>
-        <w:rPr>
-          <w:noProof/>
-          <w:lang w:val="fi-FI"/>
-        </w:rPr>
-        <w:t>Alukset loittonevat Auringosta tällä hetkellä noin 10 km/s. Vähintään tämän verran ∆v:tä tarvitaan, että alukset saisi vietyä takaisin.</w:t>
-      </w:r>
-    </w:p>
-    <w:p>
-      <w:pPr>
-        <w:rPr>
-          <w:noProof/>
-          <w:lang w:val="fi-FI"/>
-        </w:rPr>
-      </w:pPr>
-    </w:p>
-    <w:p>
-      <w:pPr>
-        <w:rPr>
-          <w:noProof/>
-          <w:lang w:val="fi-FI"/>
-        </w:rPr>
-      </w:pPr>
-      <w:r>
-        <w:rPr>
-          <w:noProof/>
-          <w:lang w:val="fi-FI"/>
-        </w:rPr>
-        <w:t xml:space="preserve">Kevyin ja nopein aluksista on </w:t>
-      </w:r>
-      <w:r>
-        <w:rPr>
-          <w:i/>
-          <w:noProof/>
-          <w:lang w:val="fi-FI"/>
-        </w:rPr>
-        <w:t>Albert Jacka</w:t>
-      </w:r>
-      <w:r>
-        <w:rPr>
-          <w:noProof/>
-          <w:lang w:val="fi-FI"/>
-        </w:rPr>
-        <w:t>. Se on miltei korjattu, mutta vioittunut metallivedon siirtoputkisto aiheutti räjähdyksen kun reaktoria yritettiin viimeksi käyttää. Varaosia löytyy kyllä.</w:t>
-      </w:r>
-    </w:p>
-    <w:p>
-      <w:pPr>
-        <w:rPr>
-          <w:noProof/>
-          <w:lang w:val="fi-FI"/>
-        </w:rPr>
-      </w:pPr>
-    </w:p>
-    <w:p>
-      <w:pPr>
-        <w:rPr>
-          <w:noProof/>
-          <w:lang w:val="fi-FI"/>
-        </w:rPr>
-      </w:pPr>
-      <w:r>
-        <w:rPr>
-          <w:noProof/>
-          <w:lang w:val="fi-FI"/>
-        </w:rPr>
-        <w:t xml:space="preserve">Egocasteri löytyy </w:t>
-      </w:r>
-      <w:r>
-        <w:rPr>
-          <w:i/>
-          <w:noProof/>
-          <w:lang w:val="fi-FI"/>
-        </w:rPr>
-        <w:t>Nagasawa</w:t>
-      </w:r>
-      <w:r>
-        <w:rPr>
-          <w:noProof/>
-          <w:lang w:val="fi-FI"/>
-        </w:rPr>
-        <w:t>lta.</w:t>
-      </w:r>
-      <w:r>
-        <w:rPr>
-          <w:noProof/>
-          <w:lang w:val="fi-FI"/>
-        </w:rPr>
-        <w:t xml:space="preserve"> 29 AU = 4 valotuntia.</w:t>
-      </w:r>
-    </w:p>
-    <w:p>
-      <w:pPr>
-        <w:rPr>
-          <w:noProof/>
-          <w:lang w:val="fi-FI"/>
-        </w:rPr>
-      </w:pPr>
-    </w:p>
-    <w:p>
-      <w:pPr>
-        <w:rPr>
-          <w:noProof/>
-          <w:lang w:val="fi-FI"/>
-        </w:rPr>
-      </w:pPr>
-      <w:r>
-        <w:rPr>
-          <w:noProof/>
-          <w:lang w:val="fi-FI"/>
-        </w:rPr>
-        <w:t>Waitui Tolussa on omiin tarpeisiinsa 120 km/s ∆v-kapasiteettia. Mikäli sen saisi siirrettyä Albert Jackaan, sen reaktiomasstankit voisivat olla aivan täynnä.</w:t>
-      </w:r>
-      <w:r>
-        <w:rPr>
-          <w:noProof/>
-          <w:lang w:val="fi-FI"/>
-        </w:rPr>
-        <w:t xml:space="preserve"> Täydellä deltaveellä AJ pystyisi 1500-6000-1500 -tunnin (350 päivää) poltolla taittamaan 25.5 AU. 40 päivää lisää kruisausta nostaisi etäisyyden 29 AU:iin.</w:t>
-      </w:r>
-    </w:p>
-    <w:p>
-      <w:pPr>
-        <w:rPr>
-          <w:noProof/>
-          <w:lang w:val="fi-FI"/>
-        </w:rPr>
-      </w:pPr>
-    </w:p>
-    <w:p>
-      <w:pPr>
-        <w:rPr>
-          <w:noProof/>
-          <w:lang w:val="fi-FI"/>
-        </w:rPr>
-      </w:pPr>
-    </w:p>
-    <w:p>
-      <w:pPr>
-        <w:pStyle w:val="Heading1"/>
-        <w:rPr>
-          <w:noProof/>
-          <w:lang w:val="fi-FI"/>
-        </w:rPr>
-      </w:pPr>
-      <w:r>
-        <w:rPr>
-          <w:noProof/>
-          <w:lang w:val="fi-FI"/>
-        </w:rPr>
-        <w:t>Laitteisto</w:t>
-      </w:r>
-    </w:p>
-    <w:p>
-      <w:pPr>
-        <w:pStyle w:val="Heading2"/>
         <w:rPr>
           <w:lang w:val="fi-FI"/>
         </w:rPr>
@@ -8246,7 +8314,6 @@
           <w:noProof/>
           <w:lang w:val="fi-FI"/>
         </w:rPr>
-        <w:lastRenderedPageBreak/>
         <w:t>Niissä on riittävän tehokas prosessori pyörittämään ihmismieltä, mutta vain vähän mitään tukitoimintoja sille.</w:t>
       </w:r>
     </w:p>
@@ -9162,6 +9229,7 @@
           <w:noProof/>
           <w:lang w:val="fi-FI"/>
         </w:rPr>
+        <w:lastRenderedPageBreak/>
         <w:t xml:space="preserve">Keltainen: </w:t>
       </w:r>
       <w:r>
@@ -9247,7 +9315,6 @@
           <w:noProof/>
           <w:lang w:val="en-GB"/>
         </w:rPr>
-        <w:lastRenderedPageBreak/>
         <w:t>Xu Fu</w:t>
       </w:r>
     </w:p>
@@ -9530,7 +9597,7 @@
 </file>
 
 <file path=word/endnotes.xml><?xml version="1.0" encoding="utf-8"?>
-<w:endnotes xmlns:wpc="http://schemas.microsoft.com/office/word/2010/wordprocessingCanvas" xmlns:cx="http://schemas.microsoft.com/office/drawing/2014/chartex" xmlns:cx1="http://schemas.microsoft.com/office/drawing/2015/9/8/chartex" xmlns:cx2="http://schemas.microsoft.com/office/drawing/2015/10/21/chartex" xmlns:cx3="http://schemas.microsoft.com/office/drawing/2016/5/9/chartex" xmlns:cx4="http://schemas.microsoft.com/office/drawing/2016/5/10/chartex" xmlns:cx5="http://schemas.microsoft.com/office/drawing/2016/5/11/chartex" xmlns:cx6="http://schemas.microsoft.com/office/drawing/2016/5/12/chartex" xmlns:cx7="http://schemas.microsoft.com/office/drawing/2016/5/13/chartex" xmlns:cx8="http://schemas.microsoft.com/office/drawing/2016/5/14/chartex" xmlns:mc="http://schemas.openxmlformats.org/markup-compatibility/2006" xmlns:aink="http://schemas.microsoft.com/office/drawing/2016/ink" xmlns:am3d="http://schemas.microsoft.com/office/drawing/2017/model3d" xmlns:o="urn:schemas-microsoft-com:office:office" xmlns:r="http://schemas.openxmlformats.org/officeDocument/2006/relationships" xmlns:m="http://schemas.openxmlformats.org/officeDocument/2006/math" xmlns:v="urn:schemas-microsoft-com:vml" xmlns:wp14="http://schemas.microsoft.com/office/word/2010/wordprocessingDrawing" xmlns:wp="http://schemas.openxmlformats.org/drawingml/2006/wordprocessingDrawing" xmlns:w10="urn:schemas-microsoft-com:office:word" xmlns:w="http://schemas.openxmlformats.org/wordprocessingml/2006/main" xmlns:w14="http://schemas.microsoft.com/office/word/2010/wordml" xmlns:w15="http://schemas.microsoft.com/office/word/2012/wordml" xmlns:w16cid="http://schemas.microsoft.com/office/word/2016/wordml/cid" xmlns:w16se="http://schemas.microsoft.com/office/word/2015/wordml/symex" xmlns:wpg="http://schemas.microsoft.com/office/word/2010/wordprocessingGroup" xmlns:wpi="http://schemas.microsoft.com/office/word/2010/wordprocessingInk" xmlns:wne="http://schemas.microsoft.com/office/word/2006/wordml" xmlns:wps="http://schemas.microsoft.com/office/word/2010/wordprocessingShape" mc:Ignorable="w14 w15 w16se w16cid wp14">
+<w:endnotes xmlns:wpc="http://schemas.microsoft.com/office/word/2010/wordprocessingCanvas" xmlns:mo="http://schemas.microsoft.com/office/mac/office/2008/main" xmlns:mc="http://schemas.openxmlformats.org/markup-compatibility/2006" xmlns:mv="urn:schemas-microsoft-com:mac:vml" xmlns:o="urn:schemas-microsoft-com:office:office" xmlns:r="http://schemas.openxmlformats.org/officeDocument/2006/relationships" xmlns:m="http://schemas.openxmlformats.org/officeDocument/2006/math" xmlns:v="urn:schemas-microsoft-com:vml" xmlns:wp14="http://schemas.microsoft.com/office/word/2010/wordprocessingDrawing" xmlns:wp="http://schemas.openxmlformats.org/drawingml/2006/wordprocessingDrawing" xmlns:w10="urn:schemas-microsoft-com:office:word" xmlns:w="http://schemas.openxmlformats.org/wordprocessingml/2006/main" xmlns:w14="http://schemas.microsoft.com/office/word/2010/wordml" xmlns:w15="http://schemas.microsoft.com/office/word/2012/wordml" xmlns:wpg="http://schemas.microsoft.com/office/word/2010/wordprocessingGroup" xmlns:wpi="http://schemas.microsoft.com/office/word/2010/wordprocessingInk" xmlns:wne="http://schemas.microsoft.com/office/word/2006/wordml" xmlns:wps="http://schemas.microsoft.com/office/word/2010/wordprocessingShape" mc:Ignorable="w14 w15 wp14">
   <w:endnote w:type="separator" w:id="-1">
     <w:p>
       <w:r>
@@ -9549,7 +9616,7 @@
 </file>
 
 <file path=word/footnotes.xml><?xml version="1.0" encoding="utf-8"?>
-<w:footnotes xmlns:wpc="http://schemas.microsoft.com/office/word/2010/wordprocessingCanvas" xmlns:cx="http://schemas.microsoft.com/office/drawing/2014/chartex" xmlns:cx1="http://schemas.microsoft.com/office/drawing/2015/9/8/chartex" xmlns:cx2="http://schemas.microsoft.com/office/drawing/2015/10/21/chartex" xmlns:cx3="http://schemas.microsoft.com/office/drawing/2016/5/9/chartex" xmlns:cx4="http://schemas.microsoft.com/office/drawing/2016/5/10/chartex" xmlns:cx5="http://schemas.microsoft.com/office/drawing/2016/5/11/chartex" xmlns:cx6="http://schemas.microsoft.com/office/drawing/2016/5/12/chartex" xmlns:cx7="http://schemas.microsoft.com/office/drawing/2016/5/13/chartex" xmlns:cx8="http://schemas.microsoft.com/office/drawing/2016/5/14/chartex" xmlns:mc="http://schemas.openxmlformats.org/markup-compatibility/2006" xmlns:aink="http://schemas.microsoft.com/office/drawing/2016/ink" xmlns:am3d="http://schemas.microsoft.com/office/drawing/2017/model3d" xmlns:o="urn:schemas-microsoft-com:office:office" xmlns:r="http://schemas.openxmlformats.org/officeDocument/2006/relationships" xmlns:m="http://schemas.openxmlformats.org/officeDocument/2006/math" xmlns:v="urn:schemas-microsoft-com:vml" xmlns:wp14="http://schemas.microsoft.com/office/word/2010/wordprocessingDrawing" xmlns:wp="http://schemas.openxmlformats.org/drawingml/2006/wordprocessingDrawing" xmlns:w10="urn:schemas-microsoft-com:office:word" xmlns:w="http://schemas.openxmlformats.org/wordprocessingml/2006/main" xmlns:w14="http://schemas.microsoft.com/office/word/2010/wordml" xmlns:w15="http://schemas.microsoft.com/office/word/2012/wordml" xmlns:w16cid="http://schemas.microsoft.com/office/word/2016/wordml/cid" xmlns:w16se="http://schemas.microsoft.com/office/word/2015/wordml/symex" xmlns:wpg="http://schemas.microsoft.com/office/word/2010/wordprocessingGroup" xmlns:wpi="http://schemas.microsoft.com/office/word/2010/wordprocessingInk" xmlns:wne="http://schemas.microsoft.com/office/word/2006/wordml" xmlns:wps="http://schemas.microsoft.com/office/word/2010/wordprocessingShape" mc:Ignorable="w14 w15 w16se w16cid wp14">
+<w:footnotes xmlns:wpc="http://schemas.microsoft.com/office/word/2010/wordprocessingCanvas" xmlns:mo="http://schemas.microsoft.com/office/mac/office/2008/main" xmlns:mc="http://schemas.openxmlformats.org/markup-compatibility/2006" xmlns:mv="urn:schemas-microsoft-com:mac:vml" xmlns:o="urn:schemas-microsoft-com:office:office" xmlns:r="http://schemas.openxmlformats.org/officeDocument/2006/relationships" xmlns:m="http://schemas.openxmlformats.org/officeDocument/2006/math" xmlns:v="urn:schemas-microsoft-com:vml" xmlns:wp14="http://schemas.microsoft.com/office/word/2010/wordprocessingDrawing" xmlns:wp="http://schemas.openxmlformats.org/drawingml/2006/wordprocessingDrawing" xmlns:w10="urn:schemas-microsoft-com:office:word" xmlns:w="http://schemas.openxmlformats.org/wordprocessingml/2006/main" xmlns:w14="http://schemas.microsoft.com/office/word/2010/wordml" xmlns:w15="http://schemas.microsoft.com/office/word/2012/wordml" xmlns:wpg="http://schemas.microsoft.com/office/word/2010/wordprocessingGroup" xmlns:wpi="http://schemas.microsoft.com/office/word/2010/wordprocessingInk" xmlns:wne="http://schemas.microsoft.com/office/word/2006/wordml" xmlns:wps="http://schemas.microsoft.com/office/word/2010/wordprocessingShape" mc:Ignorable="w14 w15 wp14">
   <w:footnote w:type="separator" w:id="-1">
     <w:p>
       <w:r>
@@ -9568,8 +9635,8 @@
 </file>
 
 <file path=word/numbering.xml><?xml version="1.0" encoding="utf-8"?>
-<w:numbering xmlns:wpc="http://schemas.microsoft.com/office/word/2010/wordprocessingCanvas" xmlns:cx="http://schemas.microsoft.com/office/drawing/2014/chartex" xmlns:cx1="http://schemas.microsoft.com/office/drawing/2015/9/8/chartex" xmlns:cx2="http://schemas.microsoft.com/office/drawing/2015/10/21/chartex" xmlns:cx3="http://schemas.microsoft.com/office/drawing/2016/5/9/chartex" xmlns:cx4="http://schemas.microsoft.com/office/drawing/2016/5/10/chartex" xmlns:cx5="http://schemas.microsoft.com/office/drawing/2016/5/11/chartex" xmlns:cx6="http://schemas.microsoft.com/office/drawing/2016/5/12/chartex" xmlns:cx7="http://schemas.microsoft.com/office/drawing/2016/5/13/chartex" xmlns:cx8="http://schemas.microsoft.com/office/drawing/2016/5/14/chartex" xmlns:mc="http://schemas.openxmlformats.org/markup-compatibility/2006" xmlns:aink="http://schemas.microsoft.com/office/drawing/2016/ink" xmlns:am3d="http://schemas.microsoft.com/office/drawing/2017/model3d" xmlns:o="urn:schemas-microsoft-com:office:office" xmlns:r="http://schemas.openxmlformats.org/officeDocument/2006/relationships" xmlns:m="http://schemas.openxmlformats.org/officeDocument/2006/math" xmlns:v="urn:schemas-microsoft-com:vml" xmlns:wp14="http://schemas.microsoft.com/office/word/2010/wordprocessingDrawing" xmlns:wp="http://schemas.openxmlformats.org/drawingml/2006/wordprocessingDrawing" xmlns:w10="urn:schemas-microsoft-com:office:word" xmlns:w="http://schemas.openxmlformats.org/wordprocessingml/2006/main" xmlns:w14="http://schemas.microsoft.com/office/word/2010/wordml" xmlns:w15="http://schemas.microsoft.com/office/word/2012/wordml" xmlns:w16cid="http://schemas.microsoft.com/office/word/2016/wordml/cid" xmlns:w16se="http://schemas.microsoft.com/office/word/2015/wordml/symex" xmlns:wpg="http://schemas.microsoft.com/office/word/2010/wordprocessingGroup" xmlns:wpi="http://schemas.microsoft.com/office/word/2010/wordprocessingInk" xmlns:wne="http://schemas.microsoft.com/office/word/2006/wordml" xmlns:wps="http://schemas.microsoft.com/office/word/2010/wordprocessingShape" mc:Ignorable="w14 w15 w16se w16cid wp14">
-  <w:abstractNum w:abstractNumId="0" w15:restartNumberingAfterBreak="0">
+<w:numbering xmlns:wpc="http://schemas.microsoft.com/office/word/2010/wordprocessingCanvas" xmlns:mo="http://schemas.microsoft.com/office/mac/office/2008/main" xmlns:mc="http://schemas.openxmlformats.org/markup-compatibility/2006" xmlns:mv="urn:schemas-microsoft-com:mac:vml" xmlns:o="urn:schemas-microsoft-com:office:office" xmlns:r="http://schemas.openxmlformats.org/officeDocument/2006/relationships" xmlns:m="http://schemas.openxmlformats.org/officeDocument/2006/math" xmlns:v="urn:schemas-microsoft-com:vml" xmlns:wp14="http://schemas.microsoft.com/office/word/2010/wordprocessingDrawing" xmlns:wp="http://schemas.openxmlformats.org/drawingml/2006/wordprocessingDrawing" xmlns:w10="urn:schemas-microsoft-com:office:word" xmlns:w="http://schemas.openxmlformats.org/wordprocessingml/2006/main" xmlns:w14="http://schemas.microsoft.com/office/word/2010/wordml" xmlns:w15="http://schemas.microsoft.com/office/word/2012/wordml" xmlns:wpg="http://schemas.microsoft.com/office/word/2010/wordprocessingGroup" xmlns:wpi="http://schemas.microsoft.com/office/word/2010/wordprocessingInk" xmlns:wne="http://schemas.microsoft.com/office/word/2006/wordml" xmlns:wps="http://schemas.microsoft.com/office/word/2010/wordprocessingShape" mc:Ignorable="w14 w15 wp14">
+  <w:abstractNum w:abstractNumId="0">
     <w:nsid w:val="00000001"/>
     <w:multiLevelType w:val="multilevel"/>
     <w:tmpl w:val="6CA2EF7E"/>
@@ -9718,7 +9785,7 @@
       </w:rPr>
     </w:lvl>
   </w:abstractNum>
-  <w:abstractNum w:abstractNumId="1" w15:restartNumberingAfterBreak="0">
+  <w:abstractNum w:abstractNumId="1">
     <w:nsid w:val="00000002"/>
     <w:multiLevelType w:val="singleLevel"/>
     <w:tmpl w:val="00000002"/>
@@ -9739,7 +9806,7 @@
       </w:rPr>
     </w:lvl>
   </w:abstractNum>
-  <w:abstractNum w:abstractNumId="2" w15:restartNumberingAfterBreak="0">
+  <w:abstractNum w:abstractNumId="2">
     <w:nsid w:val="0F783240"/>
     <w:multiLevelType w:val="multilevel"/>
     <w:tmpl w:val="00000001"/>
@@ -9853,7 +9920,7 @@
       </w:pPr>
     </w:lvl>
   </w:abstractNum>
-  <w:abstractNum w:abstractNumId="3" w15:restartNumberingAfterBreak="0">
+  <w:abstractNum w:abstractNumId="3">
     <w:nsid w:val="11C03781"/>
     <w:multiLevelType w:val="hybridMultilevel"/>
     <w:tmpl w:val="7428A3A0"/>
@@ -9966,7 +10033,7 @@
       </w:rPr>
     </w:lvl>
   </w:abstractNum>
-  <w:abstractNum w:abstractNumId="4" w15:restartNumberingAfterBreak="0">
+  <w:abstractNum w:abstractNumId="4">
     <w:nsid w:val="13833AF3"/>
     <w:multiLevelType w:val="hybridMultilevel"/>
     <w:tmpl w:val="7676F6D0"/>
@@ -10079,7 +10146,7 @@
       </w:rPr>
     </w:lvl>
   </w:abstractNum>
-  <w:abstractNum w:abstractNumId="5" w15:restartNumberingAfterBreak="0">
+  <w:abstractNum w:abstractNumId="5">
     <w:nsid w:val="155C26E2"/>
     <w:multiLevelType w:val="hybridMultilevel"/>
     <w:tmpl w:val="FD845364"/>
@@ -10194,7 +10261,7 @@
       </w:pPr>
     </w:lvl>
   </w:abstractNum>
-  <w:abstractNum w:abstractNumId="6" w15:restartNumberingAfterBreak="0">
+  <w:abstractNum w:abstractNumId="6">
     <w:nsid w:val="162255A1"/>
     <w:multiLevelType w:val="hybridMultilevel"/>
     <w:tmpl w:val="C5724E0C"/>
@@ -10283,7 +10350,7 @@
       </w:pPr>
     </w:lvl>
   </w:abstractNum>
-  <w:abstractNum w:abstractNumId="7" w15:restartNumberingAfterBreak="0">
+  <w:abstractNum w:abstractNumId="7">
     <w:nsid w:val="165E4EAD"/>
     <w:multiLevelType w:val="hybridMultilevel"/>
     <w:tmpl w:val="2BBAC45E"/>
@@ -10396,7 +10463,7 @@
       </w:rPr>
     </w:lvl>
   </w:abstractNum>
-  <w:abstractNum w:abstractNumId="8" w15:restartNumberingAfterBreak="0">
+  <w:abstractNum w:abstractNumId="8">
     <w:nsid w:val="242F687A"/>
     <w:multiLevelType w:val="hybridMultilevel"/>
     <w:tmpl w:val="4E44049A"/>
@@ -10509,7 +10576,7 @@
       </w:rPr>
     </w:lvl>
   </w:abstractNum>
-  <w:abstractNum w:abstractNumId="9" w15:restartNumberingAfterBreak="0">
+  <w:abstractNum w:abstractNumId="9">
     <w:nsid w:val="2B575B51"/>
     <w:multiLevelType w:val="hybridMultilevel"/>
     <w:tmpl w:val="B588C204"/>
@@ -10622,7 +10689,7 @@
       </w:rPr>
     </w:lvl>
   </w:abstractNum>
-  <w:abstractNum w:abstractNumId="10" w15:restartNumberingAfterBreak="0">
+  <w:abstractNum w:abstractNumId="10">
     <w:nsid w:val="2C9C117C"/>
     <w:multiLevelType w:val="hybridMultilevel"/>
     <w:tmpl w:val="635EAB64"/>
@@ -10735,7 +10802,7 @@
       </w:rPr>
     </w:lvl>
   </w:abstractNum>
-  <w:abstractNum w:abstractNumId="11" w15:restartNumberingAfterBreak="0">
+  <w:abstractNum w:abstractNumId="11">
     <w:nsid w:val="310D0FCF"/>
     <w:multiLevelType w:val="hybridMultilevel"/>
     <w:tmpl w:val="847AA7C8"/>
@@ -10848,7 +10915,7 @@
       </w:rPr>
     </w:lvl>
   </w:abstractNum>
-  <w:abstractNum w:abstractNumId="12" w15:restartNumberingAfterBreak="0">
+  <w:abstractNum w:abstractNumId="12">
     <w:nsid w:val="31623B70"/>
     <w:multiLevelType w:val="hybridMultilevel"/>
     <w:tmpl w:val="D8EC92F2"/>
@@ -10963,7 +11030,7 @@
       </w:pPr>
     </w:lvl>
   </w:abstractNum>
-  <w:abstractNum w:abstractNumId="13" w15:restartNumberingAfterBreak="0">
+  <w:abstractNum w:abstractNumId="13">
     <w:nsid w:val="34EE5205"/>
     <w:multiLevelType w:val="hybridMultilevel"/>
     <w:tmpl w:val="FA289B24"/>
@@ -11076,7 +11143,7 @@
       </w:rPr>
     </w:lvl>
   </w:abstractNum>
-  <w:abstractNum w:abstractNumId="14" w15:restartNumberingAfterBreak="0">
+  <w:abstractNum w:abstractNumId="14">
     <w:nsid w:val="389D0D7B"/>
     <w:multiLevelType w:val="hybridMultilevel"/>
     <w:tmpl w:val="9640B908"/>
@@ -11191,7 +11258,7 @@
       </w:rPr>
     </w:lvl>
   </w:abstractNum>
-  <w:abstractNum w:abstractNumId="15" w15:restartNumberingAfterBreak="0">
+  <w:abstractNum w:abstractNumId="15">
     <w:nsid w:val="398034A7"/>
     <w:multiLevelType w:val="hybridMultilevel"/>
     <w:tmpl w:val="0DE41EC0"/>
@@ -11304,7 +11371,7 @@
       </w:rPr>
     </w:lvl>
   </w:abstractNum>
-  <w:abstractNum w:abstractNumId="16" w15:restartNumberingAfterBreak="0">
+  <w:abstractNum w:abstractNumId="16">
     <w:nsid w:val="3A7B4F0E"/>
     <w:multiLevelType w:val="multilevel"/>
     <w:tmpl w:val="1AF46D9E"/>
@@ -11444,7 +11511,7 @@
       </w:rPr>
     </w:lvl>
   </w:abstractNum>
-  <w:abstractNum w:abstractNumId="17" w15:restartNumberingAfterBreak="0">
+  <w:abstractNum w:abstractNumId="17">
     <w:nsid w:val="3E79701D"/>
     <w:multiLevelType w:val="hybridMultilevel"/>
     <w:tmpl w:val="8ED03F44"/>
@@ -11557,7 +11624,7 @@
       </w:rPr>
     </w:lvl>
   </w:abstractNum>
-  <w:abstractNum w:abstractNumId="18" w15:restartNumberingAfterBreak="0">
+  <w:abstractNum w:abstractNumId="18">
     <w:nsid w:val="43A00DD9"/>
     <w:multiLevelType w:val="hybridMultilevel"/>
     <w:tmpl w:val="C1067ABA"/>
@@ -11670,7 +11737,7 @@
       </w:rPr>
     </w:lvl>
   </w:abstractNum>
-  <w:abstractNum w:abstractNumId="19" w15:restartNumberingAfterBreak="0">
+  <w:abstractNum w:abstractNumId="19">
     <w:nsid w:val="450463C3"/>
     <w:multiLevelType w:val="multilevel"/>
     <w:tmpl w:val="75CEC6FA"/>
@@ -11791,7 +11858,7 @@
       </w:rPr>
     </w:lvl>
   </w:abstractNum>
-  <w:abstractNum w:abstractNumId="20" w15:restartNumberingAfterBreak="0">
+  <w:abstractNum w:abstractNumId="20">
     <w:nsid w:val="45BD19DF"/>
     <w:multiLevelType w:val="multilevel"/>
     <w:tmpl w:val="0809001D"/>
@@ -11877,7 +11944,7 @@
       </w:pPr>
     </w:lvl>
   </w:abstractNum>
-  <w:abstractNum w:abstractNumId="21" w15:restartNumberingAfterBreak="0">
+  <w:abstractNum w:abstractNumId="21">
     <w:nsid w:val="497310D7"/>
     <w:multiLevelType w:val="hybridMultilevel"/>
     <w:tmpl w:val="F7C844AE"/>
@@ -11993,7 +12060,7 @@
       </w:pPr>
     </w:lvl>
   </w:abstractNum>
-  <w:abstractNum w:abstractNumId="22" w15:restartNumberingAfterBreak="0">
+  <w:abstractNum w:abstractNumId="22">
     <w:nsid w:val="4C5F0F7E"/>
     <w:multiLevelType w:val="hybridMultilevel"/>
     <w:tmpl w:val="D64C98AE"/>
@@ -12109,7 +12176,7 @@
       </w:pPr>
     </w:lvl>
   </w:abstractNum>
-  <w:abstractNum w:abstractNumId="23" w15:restartNumberingAfterBreak="0">
+  <w:abstractNum w:abstractNumId="23">
     <w:nsid w:val="4FC92277"/>
     <w:multiLevelType w:val="hybridMultilevel"/>
     <w:tmpl w:val="9244DFCA"/>
@@ -12222,7 +12289,7 @@
       </w:rPr>
     </w:lvl>
   </w:abstractNum>
-  <w:abstractNum w:abstractNumId="24" w15:restartNumberingAfterBreak="0">
+  <w:abstractNum w:abstractNumId="24">
     <w:nsid w:val="592122D4"/>
     <w:multiLevelType w:val="hybridMultilevel"/>
     <w:tmpl w:val="FB3E3E22"/>
@@ -12338,7 +12405,7 @@
       </w:pPr>
     </w:lvl>
   </w:abstractNum>
-  <w:abstractNum w:abstractNumId="25" w15:restartNumberingAfterBreak="0">
+  <w:abstractNum w:abstractNumId="25">
     <w:nsid w:val="59D61F70"/>
     <w:multiLevelType w:val="hybridMultilevel"/>
     <w:tmpl w:val="B3E4CF68"/>
@@ -12477,7 +12544,7 @@
       </w:rPr>
     </w:lvl>
   </w:abstractNum>
-  <w:abstractNum w:abstractNumId="26" w15:restartNumberingAfterBreak="0">
+  <w:abstractNum w:abstractNumId="26">
     <w:nsid w:val="5A0125AE"/>
     <w:multiLevelType w:val="multilevel"/>
     <w:tmpl w:val="FDA449BC"/>
@@ -12597,7 +12664,7 @@
       </w:rPr>
     </w:lvl>
   </w:abstractNum>
-  <w:abstractNum w:abstractNumId="27" w15:restartNumberingAfterBreak="0">
+  <w:abstractNum w:abstractNumId="27">
     <w:nsid w:val="5DC929ED"/>
     <w:multiLevelType w:val="hybridMultilevel"/>
     <w:tmpl w:val="82DEF3C4"/>
@@ -12712,7 +12779,7 @@
       </w:rPr>
     </w:lvl>
   </w:abstractNum>
-  <w:abstractNum w:abstractNumId="28" w15:restartNumberingAfterBreak="0">
+  <w:abstractNum w:abstractNumId="28">
     <w:nsid w:val="63A7580C"/>
     <w:multiLevelType w:val="hybridMultilevel"/>
     <w:tmpl w:val="893ADADA"/>
@@ -12825,7 +12892,7 @@
       </w:rPr>
     </w:lvl>
   </w:abstractNum>
-  <w:abstractNum w:abstractNumId="29" w15:restartNumberingAfterBreak="0">
+  <w:abstractNum w:abstractNumId="29">
     <w:nsid w:val="6483336C"/>
     <w:multiLevelType w:val="hybridMultilevel"/>
     <w:tmpl w:val="6A9EB280"/>
@@ -12938,7 +13005,7 @@
       </w:rPr>
     </w:lvl>
   </w:abstractNum>
-  <w:abstractNum w:abstractNumId="30" w15:restartNumberingAfterBreak="0">
+  <w:abstractNum w:abstractNumId="30">
     <w:nsid w:val="69F51D2B"/>
     <w:multiLevelType w:val="hybridMultilevel"/>
     <w:tmpl w:val="D55CAC80"/>
@@ -13157,7 +13224,7 @@
 </file>
 
 <file path=word/styles.xml><?xml version="1.0" encoding="utf-8"?>
-<w:styles xmlns:mc="http://schemas.openxmlformats.org/markup-compatibility/2006" xmlns:r="http://schemas.openxmlformats.org/officeDocument/2006/relationships" xmlns:w="http://schemas.openxmlformats.org/wordprocessingml/2006/main" xmlns:w14="http://schemas.microsoft.com/office/word/2010/wordml" xmlns:w15="http://schemas.microsoft.com/office/word/2012/wordml" xmlns:w16cid="http://schemas.microsoft.com/office/word/2016/wordml/cid" xmlns:w16se="http://schemas.microsoft.com/office/word/2015/wordml/symex" mc:Ignorable="w14 w15 w16se w16cid">
+<w:styles xmlns:mc="http://schemas.openxmlformats.org/markup-compatibility/2006" xmlns:r="http://schemas.openxmlformats.org/officeDocument/2006/relationships" xmlns:w="http://schemas.openxmlformats.org/wordprocessingml/2006/main" xmlns:w14="http://schemas.microsoft.com/office/word/2010/wordml" xmlns:w15="http://schemas.microsoft.com/office/word/2012/wordml" mc:Ignorable="w14 w15">
   <w:docDefaults>
     <w:rPrDefault>
       <w:rPr>
@@ -13167,7 +13234,7 @@
     </w:rPrDefault>
     <w:pPrDefault/>
   </w:docDefaults>
-  <w:latentStyles w:defLockedState="0" w:defUIPriority="0" w:defSemiHidden="0" w:defUnhideWhenUsed="0" w:defQFormat="0" w:count="375">
+  <w:latentStyles w:defLockedState="0" w:defUIPriority="0" w:defSemiHidden="0" w:defUnhideWhenUsed="0" w:defQFormat="0" w:count="382">
     <w:lsdException w:name="heading 1" w:qFormat="1"/>
     <w:lsdException w:name="heading 2" w:qFormat="1"/>
     <w:lsdException w:name="heading 3" w:qFormat="1"/>
@@ -13819,6 +13886,7 @@
       <w:suppressAutoHyphens/>
     </w:pPr>
     <w:tblPr>
+      <w:tblInd w:w="0" w:type="dxa"/>
       <w:tblBorders>
         <w:top w:val="single" w:sz="4" w:space="0" w:color="auto"/>
         <w:left w:val="single" w:sz="4" w:space="0" w:color="auto"/>
@@ -13827,6 +13895,12 @@
         <w:insideH w:val="single" w:sz="4" w:space="0" w:color="auto"/>
         <w:insideV w:val="single" w:sz="4" w:space="0" w:color="auto"/>
       </w:tblBorders>
+      <w:tblCellMar>
+        <w:top w:w="0" w:type="dxa"/>
+        <w:left w:w="108" w:type="dxa"/>
+        <w:bottom w:w="0" w:type="dxa"/>
+        <w:right w:w="108" w:type="dxa"/>
+      </w:tblCellMar>
     </w:tblPr>
   </w:style>
   <w:style w:type="numbering" w:customStyle="1" w:styleId="CurrentList1">
@@ -13891,6 +13965,7 @@
       <w:suppressAutoHyphens/>
     </w:pPr>
     <w:tblPr>
+      <w:tblInd w:w="0" w:type="dxa"/>
       <w:tblBorders>
         <w:top w:val="single" w:sz="6" w:space="0" w:color="000000"/>
         <w:left w:val="single" w:sz="6" w:space="0" w:color="000000"/>
@@ -13899,6 +13974,12 @@
         <w:insideH w:val="single" w:sz="6" w:space="0" w:color="000000"/>
         <w:insideV w:val="single" w:sz="6" w:space="0" w:color="000000"/>
       </w:tblBorders>
+      <w:tblCellMar>
+        <w:top w:w="0" w:type="dxa"/>
+        <w:left w:w="108" w:type="dxa"/>
+        <w:bottom w:w="0" w:type="dxa"/>
+        <w:right w:w="108" w:type="dxa"/>
+      </w:tblCellMar>
     </w:tblPr>
     <w:tcPr>
       <w:shd w:val="clear" w:color="auto" w:fill="auto"/>

</xml_diff>

<commit_message>
Updates for Out There
</commit_message>
<xml_diff>
--- a/out_there/out_there.docx
+++ b/out_there/out_there.docx
@@ -1240,6 +1240,20 @@
         </w:rPr>
         <w:t>on murhattu omien toimesta.</w:t>
       </w:r>
+      <w:r>
+        <w:rPr>
+          <w:noProof/>
+          <w:lang w:val="fi-FI"/>
+        </w:rPr>
+        <w:t xml:space="preserve"> Tässä yhteydessä Tanya Gomezin sillan tietokone </w:t>
+      </w:r>
+      <w:r>
+        <w:rPr>
+          <w:noProof/>
+          <w:lang w:val="fi-FI"/>
+        </w:rPr>
+        <w:t>saa osuman, jonka tuloksena aluksen ohjausjärjestelmä ei enää toimi.</w:t>
+      </w:r>
     </w:p>
     <w:p>
       <w:pPr>
@@ -1268,7 +1282,21 @@
           <w:noProof/>
           <w:lang w:val="fi-FI"/>
         </w:rPr>
-        <w:t xml:space="preserve">01/2134: Onnettomuus surmaa kaksi matkustajaa, ja rikkoo välirauhan sotilaiden ja matkustajien välillä. </w:t>
+        <w:t>01/2134: Onnettomuus</w:t>
+      </w:r>
+      <w:r>
+        <w:rPr>
+          <w:noProof/>
+          <w:lang w:val="fi-FI"/>
+        </w:rPr>
+        <w:t xml:space="preserve"> Tanya Gomezin ilmalukossa</w:t>
+      </w:r>
+      <w:r>
+        <w:rPr>
+          <w:noProof/>
+          <w:lang w:val="fi-FI"/>
+        </w:rPr>
+        <w:t xml:space="preserve"> surmaa kaksi matkustajaa, ja rikkoo välirauhan sotilaiden ja matkustajien välillä. </w:t>
       </w:r>
       <w:r>
         <w:rPr>
@@ -1333,22 +1361,29 @@
           <w:noProof/>
           <w:lang w:val="fi-FI"/>
         </w:rPr>
-        <w:t>siirtää reaktiomassaa Nagasawasta Tanya Gomeziin epäonnistuu katastrofaalisesti ja johtaa valtavaan ajoainehukkaan. Tässä vaiheessa on ilmeistä, että korkeintaan yksi alus saadaan takaisin, ja siltäkin kestää pitkään päästä perille.</w:t>
-      </w:r>
-    </w:p>
-    <w:p>
-      <w:pPr>
-        <w:rPr>
-          <w:noProof/>
-          <w:lang w:val="fi-FI"/>
-        </w:rPr>
-      </w:pPr>
+        <w:t xml:space="preserve">siirtää reaktiomassaa Nagasawasta Tanya Gomeziin epäonnistuu </w:t>
+      </w:r>
       <w:r>
         <w:rPr>
           <w:noProof/>
           <w:lang w:val="fi-FI"/>
         </w:rPr>
         <w:lastRenderedPageBreak/>
+        <w:t>katastrofaalisesti ja johtaa valtavaan ajoainehukkaan. Tässä vaiheessa on ilmeistä, että korkeintaan yksi alus saadaan takaisin, ja siltäkin kestää pitkään päästä perille.</w:t>
+      </w:r>
+    </w:p>
+    <w:p>
+      <w:pPr>
+        <w:rPr>
+          <w:noProof/>
+          <w:lang w:val="fi-FI"/>
+        </w:rPr>
+      </w:pPr>
+      <w:r>
+        <w:rPr>
+          <w:noProof/>
+          <w:lang w:val="fi-FI"/>
+        </w:rPr>
         <w:t>03/2134: Eloonjääneet saavat</w:t>
       </w:r>
       <w:r>
@@ -1855,7 +1890,21 @@
           <w:noProof/>
           <w:lang w:val="fi-FI"/>
         </w:rPr>
-        <w:t>Siirtyminen Nagasawalle, egotransceiverin käynnistys. Todetaan, että Extropialla ei ole tämän aluksen kvanttiavaimia, joten egocast ei ole turvallinen. Tästä huolimatta siirtoa yritetään, mutta käy ilmi, että neutriinovastaanotin on vioittunut ja siirto tulee perille pahasti viallisena. Yksi matkustajista lähettää oman kopionsa Extropiaan, mutta sitten hän onkin olemassa kahdessa paikassa</w:t>
+        <w:t>Siirtyminen Nagasawalle, egotransceiverin käynnistys. Todetaan, että Extropialla ei ole tämän aluksen kvanttiavaimia, joten egocast ei ole turvallinen. Tästä huolimatta siirtoa yritetään, mutta käy ilmi, että neutriinovastaanotin on vioittunut</w:t>
+      </w:r>
+      <w:r>
+        <w:rPr>
+          <w:noProof/>
+          <w:lang w:val="fi-FI"/>
+        </w:rPr>
+        <w:t xml:space="preserve"> [oikeasti vika on kvanttikryptaajassa]</w:t>
+      </w:r>
+      <w:r>
+        <w:rPr>
+          <w:noProof/>
+          <w:lang w:val="fi-FI"/>
+        </w:rPr>
+        <w:t xml:space="preserve"> ja siirto tulee perille pahasti viallisena. Yksi matkustajista lähettää oman kopionsa Extropiaan, mutta sitten hän onkin olemassa kahdessa paikassa</w:t>
       </w:r>
       <w:r>
         <w:rPr>
@@ -1954,22 +2003,7 @@
           <w:noProof/>
           <w:lang w:val="fi-FI"/>
         </w:rPr>
-        <w:t>06/2135: Extropialta tulee raportti velkaorjuudesta. Hyppiminen Tanya Gomezin ja Albert Jackan välillä aiheuttaa vamman yhdelle nelikosta. Alkuperäinen kahdentunut matkustaja päättää, että hän ei ole enää todellinen, ja surmaa itsensä pistoolilla. Hänen puolisonsa vajoaa masennukseen.</w:t>
-      </w:r>
-    </w:p>
-    <w:p>
-      <w:pPr>
-        <w:rPr>
-          <w:noProof/>
-          <w:lang w:val="fi-FI"/>
-        </w:rPr>
-      </w:pPr>
-      <w:r>
-        <w:rPr>
-          <w:noProof/>
-          <w:lang w:val="fi-FI"/>
-        </w:rPr>
-        <w:t xml:space="preserve">07/2135: Kolme ihmistä vajoaa täyteen rappioon Tanya Gomezilla. VR-tallenteita ja </w:t>
+        <w:t xml:space="preserve">06/2135: Extropialta tulee raportti velkaorjuudesta. Hyppiminen Tanya Gomezin ja Albert Jackan välillä aiheuttaa vamman yhdelle nelikosta. Alkuperäinen kahdentunut </w:t>
       </w:r>
       <w:r>
         <w:rPr>
@@ -1977,7 +2011,36 @@
           <w:lang w:val="fi-FI"/>
         </w:rPr>
         <w:lastRenderedPageBreak/>
-        <w:t>lääkkeitä kuluu. Albert Jackan viestintälaitteita ei enää yritetä käyttää.</w:t>
+        <w:t>matkustaja päättää, että hän ei ole enää todellinen, ja surmaa itsensä pistoolilla. Hänen puolisonsa vajoaa masennukseen.</w:t>
+      </w:r>
+    </w:p>
+    <w:p>
+      <w:pPr>
+        <w:rPr>
+          <w:noProof/>
+          <w:lang w:val="fi-FI"/>
+        </w:rPr>
+      </w:pPr>
+      <w:r>
+        <w:rPr>
+          <w:noProof/>
+          <w:lang w:val="fi-FI"/>
+        </w:rPr>
+        <w:t>07/2135: Kolme ihmistä</w:t>
+      </w:r>
+      <w:r>
+        <w:rPr>
+          <w:noProof/>
+          <w:lang w:val="fi-FI"/>
+        </w:rPr>
+        <w:t xml:space="preserve"> (Tomas, Bering, Raquel)</w:t>
+      </w:r>
+      <w:r>
+        <w:rPr>
+          <w:noProof/>
+          <w:lang w:val="fi-FI"/>
+        </w:rPr>
+        <w:t xml:space="preserve"> vajoaa täyteen rappioon Tanya Gomezilla. VR-tallenteita ja lääkkeitä kuluu. Albert Jackan viestintälaitteita ei enää yritetä käyttää.</w:t>
       </w:r>
     </w:p>
     <w:p>
@@ -2353,7 +2416,14 @@
         <w:rPr>
           <w:lang w:val="fi-FI"/>
         </w:rPr>
-        <w:t xml:space="preserve">6 kuukauden matkan aikana JOTO muuttui Jupiterin tasavallaksi, mutta Europa julistautui itsenäiseksi </w:t>
+        <w:t xml:space="preserve">6 kuukauden matkan aikana JOTO muuttui Jupiterin tasavallaksi, </w:t>
+      </w:r>
+      <w:r>
+        <w:rPr>
+          <w:lang w:val="fi-FI"/>
+        </w:rPr>
+        <w:lastRenderedPageBreak/>
+        <w:t xml:space="preserve">mutta Europa julistautui itsenäiseksi </w:t>
       </w:r>
       <w:r>
         <w:rPr>
@@ -2953,14 +3023,7 @@
         <w:rPr>
           <w:lang w:val="fi-FI"/>
         </w:rPr>
-        <w:t xml:space="preserve">ottanut osumaa meteorista eikä ole </w:t>
-      </w:r>
-      <w:r>
-        <w:rPr>
-          <w:lang w:val="fi-FI"/>
-        </w:rPr>
-        <w:lastRenderedPageBreak/>
-        <w:t>kokonainen.</w:t>
+        <w:t>ottanut osumaa meteorista eikä ole kokonainen.</w:t>
       </w:r>
       <w:r>
         <w:rPr>
@@ -3401,6 +3464,7 @@
           <w:noProof/>
           <w:lang w:val="fi-FI"/>
         </w:rPr>
+        <w:lastRenderedPageBreak/>
         <w:t xml:space="preserve">FL </w:t>
       </w:r>
       <w:r>
@@ -3528,7 +3592,6 @@
           <w:noProof/>
           <w:lang w:val="fi-FI"/>
         </w:rPr>
-        <w:lastRenderedPageBreak/>
         <w:t>Nagasawa</w:t>
       </w:r>
       <w:r>
@@ -3552,7 +3615,21 @@
           <w:noProof/>
           <w:lang w:val="fi-FI"/>
         </w:rPr>
-        <w:t xml:space="preserve"> - Uusin aluksista. Sisältää melkein toimivan egocasterin</w:t>
+        <w:t xml:space="preserve"> - Uusin aluksista</w:t>
+      </w:r>
+      <w:r>
+        <w:rPr>
+          <w:noProof/>
+          <w:lang w:val="fi-FI"/>
+        </w:rPr>
+        <w:t>, tutkimusalus jonka lopullinen määränpää oli Jupiter</w:t>
+      </w:r>
+      <w:r>
+        <w:rPr>
+          <w:noProof/>
+          <w:lang w:val="fi-FI"/>
+        </w:rPr>
+        <w:t>. Sisältää melkein toimivan egocasterin</w:t>
       </w:r>
       <w:r>
         <w:rPr>
@@ -4538,7 +4615,15 @@
           <w:noProof/>
           <w:lang w:val="fi-FI"/>
         </w:rPr>
-        <w:t xml:space="preserve">Koska kiihtyvyys on parhaimmillaankin 0.02G, aluksella ei ole varsinaista kansirakennetta; sen sjiaan se on rakennettu mikropainovoiman ehdoille. Peräosassa on kolme kuplaa: alustekninen kupla, rahtitekninen kupla sekä komentokupla. Näistä kohti keulaa lähtee </w:t>
+        <w:t xml:space="preserve">Koska kiihtyvyys on parhaimmillaankin 0.02G, aluksella ei ole varsinaista kansirakennetta; sen sjiaan se </w:t>
+      </w:r>
+      <w:r>
+        <w:rPr>
+          <w:noProof/>
+          <w:lang w:val="fi-FI"/>
+        </w:rPr>
+        <w:lastRenderedPageBreak/>
+        <w:t xml:space="preserve">on rakennettu mikropainovoiman ehdoille. Peräosassa on kolme kuplaa: alustekninen kupla, rahtitekninen kupla sekä komentokupla. Näistä kohti keulaa lähtee </w:t>
       </w:r>
       <w:r>
         <w:rPr>
@@ -4568,7 +4653,6 @@
           <w:noProof/>
           <w:lang w:val="fi-FI"/>
         </w:rPr>
-        <w:lastRenderedPageBreak/>
         <w:t>Pitkällä retkellä peräpään rahtikonteista yksi on miehistökontti, joka toimi kuusih</w:t>
       </w:r>
       <w:r>
@@ -5084,6 +5168,7 @@
           <w:i/>
           <w:lang w:val="fi-FI"/>
         </w:rPr>
+        <w:lastRenderedPageBreak/>
         <w:t>Viestintäjärjestelmä</w:t>
       </w:r>
       <w:r>
@@ -5126,1134 +5211,1133 @@
         <w:rPr>
           <w:lang w:val="fi-FI"/>
         </w:rPr>
-        <w:t xml:space="preserve">onnistuu joko huoltojärjestelmän kautta tai fyysisesti kytkimistä, tosin huoltojärjestelmä sammuttaa sen heti mikäli sitä </w:t>
-      </w:r>
-      <w:r>
-        <w:rPr>
+        <w:t>onnistuu joko huoltojärjestelmän kautta tai fyysisesti kytkimistä, tosin huoltojärjestelmä sammuttaa sen heti mikäli sitä ei kyt</w:t>
+      </w:r>
+      <w:r>
+        <w:rPr>
+          <w:lang w:val="fi-FI"/>
+        </w:rPr>
+        <w:t>ketä irti. Energiankulutus 30W.</w:t>
+      </w:r>
+    </w:p>
+    <w:p>
+      <w:pPr>
+        <w:rPr>
+          <w:lang w:val="fi-FI"/>
+        </w:rPr>
+      </w:pPr>
+    </w:p>
+    <w:p>
+      <w:pPr>
+        <w:rPr>
+          <w:lang w:val="fi-FI"/>
+        </w:rPr>
+      </w:pPr>
+      <w:r>
+        <w:rPr>
+          <w:i/>
+          <w:lang w:val="fi-FI"/>
+        </w:rPr>
+        <w:t>Elämän ylläpitojärjestelmä</w:t>
+      </w:r>
+      <w:r>
+        <w:rPr>
+          <w:lang w:val="fi-FI"/>
+        </w:rPr>
+        <w:t xml:space="preserve"> on sammutettu ja lähes toivottomasti rikki. Muutamissa tiloissa on yhä </w:t>
+      </w:r>
+      <w:r>
+        <w:rPr>
+          <w:lang w:val="fi-FI"/>
+        </w:rPr>
+        <w:t>ilmaa</w:t>
+      </w:r>
+      <w:r>
+        <w:rPr>
+          <w:lang w:val="fi-FI"/>
+        </w:rPr>
+        <w:t>.</w:t>
+      </w:r>
+    </w:p>
+    <w:p>
+      <w:pPr>
+        <w:rPr>
+          <w:lang w:val="fi-FI"/>
+        </w:rPr>
+      </w:pPr>
+    </w:p>
+    <w:p>
+      <w:pPr>
+        <w:rPr>
+          <w:lang w:val="fi-FI"/>
+        </w:rPr>
+      </w:pPr>
+      <w:r>
+        <w:rPr>
+          <w:i/>
+          <w:lang w:val="fi-FI"/>
+        </w:rPr>
+        <w:t>Rahtihuoltojärjestelmä</w:t>
+      </w:r>
+      <w:r>
+        <w:rPr>
+          <w:lang w:val="fi-FI"/>
+        </w:rPr>
+        <w:t xml:space="preserve"> on sammutettu, mutta ehjä. Energi</w:t>
+      </w:r>
+      <w:r>
+        <w:rPr>
+          <w:lang w:val="fi-FI"/>
+        </w:rPr>
+        <w:t>akulutus perustietokoneelle on 3</w:t>
+      </w:r>
+      <w:r>
+        <w:rPr>
+          <w:lang w:val="fi-FI"/>
+        </w:rPr>
+        <w:t>0W.</w:t>
+      </w:r>
+      <w:r>
+        <w:rPr>
+          <w:lang w:val="fi-FI"/>
+        </w:rPr>
+        <w:t xml:space="preserve"> Rahtihuoltojärjestelmässä autentikoimaton käyttäjä pääsee koulutusnäkymään, joka antaa yllättävän paljon perustietoa rahdista, vaikkakaan ei detaljeita. Koulutusjärjestelmä sisältää ajantasaisen inventaarion. Arkaluontoinen rahti</w:t>
+      </w:r>
+      <w:r>
+        <w:rPr>
+          <w:lang w:val="fi-FI"/>
+        </w:rPr>
+        <w:t xml:space="preserve"> puuttuu (kuten Pikiranin egojen detaljit </w:t>
+      </w:r>
+      <w:r>
+        <w:rPr>
+          <w:lang w:val="fi-FI"/>
+        </w:rPr>
+        <w:t>ja taidekokoelmat), mutta esim. rahtirobotti löytyy kyllä luetteloista.</w:t>
+      </w:r>
+    </w:p>
+    <w:p>
+      <w:pPr>
+        <w:rPr>
+          <w:lang w:val="fi-FI"/>
+        </w:rPr>
+      </w:pPr>
+    </w:p>
+    <w:p>
+      <w:pPr>
+        <w:pStyle w:val="Heading3"/>
+        <w:rPr>
+          <w:noProof/>
+        </w:rPr>
+      </w:pPr>
+      <w:r>
+        <w:rPr>
+          <w:noProof/>
+        </w:rPr>
+        <w:t>Hyötykuorma</w:t>
+      </w:r>
+    </w:p>
+    <w:p>
+      <w:pPr>
+        <w:rPr>
+          <w:noProof/>
+          <w:lang w:val="fi-FI"/>
+        </w:rPr>
+      </w:pPr>
+      <w:r>
+        <w:rPr>
+          <w:noProof/>
+          <w:lang w:val="fi-FI"/>
+        </w:rPr>
+        <w:t>Kontteja on 4 x 8</w:t>
+      </w:r>
+      <w:r>
+        <w:rPr>
+          <w:noProof/>
+          <w:lang w:val="fi-FI"/>
+        </w:rPr>
+        <w:t xml:space="preserve">. Koordinaatit </w:t>
+      </w:r>
+      <w:r>
+        <w:rPr>
+          <w:noProof/>
+          <w:lang w:val="fi-FI"/>
+        </w:rPr>
+        <w:t>lasketaan keulasta, vasemmalta ja ylhäältä</w:t>
+      </w:r>
+    </w:p>
+    <w:p>
+      <w:pPr>
+        <w:rPr>
+          <w:noProof/>
+          <w:lang w:val="fi-FI"/>
+        </w:rPr>
+      </w:pPr>
+    </w:p>
+    <w:p>
+      <w:pPr>
+        <w:rPr>
+          <w:noProof/>
+          <w:lang w:val="fi-FI"/>
+        </w:rPr>
+      </w:pPr>
+      <w:r>
+        <w:rPr>
+          <w:noProof/>
+          <w:lang w:val="fi-FI"/>
+        </w:rPr>
+        <w:t>SW,SE,NW,NE</w:t>
+      </w:r>
+    </w:p>
+    <w:p>
+      <w:pPr>
+        <w:rPr>
+          <w:noProof/>
+          <w:lang w:val="fi-FI"/>
+        </w:rPr>
+      </w:pPr>
+      <w:r>
+        <w:rPr>
+          <w:noProof/>
+          <w:lang w:val="fi-FI"/>
+        </w:rPr>
+        <w:t>000, 001, 010, 011</w:t>
+      </w:r>
+    </w:p>
+    <w:p>
+      <w:pPr>
+        <w:rPr>
+          <w:noProof/>
+          <w:lang w:val="fi-FI"/>
+        </w:rPr>
+      </w:pPr>
+      <w:r>
+        <w:rPr>
+          <w:noProof/>
+          <w:lang w:val="fi-FI"/>
+        </w:rPr>
+        <w:t>100, 101, 110, 111</w:t>
+      </w:r>
+    </w:p>
+    <w:p>
+      <w:pPr>
+        <w:rPr>
+          <w:noProof/>
+          <w:lang w:val="fi-FI"/>
+        </w:rPr>
+      </w:pPr>
+      <w:r>
+        <w:rPr>
+          <w:noProof/>
+          <w:lang w:val="fi-FI"/>
+        </w:rPr>
+        <w:t>200, 201, 210, 211</w:t>
+      </w:r>
+    </w:p>
+    <w:p>
+      <w:pPr>
+        <w:rPr>
+          <w:noProof/>
+          <w:lang w:val="fi-FI"/>
+        </w:rPr>
+      </w:pPr>
+    </w:p>
+    <w:p>
+      <w:pPr>
+        <w:pStyle w:val="Heading4"/>
+      </w:pPr>
+      <w:r>
+        <w:t>Etupää</w:t>
+      </w:r>
+    </w:p>
+    <w:p>
+      <w:pPr>
+        <w:rPr>
+          <w:lang w:val="fi-FI"/>
+        </w:rPr>
+      </w:pPr>
+      <w:r>
+        <w:rPr>
+          <w:lang w:val="fi-FI"/>
+        </w:rPr>
+        <w:t xml:space="preserve">Keskuskäytävä on litistetyn X-kirjaimen muotoinen. </w:t>
+      </w:r>
+      <w:r>
+        <w:rPr>
+          <w:lang w:val="fi-FI"/>
+        </w:rPr>
+        <w:t>X:n kärkiin kiinnittyvät rahtikontit. Pohjois- ja etelälaidassa kulkevat keulasta perään huoltoputket, joissa kulkee sähkö, LVI, polttoaine, data ja reaktiomassa.</w:t>
+      </w:r>
+    </w:p>
+    <w:p>
+      <w:pPr>
+        <w:rPr>
+          <w:lang w:val="fi-FI"/>
+        </w:rPr>
+      </w:pPr>
+    </w:p>
+    <w:p>
+      <w:pPr>
+        <w:rPr>
+          <w:noProof/>
+          <w:lang w:val="fi-FI"/>
+        </w:rPr>
+      </w:pPr>
+      <w:r>
+        <w:rPr>
+          <w:noProof/>
+          <w:lang w:val="fi-FI"/>
+        </w:rPr>
+        <w:t xml:space="preserve">Etupäässä on 3 ehjää konttiriviä, ja sitten alukseen on tullut osuma, jonka seurauksena yksi konteista on puskenut sisältönsä </w:t>
+      </w:r>
+      <w:r>
+        <w:rPr>
+          <w:noProof/>
+          <w:lang w:val="fi-FI"/>
+        </w:rPr>
+        <w:t xml:space="preserve">(kontrollikiskoa) </w:t>
+      </w:r>
+      <w:r>
+        <w:rPr>
+          <w:noProof/>
+          <w:lang w:val="fi-FI"/>
+        </w:rPr>
+        <w:t>käytävälle</w:t>
+      </w:r>
+      <w:r>
+        <w:rPr>
+          <w:noProof/>
+          <w:lang w:val="fi-FI"/>
+        </w:rPr>
+        <w:t>. Tyhjiöhitsautuminen on saanut osat liittymään toisiinsa, eikä edes robotti mahdu pienistä raoista läpi.</w:t>
+      </w:r>
+    </w:p>
+    <w:p>
+      <w:pPr>
+        <w:rPr>
+          <w:noProof/>
+          <w:lang w:val="fi-FI"/>
+        </w:rPr>
+      </w:pPr>
+    </w:p>
+    <w:p>
+      <w:pPr>
+        <w:rPr>
+          <w:noProof/>
+          <w:lang w:val="fi-FI"/>
+        </w:rPr>
+      </w:pPr>
+      <w:r>
+        <w:rPr>
+          <w:noProof/>
+          <w:lang w:val="fi-FI"/>
+        </w:rPr>
+        <w:t>Etupäässä on toiminut huoltodroneja, jotka kaikki Pikiranin järjestelmä on nyt vaatinut komentoonsa.</w:t>
+      </w:r>
+    </w:p>
+    <w:p>
+      <w:pPr>
+        <w:rPr>
+          <w:noProof/>
+          <w:lang w:val="fi-FI"/>
+        </w:rPr>
+      </w:pPr>
+    </w:p>
+    <w:p>
+      <w:pPr>
+        <w:rPr>
+          <w:noProof/>
+          <w:lang w:val="fi-FI"/>
+        </w:rPr>
+      </w:pPr>
+      <w:r>
+        <w:rPr>
+          <w:noProof/>
+          <w:lang w:val="fi-FI"/>
+        </w:rPr>
+        <w:t>000</w:t>
+      </w:r>
+      <w:r>
+        <w:rPr>
+          <w:noProof/>
+          <w:lang w:val="fi-FI"/>
+        </w:rPr>
+        <w:t>-011</w:t>
+      </w:r>
+      <w:r>
+        <w:rPr>
+          <w:noProof/>
+          <w:lang w:val="fi-FI"/>
+        </w:rPr>
+        <w:t xml:space="preserve">: </w:t>
+      </w:r>
+      <w:r>
+        <w:rPr>
+          <w:noProof/>
+          <w:lang w:val="fi-FI"/>
+        </w:rPr>
+        <w:t>Maatalous</w:t>
+      </w:r>
+      <w:r>
+        <w:rPr>
+          <w:noProof/>
+          <w:lang w:val="fi-FI"/>
+        </w:rPr>
+        <w:t xml:space="preserve">materiaalin </w:t>
+      </w:r>
+      <w:r>
+        <w:rPr>
+          <w:noProof/>
+          <w:lang w:val="fi-FI"/>
+        </w:rPr>
+        <w:t>kontit</w:t>
+      </w:r>
+      <w:r>
+        <w:rPr>
+          <w:noProof/>
+          <w:lang w:val="fi-FI"/>
+        </w:rPr>
+        <w:t xml:space="preserve">. Kasapäin geneettisesti muokattua kasviainesta. Tästä enää 10% on </w:t>
+      </w:r>
+      <w:r>
+        <w:rPr>
+          <w:noProof/>
+          <w:lang w:val="fi-FI"/>
+        </w:rPr>
+        <w:t>kelvollista.</w:t>
+      </w:r>
+    </w:p>
+    <w:p>
+      <w:pPr>
+        <w:rPr>
+          <w:noProof/>
+          <w:lang w:val="fi-FI"/>
+        </w:rPr>
+      </w:pPr>
+    </w:p>
+    <w:p>
+      <w:pPr>
+        <w:rPr>
+          <w:noProof/>
+          <w:lang w:val="fi-FI"/>
+        </w:rPr>
+      </w:pPr>
+      <w:r>
+        <w:rPr>
+          <w:noProof/>
+          <w:lang w:val="fi-FI"/>
+        </w:rPr>
+        <w:t>100: Pikiranin varasto: 4000 upload</w:t>
+      </w:r>
+      <w:r>
+        <w:rPr>
+          <w:noProof/>
+          <w:lang w:val="fi-FI"/>
+        </w:rPr>
+        <w:t>o</w:t>
+      </w:r>
+      <w:r>
+        <w:rPr>
+          <w:noProof/>
+          <w:lang w:val="fi-FI"/>
+        </w:rPr>
+        <w:t>ia isoilla levyillä ja säiliöissä. Tähän on osunut mikrometeoroidi, joka on rikkonut ulkoseinän, joitakin levyjä ja oven mekanismin.</w:t>
+      </w:r>
+    </w:p>
+    <w:p>
+      <w:pPr>
+        <w:rPr>
+          <w:noProof/>
+          <w:lang w:val="fi-FI"/>
+        </w:rPr>
+      </w:pPr>
+    </w:p>
+    <w:p>
+      <w:pPr>
+        <w:rPr>
+          <w:i/>
+          <w:noProof/>
+          <w:lang w:val="fi-FI"/>
+        </w:rPr>
+      </w:pPr>
+      <w:r>
+        <w:rPr>
+          <w:noProof/>
+          <w:lang w:val="fi-FI"/>
+        </w:rPr>
+        <w:t>101: Pikiranin toimisto ja herätystila. Täällä hahmot heräävät. Tilassa on mm. inkarnointiohjelmisto</w:t>
+      </w:r>
+      <w:r>
+        <w:rPr>
+          <w:noProof/>
+          <w:lang w:val="fi-FI"/>
+        </w:rPr>
+        <w:t xml:space="preserve"> ja kapasiteetti kuorinippujen lukemiseen</w:t>
+      </w:r>
+      <w:r>
+        <w:rPr>
+          <w:noProof/>
+          <w:lang w:val="fi-FI"/>
+        </w:rPr>
+        <w:t>. Yhteys aluksen akustoon toiminnassa.</w:t>
+      </w:r>
+      <w:r>
+        <w:rPr>
+          <w:noProof/>
+          <w:lang w:val="fi-FI"/>
+        </w:rPr>
+        <w:t xml:space="preserve"> Toimistossa </w:t>
+      </w:r>
+      <w:r>
+        <w:rPr>
+          <w:noProof/>
+          <w:u w:val="single"/>
+          <w:lang w:val="fi-FI"/>
+        </w:rPr>
+        <w:t>ei ole virtuaalitodellisuusjärjestelmää</w:t>
+      </w:r>
+      <w:r>
+        <w:rPr>
+          <w:noProof/>
+          <w:lang w:val="fi-FI"/>
+        </w:rPr>
+        <w:t>, koska tarkoitus on nimenomaan inkarnoida egot morfeihin.</w:t>
+      </w:r>
+    </w:p>
+    <w:p>
+      <w:pPr>
+        <w:rPr>
+          <w:noProof/>
+          <w:lang w:val="fi-FI"/>
+        </w:rPr>
+      </w:pPr>
+    </w:p>
+    <w:p>
+      <w:pPr>
+        <w:rPr>
+          <w:noProof/>
+          <w:lang w:val="fi-FI"/>
+        </w:rPr>
+      </w:pPr>
+      <w:r>
+        <w:rPr>
+          <w:noProof/>
+          <w:lang w:val="fi-FI"/>
+        </w:rPr>
+        <w:t xml:space="preserve">110: </w:t>
+      </w:r>
+      <w:r>
+        <w:rPr>
+          <w:noProof/>
+          <w:lang w:val="fi-FI"/>
+        </w:rPr>
+        <w:t>4 pikkufirmaaa purkissa: tietotekniikka ja kalusto toimistojen instant-bootstrappaamiseen.</w:t>
+      </w:r>
+      <w:r>
+        <w:rPr>
+          <w:noProof/>
+          <w:lang w:val="fi-FI"/>
+        </w:rPr>
+        <w:t xml:space="preserve"> Yksi suljettu firmoista on VR-pelifirma </w:t>
+      </w:r>
+      <w:r>
+        <w:rPr>
+          <w:i/>
+          <w:noProof/>
+          <w:lang w:val="fi-FI"/>
+        </w:rPr>
+        <w:t>Dog of War</w:t>
+      </w:r>
+      <w:r>
+        <w:rPr>
+          <w:i/>
+          <w:noProof/>
+          <w:lang w:val="fi-FI"/>
+        </w:rPr>
+        <w:t xml:space="preserve"> &amp; Love</w:t>
+      </w:r>
+      <w:r>
+        <w:rPr>
+          <w:noProof/>
+          <w:lang w:val="fi-FI"/>
+        </w:rPr>
+        <w:t xml:space="preserve">, jolta löytyy täysikokoinen VR-serveri. Jos se kytketään Pikiranin laitteisiin, siitä saadaan simulaatioavaruus, jolla on tehoa </w:t>
+      </w:r>
+      <w:r>
+        <w:rPr>
+          <w:noProof/>
+          <w:lang w:val="fi-FI"/>
+        </w:rPr>
+        <w:t>8</w:t>
+      </w:r>
+      <w:r>
+        <w:rPr>
+          <w:noProof/>
+          <w:lang w:val="fi-FI"/>
+        </w:rPr>
+        <w:t xml:space="preserve"> egon pyörittämiseen.</w:t>
+      </w:r>
+    </w:p>
+    <w:p>
+      <w:pPr>
+        <w:rPr>
+          <w:noProof/>
+          <w:lang w:val="fi-FI"/>
+        </w:rPr>
+      </w:pPr>
+    </w:p>
+    <w:p>
+      <w:pPr>
+        <w:rPr>
+          <w:noProof/>
+          <w:lang w:val="fi-FI"/>
+        </w:rPr>
+      </w:pPr>
+      <w:r>
+        <w:rPr>
+          <w:noProof/>
+          <w:lang w:val="fi-FI"/>
+        </w:rPr>
+        <w:t xml:space="preserve">111: </w:t>
+      </w:r>
+      <w:r>
+        <w:rPr>
+          <w:noProof/>
+          <w:lang w:val="fi-FI"/>
+        </w:rPr>
+        <w:t>Brändätyn mikroelektroniikan ko</w:t>
+      </w:r>
+      <w:r>
+        <w:rPr>
+          <w:noProof/>
+          <w:lang w:val="fi-FI"/>
+        </w:rPr>
+        <w:t>ntti. Kelpaa lähinnä varaosiksi viestintäjärjestelmiin.</w:t>
+      </w:r>
+    </w:p>
+    <w:p>
+      <w:pPr>
+        <w:rPr>
+          <w:noProof/>
+          <w:lang w:val="fi-FI"/>
+        </w:rPr>
+      </w:pPr>
+    </w:p>
+    <w:p>
+      <w:pPr>
+        <w:rPr>
+          <w:noProof/>
+          <w:lang w:val="fi-FI"/>
+        </w:rPr>
+      </w:pPr>
+      <w:r>
+        <w:rPr>
+          <w:noProof/>
+          <w:lang w:val="fi-FI"/>
+        </w:rPr>
+        <w:t>200: Raakojen hiilivetyjen kontti</w:t>
+      </w:r>
+    </w:p>
+    <w:p>
+      <w:pPr>
+        <w:rPr>
+          <w:noProof/>
+          <w:lang w:val="fi-FI"/>
+        </w:rPr>
+      </w:pPr>
+    </w:p>
+    <w:p>
+      <w:pPr>
+        <w:rPr>
+          <w:noProof/>
+          <w:lang w:val="fi-FI"/>
+        </w:rPr>
+      </w:pPr>
+      <w:r>
+        <w:rPr>
+          <w:noProof/>
+          <w:lang w:val="fi-FI"/>
+        </w:rPr>
+        <w:t xml:space="preserve">201: </w:t>
+      </w:r>
+      <w:r>
+        <w:rPr>
+          <w:noProof/>
+          <w:lang w:val="fi-FI"/>
+        </w:rPr>
+        <w:t>Orgaanisia</w:t>
+      </w:r>
+      <w:r>
+        <w:rPr>
+          <w:noProof/>
+          <w:lang w:val="fi-FI"/>
+        </w:rPr>
+        <w:t xml:space="preserve"> nanoprintteriaineita. </w:t>
+      </w:r>
+      <w:r>
+        <w:rPr>
+          <w:noProof/>
+          <w:lang w:val="fi-FI"/>
+        </w:rPr>
+        <w:t>Ehjiä</w:t>
+      </w:r>
+    </w:p>
+    <w:p>
+      <w:pPr>
+        <w:rPr>
+          <w:noProof/>
+          <w:lang w:val="fi-FI"/>
+        </w:rPr>
+      </w:pPr>
+    </w:p>
+    <w:p>
+      <w:pPr>
+        <w:rPr>
+          <w:noProof/>
+          <w:lang w:val="fi-FI"/>
+        </w:rPr>
+      </w:pPr>
+      <w:r>
+        <w:rPr>
+          <w:noProof/>
+          <w:lang w:val="fi-FI"/>
+        </w:rPr>
+        <w:t>210: Puolijohteita</w:t>
+      </w:r>
+      <w:r>
+        <w:rPr>
+          <w:noProof/>
+          <w:lang w:val="fi-FI"/>
+        </w:rPr>
+        <w:t xml:space="preserve"> ja metalleja</w:t>
+      </w:r>
+      <w:r>
+        <w:rPr>
+          <w:noProof/>
+          <w:lang w:val="fi-FI"/>
+        </w:rPr>
+        <w:t xml:space="preserve"> nanoprinttereihin. Ehjiä.</w:t>
+      </w:r>
+    </w:p>
+    <w:p>
+      <w:pPr>
+        <w:rPr>
+          <w:noProof/>
+          <w:lang w:val="fi-FI"/>
+        </w:rPr>
+      </w:pPr>
+    </w:p>
+    <w:p>
+      <w:pPr>
+        <w:rPr>
+          <w:noProof/>
+          <w:lang w:val="fi-FI"/>
+        </w:rPr>
+      </w:pPr>
+      <w:r>
+        <w:rPr>
+          <w:noProof/>
+          <w:lang w:val="fi-FI"/>
+        </w:rPr>
+        <w:t>211: Levyjä ja tietotekniikkaa, sinetöityjä kontteja joissa kryptoavaimia. Joukossa on muutama egocastaukseen käytettävissä oleva avain.</w:t>
+      </w:r>
+    </w:p>
+    <w:p>
+      <w:pPr>
+        <w:rPr>
+          <w:noProof/>
+          <w:lang w:val="fi-FI"/>
+        </w:rPr>
+      </w:pPr>
+    </w:p>
+    <w:p>
+      <w:pPr>
+        <w:rPr>
+          <w:noProof/>
+          <w:lang w:val="fi-FI"/>
+        </w:rPr>
+      </w:pPr>
+      <w:r>
+        <w:rPr>
+          <w:noProof/>
+          <w:lang w:val="fi-FI"/>
+        </w:rPr>
+        <w:t>300 - 311: Avaruusalusten varaosia. E</w:t>
+      </w:r>
+      <w:r>
+        <w:rPr>
+          <w:noProof/>
+          <w:lang w:val="fi-FI"/>
+        </w:rPr>
+        <w:t>nimmäkseen raakametallia; 301 on</w:t>
+      </w:r>
+      <w:r>
+        <w:rPr>
+          <w:noProof/>
+          <w:lang w:val="fi-FI"/>
+        </w:rPr>
+        <w:t xml:space="preserve"> hajonnut ja kiskot tukkivat käytävän.</w:t>
+      </w:r>
+      <w:r>
+        <w:rPr>
+          <w:noProof/>
+          <w:lang w:val="fi-FI"/>
+        </w:rPr>
+        <w:t xml:space="preserve"> </w:t>
+      </w:r>
+      <w:r>
+        <w:rPr>
+          <w:noProof/>
+          <w:lang w:val="fi-FI"/>
+        </w:rPr>
+        <w:t>Alun perin magneettiset k</w:t>
+      </w:r>
+      <w:r>
+        <w:rPr>
+          <w:noProof/>
+          <w:lang w:val="fi-FI"/>
+        </w:rPr>
+        <w:t xml:space="preserve">iskot </w:t>
+      </w:r>
+      <w:r>
+        <w:rPr>
+          <w:noProof/>
+          <w:lang w:val="fi-FI"/>
+        </w:rPr>
+        <w:t>keräsivät puoleensa irrallaan leijuvaa tavaraa, joka on sittemmin tyhjiöhitsautunu</w:t>
+      </w:r>
+      <w:r>
+        <w:rPr>
+          <w:noProof/>
+          <w:lang w:val="fi-FI"/>
+        </w:rPr>
+        <w:t>t kiinni</w:t>
+      </w:r>
+      <w:r>
+        <w:rPr>
+          <w:noProof/>
+          <w:lang w:val="fi-FI"/>
+        </w:rPr>
+        <w:t xml:space="preserve"> aluksen muuhun materiaaliin.</w:t>
+      </w:r>
+      <w:r>
+        <w:rPr>
+          <w:noProof/>
+          <w:lang w:val="fi-FI"/>
+        </w:rPr>
+        <w:t xml:space="preserve"> </w:t>
+      </w:r>
+      <w:r>
+        <w:rPr>
+          <w:noProof/>
+          <w:lang w:val="fi-FI"/>
+        </w:rPr>
+        <w:t>Tukoksen s</w:t>
+      </w:r>
+      <w:r>
+        <w:rPr>
+          <w:noProof/>
+          <w:lang w:val="fi-FI"/>
+        </w:rPr>
+        <w:t xml:space="preserve">uurimmastakaan aukosta pieni huoltorobotti ei mahdu läpi. Periaatteessa aukon voisi yrittää </w:t>
+      </w:r>
+      <w:r>
+        <w:rPr>
+          <w:noProof/>
+          <w:lang w:val="fi-FI"/>
+        </w:rPr>
+        <w:t>laajentaa</w:t>
+      </w:r>
+      <w:r>
+        <w:rPr>
+          <w:noProof/>
+          <w:lang w:val="fi-FI"/>
+        </w:rPr>
+        <w:t xml:space="preserve"> huoltolaserilla.</w:t>
+      </w:r>
+    </w:p>
+    <w:p>
+      <w:pPr>
+        <w:rPr>
+          <w:noProof/>
+          <w:lang w:val="fi-FI"/>
+        </w:rPr>
+      </w:pPr>
+    </w:p>
+    <w:p>
+      <w:pPr>
+        <w:rPr>
+          <w:noProof/>
+          <w:lang w:val="fi-FI"/>
+        </w:rPr>
+      </w:pPr>
+      <w:r>
+        <w:rPr>
+          <w:noProof/>
+          <w:lang w:val="fi-FI"/>
+        </w:rPr>
+        <w:t>300: Aurinkopaneeleita</w:t>
+      </w:r>
+      <w:r>
+        <w:rPr>
+          <w:noProof/>
+          <w:lang w:val="fi-FI"/>
+        </w:rPr>
+        <w:t>. Täältä löytyy 8</w:t>
+      </w:r>
+      <w:r>
+        <w:rPr>
+          <w:noProof/>
+          <w:lang w:val="fi-FI"/>
+        </w:rPr>
+        <w:t xml:space="preserve">0 m^2 aurinkopaneelia. Jos ne kytkettäisiin kiinni, </w:t>
+      </w:r>
+      <w:r>
+        <w:rPr>
+          <w:noProof/>
+          <w:lang w:val="fi-FI"/>
+        </w:rPr>
+        <w:t>niillä</w:t>
+      </w:r>
+      <w:r>
+        <w:rPr>
+          <w:noProof/>
+          <w:lang w:val="fi-FI"/>
+        </w:rPr>
+        <w:t xml:space="preserve"> saisi 4</w:t>
+      </w:r>
+      <w:r>
+        <w:rPr>
+          <w:noProof/>
+          <w:lang w:val="fi-FI"/>
+        </w:rPr>
+        <w:t>0 W lisätehoa.</w:t>
+      </w:r>
+    </w:p>
+    <w:p>
+      <w:pPr>
+        <w:rPr>
+          <w:noProof/>
+          <w:lang w:val="fi-FI"/>
+        </w:rPr>
+      </w:pPr>
+    </w:p>
+    <w:p>
+      <w:pPr>
+        <w:pStyle w:val="Heading4"/>
+      </w:pPr>
+      <w:r>
+        <w:t>Takapää</w:t>
+      </w:r>
+    </w:p>
+    <w:p>
+      <w:pPr>
+        <w:rPr>
+          <w:lang w:val="fi-FI"/>
+        </w:rPr>
+      </w:pPr>
+      <w:r>
+        <w:rPr>
+          <w:lang w:val="fi-FI"/>
+        </w:rPr>
+        <w:t xml:space="preserve">Seinissä näkyy jälkiä ampumisesta: </w:t>
+      </w:r>
+      <w:r>
+        <w:rPr>
+          <w:lang w:val="fi-FI"/>
+        </w:rPr>
+        <w:t>Bromon miehistö otti vastaan tunkeutujat kotitekoisilla aseilla, ja sotilaat vastasivat haulikoilla. Ammukset eivät ole läpäisseet sisäseiniä, mutta kosmeettiset jäljet ovat ilmeisiä.</w:t>
+      </w:r>
+    </w:p>
+    <w:p>
+      <w:pPr>
+        <w:rPr>
+          <w:noProof/>
+          <w:lang w:val="fi-FI"/>
+        </w:rPr>
+      </w:pPr>
+    </w:p>
+    <w:p>
+      <w:pPr>
+        <w:rPr>
+          <w:noProof/>
+          <w:lang w:val="fi-FI"/>
+        </w:rPr>
+      </w:pPr>
+      <w:r>
+        <w:rPr>
+          <w:noProof/>
+          <w:lang w:val="fi-FI"/>
+        </w:rPr>
+        <w:t>400 - 411</w:t>
+      </w:r>
+      <w:r>
+        <w:rPr>
+          <w:noProof/>
+          <w:lang w:val="fi-FI"/>
+        </w:rPr>
+        <w:t xml:space="preserve">: </w:t>
+      </w:r>
+      <w:r>
+        <w:rPr>
+          <w:noProof/>
+          <w:lang w:val="fi-FI"/>
+        </w:rPr>
+        <w:t>Eläinalkioita: pakastettuja pieniä eläimiä, sekä raakaa DNA:a, sikiöitä, munia että vastasyntyneitä. Kontrollijärjestelmien tuhouduttua kaikki tämä on kuollutta, tosin DNA:lla olisi vielä arvoa rekonstruoijille.</w:t>
+      </w:r>
+      <w:r>
+        <w:rPr>
+          <w:noProof/>
+          <w:lang w:val="fi-FI"/>
+        </w:rPr>
+        <w:t xml:space="preserve"> Rahtikontissa 400 on korjauspaneelilla paikattu aukko kohdassa, josta Albert Jackan sotilaat tunkeutuivat </w:t>
+      </w:r>
+      <w:r>
+        <w:rPr>
+          <w:noProof/>
+          <w:lang w:val="fi-FI"/>
+        </w:rPr>
+        <w:t xml:space="preserve">alun perin </w:t>
+      </w:r>
+      <w:r>
+        <w:rPr>
+          <w:noProof/>
+          <w:lang w:val="fi-FI"/>
+        </w:rPr>
+        <w:t>sisään.</w:t>
+      </w:r>
+    </w:p>
+    <w:p>
+      <w:pPr>
+        <w:rPr>
+          <w:noProof/>
+          <w:lang w:val="fi-FI"/>
+        </w:rPr>
+      </w:pPr>
+    </w:p>
+    <w:p>
+      <w:pPr>
+        <w:rPr>
+          <w:noProof/>
+          <w:lang w:val="fi-FI"/>
+        </w:rPr>
+      </w:pPr>
+      <w:r>
+        <w:rPr>
+          <w:noProof/>
+          <w:lang w:val="fi-FI"/>
+        </w:rPr>
+        <w:t xml:space="preserve">411: Pakattu inkubaattorilaitteisto eläinten kasvattamiseen. </w:t>
+      </w:r>
+      <w:r>
+        <w:rPr>
+          <w:noProof/>
+          <w:lang w:val="fi-FI"/>
+        </w:rPr>
+        <w:t>Sinänsä ehjää, mutta sisältää tuskin mitään hyödyllistä.</w:t>
+      </w:r>
+    </w:p>
+    <w:p>
+      <w:pPr>
+        <w:rPr>
+          <w:noProof/>
+          <w:lang w:val="fi-FI"/>
+        </w:rPr>
+      </w:pPr>
+    </w:p>
+    <w:p>
+      <w:pPr>
+        <w:rPr>
+          <w:noProof/>
+          <w:lang w:val="fi-FI"/>
+        </w:rPr>
+      </w:pPr>
+      <w:r>
+        <w:rPr>
+          <w:noProof/>
+          <w:lang w:val="fi-FI"/>
+        </w:rPr>
+        <w:t>500 - 511</w:t>
+      </w:r>
+      <w:r>
+        <w:rPr>
+          <w:noProof/>
+          <w:lang w:val="fi-FI"/>
+        </w:rPr>
+        <w:t xml:space="preserve">: </w:t>
+      </w:r>
+      <w:r>
+        <w:rPr>
+          <w:noProof/>
+          <w:lang w:val="fi-FI"/>
+        </w:rPr>
+        <w:t xml:space="preserve">Henkilökohtaiset rahtikuljetukset. Kasapäin </w:t>
+      </w:r>
+      <w:r>
+        <w:rPr>
+          <w:noProof/>
+          <w:lang w:val="fi-FI"/>
+        </w:rPr>
+        <w:t>henkilökohtaisen koon</w:t>
+      </w:r>
+      <w:r>
+        <w:rPr>
+          <w:noProof/>
+          <w:lang w:val="fi-FI"/>
+        </w:rPr>
+        <w:t xml:space="preserve"> </w:t>
+      </w:r>
+      <w:r>
+        <w:rPr>
+          <w:noProof/>
+          <w:lang w:val="fi-FI"/>
+        </w:rPr>
+        <w:t>matkatavarakontteja</w:t>
+      </w:r>
+      <w:r>
+        <w:rPr>
+          <w:noProof/>
+          <w:lang w:val="fi-FI"/>
+        </w:rPr>
+        <w:t xml:space="preserve">, alun perin </w:t>
+      </w:r>
+      <w:r>
+        <w:rPr>
+          <w:noProof/>
+          <w:lang w:val="fi-FI"/>
+        </w:rPr>
+        <w:t>matkalla Marsiin, sisältää henkilökohtaisesti tärkeitä tavaroita noin tuhannelle ihmiselle. Nämä on pengottu ja niistä on etsitty kaikkea hyödyllistä, ja sitten huoltorobotit ovat pakanneet ne takaisin vähemmän huolellisesti. Täällä ei ole mitään käyttökelpoista.</w:t>
+      </w:r>
+    </w:p>
+    <w:p>
+      <w:pPr>
+        <w:rPr>
+          <w:noProof/>
+          <w:lang w:val="fi-FI"/>
+        </w:rPr>
+      </w:pPr>
+    </w:p>
+    <w:p>
+      <w:pPr>
+        <w:rPr>
+          <w:noProof/>
+          <w:lang w:val="fi-FI"/>
+        </w:rPr>
+      </w:pPr>
+      <w:r>
+        <w:rPr>
+          <w:noProof/>
+          <w:lang w:val="fi-FI"/>
+        </w:rPr>
+        <w:t xml:space="preserve">510: Antiikkitavarakontti. Sinetöity, ilmastokontrolloiduissa olosuhteissa oleva kontti, </w:t>
+      </w:r>
+      <w:r>
+        <w:rPr>
+          <w:noProof/>
           <w:lang w:val="fi-FI"/>
         </w:rPr>
         <w:lastRenderedPageBreak/>
-        <w:t xml:space="preserve">ei kytketä irti. Energiankulutus 30W. </w:t>
-      </w:r>
-    </w:p>
-    <w:p>
-      <w:pPr>
-        <w:rPr>
-          <w:lang w:val="fi-FI"/>
-        </w:rPr>
-      </w:pPr>
-    </w:p>
-    <w:p>
-      <w:pPr>
-        <w:rPr>
-          <w:lang w:val="fi-FI"/>
-        </w:rPr>
-      </w:pPr>
-      <w:r>
-        <w:rPr>
-          <w:i/>
-          <w:lang w:val="fi-FI"/>
-        </w:rPr>
-        <w:t>Elämän ylläpitojärjestelmä</w:t>
-      </w:r>
-      <w:r>
-        <w:rPr>
-          <w:lang w:val="fi-FI"/>
-        </w:rPr>
-        <w:t xml:space="preserve"> on sammutettu ja lähes toivottomasti rikki. Muutamissa tiloissa on yhä </w:t>
-      </w:r>
-      <w:r>
-        <w:rPr>
-          <w:lang w:val="fi-FI"/>
-        </w:rPr>
-        <w:t>ilmaa</w:t>
-      </w:r>
-      <w:r>
-        <w:rPr>
-          <w:lang w:val="fi-FI"/>
-        </w:rPr>
-        <w:t>.</w:t>
-      </w:r>
-    </w:p>
-    <w:p>
-      <w:pPr>
-        <w:rPr>
-          <w:lang w:val="fi-FI"/>
-        </w:rPr>
-      </w:pPr>
-    </w:p>
-    <w:p>
-      <w:pPr>
-        <w:rPr>
-          <w:lang w:val="fi-FI"/>
-        </w:rPr>
-      </w:pPr>
-      <w:r>
-        <w:rPr>
-          <w:i/>
-          <w:lang w:val="fi-FI"/>
-        </w:rPr>
-        <w:t>Rahtihuoltojärjestelmä</w:t>
-      </w:r>
-      <w:r>
-        <w:rPr>
-          <w:lang w:val="fi-FI"/>
-        </w:rPr>
-        <w:t xml:space="preserve"> on sammutettu, mutta ehjä. Energi</w:t>
-      </w:r>
-      <w:r>
-        <w:rPr>
-          <w:lang w:val="fi-FI"/>
-        </w:rPr>
-        <w:t>akulutus perustietokoneelle on 3</w:t>
-      </w:r>
-      <w:r>
-        <w:rPr>
-          <w:lang w:val="fi-FI"/>
-        </w:rPr>
-        <w:t>0W.</w:t>
-      </w:r>
-      <w:r>
-        <w:rPr>
-          <w:lang w:val="fi-FI"/>
-        </w:rPr>
-        <w:t xml:space="preserve"> Rahtihuoltojärjestelmässä autentikoimaton käyttäjä pääsee koulutusnäkymään, joka antaa yllättävän paljon perustietoa rahdista, vaikkakaan ei detaljeita. Koulutusjärjestelmä sisältää ajantasaisen inventaarion. Arkaluontoinen rahti</w:t>
-      </w:r>
-      <w:r>
-        <w:rPr>
-          <w:lang w:val="fi-FI"/>
-        </w:rPr>
-        <w:t xml:space="preserve"> puuttuu (kuten Pikiranin egojen detaljit </w:t>
-      </w:r>
-      <w:r>
-        <w:rPr>
-          <w:lang w:val="fi-FI"/>
-        </w:rPr>
-        <w:t>ja taidekokoelmat), mutta esim. rahtirobotti löytyy kyllä luetteloista.</w:t>
-      </w:r>
-    </w:p>
-    <w:p>
-      <w:pPr>
-        <w:rPr>
-          <w:lang w:val="fi-FI"/>
-        </w:rPr>
-      </w:pPr>
-    </w:p>
-    <w:p>
-      <w:pPr>
-        <w:pStyle w:val="Heading3"/>
-        <w:rPr>
-          <w:noProof/>
-        </w:rPr>
-      </w:pPr>
-      <w:r>
-        <w:rPr>
-          <w:noProof/>
-        </w:rPr>
-        <w:t>Hyötykuorma</w:t>
-      </w:r>
-    </w:p>
-    <w:p>
-      <w:pPr>
-        <w:rPr>
-          <w:noProof/>
-          <w:lang w:val="fi-FI"/>
-        </w:rPr>
-      </w:pPr>
-      <w:r>
-        <w:rPr>
-          <w:noProof/>
-          <w:lang w:val="fi-FI"/>
-        </w:rPr>
-        <w:t>Kontteja on 4 x 8</w:t>
-      </w:r>
-      <w:r>
-        <w:rPr>
-          <w:noProof/>
-          <w:lang w:val="fi-FI"/>
-        </w:rPr>
-        <w:t xml:space="preserve">. Koordinaatit </w:t>
-      </w:r>
-      <w:r>
-        <w:rPr>
-          <w:noProof/>
-          <w:lang w:val="fi-FI"/>
-        </w:rPr>
-        <w:t>lasketaan keulasta, vasemmalta ja ylhäältä</w:t>
-      </w:r>
-    </w:p>
-    <w:p>
-      <w:pPr>
-        <w:rPr>
-          <w:noProof/>
-          <w:lang w:val="fi-FI"/>
-        </w:rPr>
-      </w:pPr>
-    </w:p>
-    <w:p>
-      <w:pPr>
-        <w:rPr>
-          <w:noProof/>
-          <w:lang w:val="fi-FI"/>
-        </w:rPr>
-      </w:pPr>
-      <w:r>
-        <w:rPr>
-          <w:noProof/>
-          <w:lang w:val="fi-FI"/>
-        </w:rPr>
-        <w:t>SW,SE,NW,NE</w:t>
-      </w:r>
-    </w:p>
-    <w:p>
-      <w:pPr>
-        <w:rPr>
-          <w:noProof/>
-          <w:lang w:val="fi-FI"/>
-        </w:rPr>
-      </w:pPr>
-      <w:r>
-        <w:rPr>
-          <w:noProof/>
-          <w:lang w:val="fi-FI"/>
-        </w:rPr>
-        <w:t>000, 001, 010, 011</w:t>
-      </w:r>
-    </w:p>
-    <w:p>
-      <w:pPr>
-        <w:rPr>
-          <w:noProof/>
-          <w:lang w:val="fi-FI"/>
-        </w:rPr>
-      </w:pPr>
-      <w:r>
-        <w:rPr>
-          <w:noProof/>
-          <w:lang w:val="fi-FI"/>
-        </w:rPr>
-        <w:t>100, 101, 110, 111</w:t>
-      </w:r>
-    </w:p>
-    <w:p>
-      <w:pPr>
-        <w:rPr>
-          <w:noProof/>
-          <w:lang w:val="fi-FI"/>
-        </w:rPr>
-      </w:pPr>
-      <w:r>
-        <w:rPr>
-          <w:noProof/>
-          <w:lang w:val="fi-FI"/>
-        </w:rPr>
-        <w:t>200, 201, 210, 211</w:t>
-      </w:r>
-    </w:p>
-    <w:p>
-      <w:pPr>
-        <w:rPr>
-          <w:noProof/>
-          <w:lang w:val="fi-FI"/>
-        </w:rPr>
-      </w:pPr>
-    </w:p>
-    <w:p>
-      <w:pPr>
-        <w:pStyle w:val="Heading4"/>
-      </w:pPr>
-      <w:r>
-        <w:t>Etupää</w:t>
-      </w:r>
-    </w:p>
-    <w:p>
-      <w:pPr>
-        <w:rPr>
-          <w:lang w:val="fi-FI"/>
-        </w:rPr>
-      </w:pPr>
-      <w:r>
-        <w:rPr>
-          <w:lang w:val="fi-FI"/>
-        </w:rPr>
-        <w:t xml:space="preserve">Keskuskäytävä on litistetyn X-kirjaimen muotoinen. </w:t>
-      </w:r>
-      <w:r>
-        <w:rPr>
-          <w:lang w:val="fi-FI"/>
-        </w:rPr>
-        <w:t>X:n kärkiin kiinnittyvät rahtikontit. Pohjois- ja etelälaidassa kulkevat keulasta perään huoltoputket, joissa kulkee sähkö, LVI, polttoaine, data ja reaktiomassa.</w:t>
-      </w:r>
-    </w:p>
-    <w:p>
-      <w:pPr>
-        <w:rPr>
-          <w:lang w:val="fi-FI"/>
-        </w:rPr>
-      </w:pPr>
-    </w:p>
-    <w:p>
-      <w:pPr>
-        <w:rPr>
-          <w:noProof/>
-          <w:lang w:val="fi-FI"/>
-        </w:rPr>
-      </w:pPr>
-      <w:r>
-        <w:rPr>
-          <w:noProof/>
-          <w:lang w:val="fi-FI"/>
-        </w:rPr>
-        <w:t xml:space="preserve">Etupäässä on 3 ehjää konttiriviä, ja sitten alukseen on tullut osuma, jonka seurauksena yksi konteista on puskenut sisältönsä </w:t>
-      </w:r>
-      <w:r>
-        <w:rPr>
-          <w:noProof/>
-          <w:lang w:val="fi-FI"/>
-        </w:rPr>
-        <w:t xml:space="preserve">(kontrollikiskoa) </w:t>
-      </w:r>
-      <w:r>
-        <w:rPr>
-          <w:noProof/>
-          <w:lang w:val="fi-FI"/>
-        </w:rPr>
-        <w:t>käytävälle</w:t>
-      </w:r>
-      <w:r>
-        <w:rPr>
-          <w:noProof/>
-          <w:lang w:val="fi-FI"/>
-        </w:rPr>
-        <w:t>. Tyhjiöhitsautuminen on saanut osat liittymään toisiinsa, eikä edes robotti mahdu pienistä raoista läpi.</w:t>
-      </w:r>
-    </w:p>
-    <w:p>
-      <w:pPr>
-        <w:rPr>
-          <w:noProof/>
-          <w:lang w:val="fi-FI"/>
-        </w:rPr>
-      </w:pPr>
-    </w:p>
-    <w:p>
-      <w:pPr>
-        <w:rPr>
-          <w:noProof/>
-          <w:lang w:val="fi-FI"/>
-        </w:rPr>
-      </w:pPr>
-      <w:r>
-        <w:rPr>
-          <w:noProof/>
-          <w:lang w:val="fi-FI"/>
-        </w:rPr>
-        <w:t>Etupäässä on toiminut huoltodroneja, jotka kaikki Pikiranin järjestelmä on nyt vaatinut komentoonsa.</w:t>
-      </w:r>
-    </w:p>
-    <w:p>
-      <w:pPr>
-        <w:rPr>
-          <w:noProof/>
-          <w:lang w:val="fi-FI"/>
-        </w:rPr>
-      </w:pPr>
-    </w:p>
-    <w:p>
-      <w:pPr>
-        <w:rPr>
-          <w:noProof/>
-          <w:lang w:val="fi-FI"/>
-        </w:rPr>
-      </w:pPr>
-      <w:r>
-        <w:rPr>
-          <w:noProof/>
-          <w:lang w:val="fi-FI"/>
-        </w:rPr>
-        <w:t>000</w:t>
-      </w:r>
-      <w:r>
-        <w:rPr>
-          <w:noProof/>
-          <w:lang w:val="fi-FI"/>
-        </w:rPr>
-        <w:t>-011</w:t>
-      </w:r>
-      <w:r>
-        <w:rPr>
-          <w:noProof/>
-          <w:lang w:val="fi-FI"/>
-        </w:rPr>
-        <w:t xml:space="preserve">: </w:t>
-      </w:r>
-      <w:r>
-        <w:rPr>
-          <w:noProof/>
-          <w:lang w:val="fi-FI"/>
-        </w:rPr>
-        <w:t>Maatalous</w:t>
-      </w:r>
-      <w:r>
-        <w:rPr>
-          <w:noProof/>
-          <w:lang w:val="fi-FI"/>
-        </w:rPr>
-        <w:t xml:space="preserve">materiaalin </w:t>
-      </w:r>
-      <w:r>
-        <w:rPr>
-          <w:noProof/>
-          <w:lang w:val="fi-FI"/>
-        </w:rPr>
-        <w:t>kontit</w:t>
-      </w:r>
-      <w:r>
-        <w:rPr>
-          <w:noProof/>
-          <w:lang w:val="fi-FI"/>
-        </w:rPr>
-        <w:t xml:space="preserve">. Kasapäin geneettisesti muokattua kasviainesta. Tästä enää 10% on </w:t>
-      </w:r>
-      <w:r>
-        <w:rPr>
-          <w:noProof/>
-          <w:lang w:val="fi-FI"/>
-        </w:rPr>
-        <w:t>kelvollista.</w:t>
-      </w:r>
-    </w:p>
-    <w:p>
-      <w:pPr>
-        <w:rPr>
-          <w:noProof/>
-          <w:lang w:val="fi-FI"/>
-        </w:rPr>
-      </w:pPr>
-    </w:p>
-    <w:p>
-      <w:pPr>
-        <w:rPr>
-          <w:noProof/>
-          <w:lang w:val="fi-FI"/>
-        </w:rPr>
-      </w:pPr>
-      <w:r>
-        <w:rPr>
-          <w:noProof/>
-          <w:lang w:val="fi-FI"/>
-        </w:rPr>
-        <w:t>100: Pikiranin varasto: 4000 upload</w:t>
-      </w:r>
-      <w:r>
-        <w:rPr>
-          <w:noProof/>
-          <w:lang w:val="fi-FI"/>
-        </w:rPr>
-        <w:t>o</w:t>
-      </w:r>
-      <w:r>
-        <w:rPr>
-          <w:noProof/>
-          <w:lang w:val="fi-FI"/>
-        </w:rPr>
-        <w:t>ia isoilla levyillä ja säiliöissä. Tähän on osunut mikrometeoroidi, joka on rikkonut ulkoseinän, joitakin levyjä ja oven mekanismin.</w:t>
-      </w:r>
-    </w:p>
-    <w:p>
-      <w:pPr>
-        <w:rPr>
-          <w:noProof/>
-          <w:lang w:val="fi-FI"/>
-        </w:rPr>
-      </w:pPr>
-    </w:p>
-    <w:p>
-      <w:pPr>
-        <w:rPr>
-          <w:i/>
-          <w:noProof/>
-          <w:lang w:val="fi-FI"/>
-        </w:rPr>
-      </w:pPr>
-      <w:r>
-        <w:rPr>
-          <w:noProof/>
-          <w:lang w:val="fi-FI"/>
-        </w:rPr>
-        <w:t>101: Pikiranin toimisto ja herätystila. Täällä hahmot heräävät. Tilassa on mm. inkarnointiohjelmisto</w:t>
-      </w:r>
-      <w:r>
-        <w:rPr>
-          <w:noProof/>
-          <w:lang w:val="fi-FI"/>
-        </w:rPr>
-        <w:t xml:space="preserve"> ja kapasiteetti kuorinippujen lukemiseen</w:t>
-      </w:r>
-      <w:r>
-        <w:rPr>
-          <w:noProof/>
-          <w:lang w:val="fi-FI"/>
-        </w:rPr>
-        <w:t>. Yhteys aluksen akustoon toiminnassa.</w:t>
-      </w:r>
-      <w:r>
-        <w:rPr>
-          <w:noProof/>
-          <w:lang w:val="fi-FI"/>
-        </w:rPr>
-        <w:t xml:space="preserve"> Toimistossa </w:t>
-      </w:r>
-      <w:r>
-        <w:rPr>
-          <w:noProof/>
-          <w:u w:val="single"/>
-          <w:lang w:val="fi-FI"/>
-        </w:rPr>
-        <w:t>ei ole virtuaalitodellisuusjärjestelmää</w:t>
-      </w:r>
-      <w:r>
-        <w:rPr>
-          <w:noProof/>
-          <w:lang w:val="fi-FI"/>
-        </w:rPr>
-        <w:t>, koska tarkoitus on nimenomaan inkarnoida egot morfeihin.</w:t>
-      </w:r>
-    </w:p>
-    <w:p>
-      <w:pPr>
-        <w:rPr>
-          <w:noProof/>
-          <w:lang w:val="fi-FI"/>
-        </w:rPr>
-      </w:pPr>
-    </w:p>
-    <w:p>
-      <w:pPr>
-        <w:rPr>
-          <w:noProof/>
-          <w:lang w:val="fi-FI"/>
-        </w:rPr>
-      </w:pPr>
-      <w:r>
-        <w:rPr>
-          <w:noProof/>
-          <w:lang w:val="fi-FI"/>
-        </w:rPr>
-        <w:t xml:space="preserve">110: </w:t>
-      </w:r>
-      <w:r>
-        <w:rPr>
-          <w:noProof/>
-          <w:lang w:val="fi-FI"/>
-        </w:rPr>
-        <w:t>4 pikkufirmaaa purkissa: tietotekniikka ja kalusto toimistojen instant-bootstrappaamiseen.</w:t>
-      </w:r>
-      <w:r>
-        <w:rPr>
-          <w:noProof/>
-          <w:lang w:val="fi-FI"/>
-        </w:rPr>
-        <w:t xml:space="preserve"> Yksi suljettu firmoista on VR-pelifirma </w:t>
-      </w:r>
-      <w:r>
-        <w:rPr>
-          <w:i/>
-          <w:noProof/>
-          <w:lang w:val="fi-FI"/>
-        </w:rPr>
-        <w:t>Dog of War</w:t>
-      </w:r>
-      <w:r>
-        <w:rPr>
-          <w:i/>
-          <w:noProof/>
-          <w:lang w:val="fi-FI"/>
-        </w:rPr>
-        <w:t xml:space="preserve"> &amp; Love</w:t>
-      </w:r>
-      <w:r>
-        <w:rPr>
-          <w:noProof/>
-          <w:lang w:val="fi-FI"/>
-        </w:rPr>
-        <w:t xml:space="preserve">, jolta löytyy täysikokoinen VR-serveri. Jos se kytketään Pikiranin laitteisiin, siitä </w:t>
-      </w:r>
-      <w:r>
-        <w:rPr>
-          <w:noProof/>
-          <w:lang w:val="fi-FI"/>
-        </w:rPr>
-        <w:lastRenderedPageBreak/>
-        <w:t xml:space="preserve">saadaan simulaatioavaruus, jolla on tehoa </w:t>
-      </w:r>
-      <w:r>
-        <w:rPr>
-          <w:noProof/>
-          <w:lang w:val="fi-FI"/>
-        </w:rPr>
-        <w:t>8</w:t>
-      </w:r>
-      <w:r>
-        <w:rPr>
-          <w:noProof/>
-          <w:lang w:val="fi-FI"/>
-        </w:rPr>
-        <w:t xml:space="preserve"> egon pyörittämiseen.</w:t>
-      </w:r>
-    </w:p>
-    <w:p>
-      <w:pPr>
-        <w:rPr>
-          <w:noProof/>
-          <w:lang w:val="fi-FI"/>
-        </w:rPr>
-      </w:pPr>
-    </w:p>
-    <w:p>
-      <w:pPr>
-        <w:rPr>
-          <w:noProof/>
-          <w:lang w:val="fi-FI"/>
-        </w:rPr>
-      </w:pPr>
-      <w:r>
-        <w:rPr>
-          <w:noProof/>
-          <w:lang w:val="fi-FI"/>
-        </w:rPr>
-        <w:t xml:space="preserve">111: </w:t>
-      </w:r>
-      <w:r>
-        <w:rPr>
-          <w:noProof/>
-          <w:lang w:val="fi-FI"/>
-        </w:rPr>
-        <w:t>Brändätyn mikroelektroniikan ko</w:t>
-      </w:r>
-      <w:r>
-        <w:rPr>
-          <w:noProof/>
-          <w:lang w:val="fi-FI"/>
-        </w:rPr>
-        <w:t>ntti. Kelpaa lähinnä varaosiksi viestintäjärjestelmiin.</w:t>
-      </w:r>
-    </w:p>
-    <w:p>
-      <w:pPr>
-        <w:rPr>
-          <w:noProof/>
-          <w:lang w:val="fi-FI"/>
-        </w:rPr>
-      </w:pPr>
-    </w:p>
-    <w:p>
-      <w:pPr>
-        <w:rPr>
-          <w:noProof/>
-          <w:lang w:val="fi-FI"/>
-        </w:rPr>
-      </w:pPr>
-      <w:r>
-        <w:rPr>
-          <w:noProof/>
-          <w:lang w:val="fi-FI"/>
-        </w:rPr>
-        <w:t>200: Raakojen hiilivetyjen kontti</w:t>
-      </w:r>
-    </w:p>
-    <w:p>
-      <w:pPr>
-        <w:rPr>
-          <w:noProof/>
-          <w:lang w:val="fi-FI"/>
-        </w:rPr>
-      </w:pPr>
-    </w:p>
-    <w:p>
-      <w:pPr>
-        <w:rPr>
-          <w:noProof/>
-          <w:lang w:val="fi-FI"/>
-        </w:rPr>
-      </w:pPr>
-      <w:r>
-        <w:rPr>
-          <w:noProof/>
-          <w:lang w:val="fi-FI"/>
-        </w:rPr>
-        <w:t xml:space="preserve">201: </w:t>
-      </w:r>
-      <w:r>
-        <w:rPr>
-          <w:noProof/>
-          <w:lang w:val="fi-FI"/>
-        </w:rPr>
-        <w:t>Orgaanisia</w:t>
-      </w:r>
-      <w:r>
-        <w:rPr>
-          <w:noProof/>
-          <w:lang w:val="fi-FI"/>
-        </w:rPr>
-        <w:t xml:space="preserve"> nanoprintteriaineita. </w:t>
-      </w:r>
-      <w:r>
-        <w:rPr>
-          <w:noProof/>
-          <w:lang w:val="fi-FI"/>
-        </w:rPr>
-        <w:t>Ehjiä</w:t>
-      </w:r>
-    </w:p>
-    <w:p>
-      <w:pPr>
-        <w:rPr>
-          <w:noProof/>
-          <w:lang w:val="fi-FI"/>
-        </w:rPr>
-      </w:pPr>
-    </w:p>
-    <w:p>
-      <w:pPr>
-        <w:rPr>
-          <w:noProof/>
-          <w:lang w:val="fi-FI"/>
-        </w:rPr>
-      </w:pPr>
-      <w:r>
-        <w:rPr>
-          <w:noProof/>
-          <w:lang w:val="fi-FI"/>
-        </w:rPr>
-        <w:t>210: Puolijohteita</w:t>
-      </w:r>
-      <w:r>
-        <w:rPr>
-          <w:noProof/>
-          <w:lang w:val="fi-FI"/>
-        </w:rPr>
-        <w:t xml:space="preserve"> ja metalleja</w:t>
-      </w:r>
-      <w:r>
-        <w:rPr>
-          <w:noProof/>
-          <w:lang w:val="fi-FI"/>
-        </w:rPr>
-        <w:t xml:space="preserve"> nanoprinttereihin. Ehjiä.</w:t>
-      </w:r>
-    </w:p>
-    <w:p>
-      <w:pPr>
-        <w:rPr>
-          <w:noProof/>
-          <w:lang w:val="fi-FI"/>
-        </w:rPr>
-      </w:pPr>
-    </w:p>
-    <w:p>
-      <w:pPr>
-        <w:rPr>
-          <w:noProof/>
-          <w:lang w:val="fi-FI"/>
-        </w:rPr>
-      </w:pPr>
-      <w:r>
-        <w:rPr>
-          <w:noProof/>
-          <w:lang w:val="fi-FI"/>
-        </w:rPr>
-        <w:t>211: Levyjä ja tietotekniikkaa, sinetöityjä kontteja joissa kryptoavaimia. Joukossa on muutama egocastaukseen käytettävissä oleva avain.</w:t>
-      </w:r>
-    </w:p>
-    <w:p>
-      <w:pPr>
-        <w:rPr>
-          <w:noProof/>
-          <w:lang w:val="fi-FI"/>
-        </w:rPr>
-      </w:pPr>
-    </w:p>
-    <w:p>
-      <w:pPr>
-        <w:rPr>
-          <w:noProof/>
-          <w:lang w:val="fi-FI"/>
-        </w:rPr>
-      </w:pPr>
-      <w:r>
-        <w:rPr>
-          <w:noProof/>
-          <w:lang w:val="fi-FI"/>
-        </w:rPr>
-        <w:t>300 - 311: Avaruusalusten varaosia. E</w:t>
-      </w:r>
-      <w:r>
-        <w:rPr>
-          <w:noProof/>
-          <w:lang w:val="fi-FI"/>
-        </w:rPr>
-        <w:t>nimmäkseen raakametallia; 301 on</w:t>
-      </w:r>
-      <w:r>
-        <w:rPr>
-          <w:noProof/>
-          <w:lang w:val="fi-FI"/>
-        </w:rPr>
-        <w:t xml:space="preserve"> hajonnut ja kiskot tukkivat käytävän.</w:t>
-      </w:r>
-      <w:r>
-        <w:rPr>
-          <w:noProof/>
-          <w:lang w:val="fi-FI"/>
-        </w:rPr>
-        <w:t xml:space="preserve"> </w:t>
-      </w:r>
-      <w:r>
-        <w:rPr>
-          <w:noProof/>
-          <w:lang w:val="fi-FI"/>
-        </w:rPr>
-        <w:t>Alun perin magneettiset k</w:t>
-      </w:r>
-      <w:r>
-        <w:rPr>
-          <w:noProof/>
-          <w:lang w:val="fi-FI"/>
-        </w:rPr>
-        <w:t xml:space="preserve">iskot </w:t>
-      </w:r>
-      <w:r>
-        <w:rPr>
-          <w:noProof/>
-          <w:lang w:val="fi-FI"/>
-        </w:rPr>
-        <w:t>keräsivät puoleensa irrallaan leijuvaa tavaraa, joka on sittemmin tyhjiöhitsautunu</w:t>
-      </w:r>
-      <w:r>
-        <w:rPr>
-          <w:noProof/>
-          <w:lang w:val="fi-FI"/>
-        </w:rPr>
-        <w:t>t kiinni</w:t>
-      </w:r>
-      <w:r>
-        <w:rPr>
-          <w:noProof/>
-          <w:lang w:val="fi-FI"/>
-        </w:rPr>
-        <w:t xml:space="preserve"> aluksen muuhun materiaaliin.</w:t>
-      </w:r>
-      <w:r>
-        <w:rPr>
-          <w:noProof/>
-          <w:lang w:val="fi-FI"/>
-        </w:rPr>
-        <w:t xml:space="preserve"> </w:t>
-      </w:r>
-      <w:r>
-        <w:rPr>
-          <w:noProof/>
-          <w:lang w:val="fi-FI"/>
-        </w:rPr>
-        <w:t>Tukoksen s</w:t>
-      </w:r>
-      <w:r>
-        <w:rPr>
-          <w:noProof/>
-          <w:lang w:val="fi-FI"/>
-        </w:rPr>
-        <w:t xml:space="preserve">uurimmastakaan aukosta pieni huoltorobotti ei mahdu läpi. Periaatteessa aukon voisi yrittää </w:t>
-      </w:r>
-      <w:r>
-        <w:rPr>
-          <w:noProof/>
-          <w:lang w:val="fi-FI"/>
-        </w:rPr>
-        <w:t>laajentaa</w:t>
-      </w:r>
-      <w:r>
-        <w:rPr>
-          <w:noProof/>
-          <w:lang w:val="fi-FI"/>
-        </w:rPr>
-        <w:t xml:space="preserve"> huoltolaserilla.</w:t>
-      </w:r>
-    </w:p>
-    <w:p>
-      <w:pPr>
-        <w:rPr>
-          <w:noProof/>
-          <w:lang w:val="fi-FI"/>
-        </w:rPr>
-      </w:pPr>
-    </w:p>
-    <w:p>
-      <w:pPr>
-        <w:rPr>
-          <w:noProof/>
-          <w:lang w:val="fi-FI"/>
-        </w:rPr>
-      </w:pPr>
-      <w:r>
-        <w:rPr>
-          <w:noProof/>
-          <w:lang w:val="fi-FI"/>
-        </w:rPr>
-        <w:t>300: Aurinkopaneeleita</w:t>
-      </w:r>
-      <w:r>
-        <w:rPr>
-          <w:noProof/>
-          <w:lang w:val="fi-FI"/>
-        </w:rPr>
-        <w:t>. Täältä löytyy 8</w:t>
-      </w:r>
-      <w:r>
-        <w:rPr>
-          <w:noProof/>
-          <w:lang w:val="fi-FI"/>
-        </w:rPr>
-        <w:t xml:space="preserve">0 m^2 aurinkopaneelia. Jos ne kytkettäisiin kiinni, </w:t>
-      </w:r>
-      <w:r>
-        <w:rPr>
-          <w:noProof/>
-          <w:lang w:val="fi-FI"/>
-        </w:rPr>
-        <w:t>niillä</w:t>
-      </w:r>
-      <w:r>
-        <w:rPr>
-          <w:noProof/>
-          <w:lang w:val="fi-FI"/>
-        </w:rPr>
-        <w:t xml:space="preserve"> saisi 4</w:t>
-      </w:r>
-      <w:r>
-        <w:rPr>
-          <w:noProof/>
-          <w:lang w:val="fi-FI"/>
-        </w:rPr>
-        <w:t>0 W lisätehoa.</w:t>
-      </w:r>
-    </w:p>
-    <w:p>
-      <w:pPr>
-        <w:rPr>
-          <w:noProof/>
-          <w:lang w:val="fi-FI"/>
-        </w:rPr>
-      </w:pPr>
-    </w:p>
-    <w:p>
-      <w:pPr>
-        <w:pStyle w:val="Heading4"/>
-      </w:pPr>
-      <w:r>
-        <w:t>Takapää</w:t>
-      </w:r>
-    </w:p>
-    <w:p>
-      <w:pPr>
-        <w:rPr>
-          <w:lang w:val="fi-FI"/>
-        </w:rPr>
-      </w:pPr>
-      <w:r>
-        <w:rPr>
-          <w:lang w:val="fi-FI"/>
-        </w:rPr>
-        <w:t xml:space="preserve">Seinissä näkyy jälkiä ampumisesta: </w:t>
-      </w:r>
-      <w:r>
-        <w:rPr>
-          <w:lang w:val="fi-FI"/>
-        </w:rPr>
-        <w:t>Bromon miehistö otti vastaan tunkeutujat kotitekoisilla aseilla, ja sotilaat vastasivat haulikoilla. Ammukset eivät ole läpäisseet sisäseiniä, mutta kosmeettiset jäljet ovat ilmeisiä.</w:t>
-      </w:r>
-    </w:p>
-    <w:p>
-      <w:pPr>
-        <w:rPr>
-          <w:noProof/>
-          <w:lang w:val="fi-FI"/>
-        </w:rPr>
-      </w:pPr>
-    </w:p>
-    <w:p>
-      <w:pPr>
-        <w:rPr>
-          <w:noProof/>
-          <w:lang w:val="fi-FI"/>
-        </w:rPr>
-      </w:pPr>
-      <w:r>
-        <w:rPr>
-          <w:noProof/>
-          <w:lang w:val="fi-FI"/>
-        </w:rPr>
-        <w:t>400 - 411</w:t>
-      </w:r>
-      <w:r>
-        <w:rPr>
-          <w:noProof/>
-          <w:lang w:val="fi-FI"/>
-        </w:rPr>
-        <w:t xml:space="preserve">: </w:t>
-      </w:r>
-      <w:r>
-        <w:rPr>
-          <w:noProof/>
-          <w:lang w:val="fi-FI"/>
-        </w:rPr>
-        <w:t>Eläinalkioita: pakastettuja pieniä eläimiä, sekä raakaa DNA:a, sikiöitä, munia että vastasyntyneitä. Kontrollijärjestelmien tuhouduttua kaikki tämä on kuollutta, tosin DNA:lla olisi vielä arvoa rekonstruoijille.</w:t>
-      </w:r>
-      <w:r>
-        <w:rPr>
-          <w:noProof/>
-          <w:lang w:val="fi-FI"/>
-        </w:rPr>
-        <w:t xml:space="preserve"> Rahtikontissa 400 on korjauspaneelilla paikattu aukko kohdassa, josta Albert Jackan sotilaat tunkeutuivat </w:t>
-      </w:r>
-      <w:r>
-        <w:rPr>
-          <w:noProof/>
-          <w:lang w:val="fi-FI"/>
-        </w:rPr>
-        <w:t xml:space="preserve">alun perin </w:t>
-      </w:r>
-      <w:r>
-        <w:rPr>
-          <w:noProof/>
-          <w:lang w:val="fi-FI"/>
-        </w:rPr>
-        <w:t>sisään.</w:t>
-      </w:r>
-    </w:p>
-    <w:p>
-      <w:pPr>
-        <w:rPr>
-          <w:noProof/>
-          <w:lang w:val="fi-FI"/>
-        </w:rPr>
-      </w:pPr>
-    </w:p>
-    <w:p>
-      <w:pPr>
-        <w:rPr>
-          <w:noProof/>
-          <w:lang w:val="fi-FI"/>
-        </w:rPr>
-      </w:pPr>
-      <w:r>
-        <w:rPr>
-          <w:noProof/>
-          <w:lang w:val="fi-FI"/>
-        </w:rPr>
-        <w:t xml:space="preserve">411: Pakattu inkubaattorilaitteisto eläinten kasvattamiseen. </w:t>
-      </w:r>
-      <w:r>
-        <w:rPr>
-          <w:noProof/>
-          <w:lang w:val="fi-FI"/>
-        </w:rPr>
-        <w:t>Sinänsä ehjää, mutta sisältää tuskin mitään hyödyllistä.</w:t>
-      </w:r>
-    </w:p>
-    <w:p>
-      <w:pPr>
-        <w:rPr>
-          <w:noProof/>
-          <w:lang w:val="fi-FI"/>
-        </w:rPr>
-      </w:pPr>
-    </w:p>
-    <w:p>
-      <w:pPr>
-        <w:rPr>
-          <w:noProof/>
-          <w:lang w:val="fi-FI"/>
-        </w:rPr>
-      </w:pPr>
-      <w:r>
-        <w:rPr>
-          <w:noProof/>
-          <w:lang w:val="fi-FI"/>
-        </w:rPr>
-        <w:t>500 - 511</w:t>
-      </w:r>
-      <w:r>
-        <w:rPr>
-          <w:noProof/>
-          <w:lang w:val="fi-FI"/>
-        </w:rPr>
-        <w:t xml:space="preserve">: </w:t>
-      </w:r>
-      <w:r>
-        <w:rPr>
-          <w:noProof/>
-          <w:lang w:val="fi-FI"/>
-        </w:rPr>
-        <w:t xml:space="preserve">Henkilökohtaiset rahtikuljetukset. Kasapäin </w:t>
-      </w:r>
-      <w:r>
-        <w:rPr>
-          <w:noProof/>
-          <w:lang w:val="fi-FI"/>
-        </w:rPr>
-        <w:t>henkilökohtaisen koon</w:t>
-      </w:r>
-      <w:r>
-        <w:rPr>
-          <w:noProof/>
-          <w:lang w:val="fi-FI"/>
-        </w:rPr>
-        <w:t xml:space="preserve"> </w:t>
-      </w:r>
-      <w:r>
-        <w:rPr>
-          <w:noProof/>
-          <w:lang w:val="fi-FI"/>
-        </w:rPr>
-        <w:t>matkatavarakontteja</w:t>
-      </w:r>
-      <w:r>
-        <w:rPr>
-          <w:noProof/>
-          <w:lang w:val="fi-FI"/>
-        </w:rPr>
-        <w:t xml:space="preserve">, alun perin </w:t>
-      </w:r>
-      <w:r>
-        <w:rPr>
-          <w:noProof/>
-          <w:lang w:val="fi-FI"/>
-        </w:rPr>
-        <w:t>matkalla Marsiin, sisältää henkilökohtaisesti tärkeitä tavaroita noin tuhannelle ihmiselle. Nämä on pengottu ja niistä on etsitty kaikkea hyödyllistä, ja sitten huoltorobotit ovat pakanneet ne takaisin vähemmän huolellisesti. Täällä ei ole mitään käyttökelpoista.</w:t>
-      </w:r>
-    </w:p>
-    <w:p>
-      <w:pPr>
-        <w:rPr>
-          <w:noProof/>
-          <w:lang w:val="fi-FI"/>
-        </w:rPr>
-      </w:pPr>
-    </w:p>
-    <w:p>
-      <w:pPr>
-        <w:rPr>
-          <w:noProof/>
-          <w:lang w:val="fi-FI"/>
-        </w:rPr>
-      </w:pPr>
-      <w:r>
-        <w:rPr>
-          <w:noProof/>
-          <w:lang w:val="fi-FI"/>
-        </w:rPr>
-        <w:t>510: Antiikkitavarakontti. Sinetöity, ilmastokontrolloiduissa olosuhteissa oleva kontti, jossa on mm. haurasta maalaustaidetta Maapallolta. Tämä kontti on kuin ihmeen kaupalla säilynyt ehjänä, ja indikaattori osoittaa, että sen sisällä on yhä ilmaa. Jos maalaukset päätyvät tyhjiöön, ne menevät käytännössä pilalle. Tämän kontin sisällöstä</w:t>
+        <w:t>jossa on mm. haurasta maalaustaidetta Maapallolta. Tämä kontti on kuin ihmeen kaupalla säilynyt ehjänä, ja indikaattori osoittaa, että sen sisällä on yhä ilmaa. Jos maalaukset päätyvät tyhjiöön, ne menevät käytännössä pilalle. Tämän kontin sisällöstä</w:t>
       </w:r>
       <w:r>
         <w:rPr>
@@ -6288,15 +6372,7 @@
           <w:noProof/>
           <w:lang w:val="fi-FI"/>
         </w:rPr>
-        <w:t xml:space="preserve">miljoonaa Konsortion krediittiä, </w:t>
-      </w:r>
-      <w:r>
-        <w:rPr>
-          <w:noProof/>
-          <w:lang w:val="fi-FI"/>
-        </w:rPr>
-        <w:lastRenderedPageBreak/>
-        <w:t xml:space="preserve">tyhjiövahingoittuneena </w:t>
+        <w:t xml:space="preserve">miljoonaa Konsortion krediittiä, tyhjiövahingoittuneena </w:t>
       </w:r>
       <w:r>
         <w:rPr>
@@ -6944,7 +7020,6 @@
         <w:pStyle w:val="Heading4"/>
       </w:pPr>
       <w:r>
-        <w:lastRenderedPageBreak/>
         <w:t xml:space="preserve">Pikiranin </w:t>
       </w:r>
       <w:r>
@@ -7118,6 +7193,14 @@
         </w:rPr>
         <w:t>eraivoihin vaatii 30 minuuttia.</w:t>
       </w:r>
+      <w:r>
+        <w:rPr>
+          <w:lang w:val="fi-FI"/>
+        </w:rPr>
+        <w:t xml:space="preserve"> Status 2 ja ylemmillä mukana on muusa.</w:t>
+      </w:r>
+      <w:bookmarkStart w:id="0" w:name="_GoBack"/>
+      <w:bookmarkEnd w:id="0"/>
     </w:p>
     <w:p>
       <w:pPr>
@@ -7560,6 +7643,7 @@
         <w:rPr>
           <w:lang w:val="fi-FI"/>
         </w:rPr>
+        <w:lastRenderedPageBreak/>
         <w:t>Waitui Tolu</w:t>
       </w:r>
     </w:p>
@@ -7627,7 +7711,6 @@
           <w:noProof/>
           <w:lang w:val="fi-FI"/>
         </w:rPr>
-        <w:lastRenderedPageBreak/>
         <w:t xml:space="preserve">Lastattu massa: </w:t>
       </w:r>
       <w:r>
@@ -8485,7 +8568,6 @@
         <w:rPr>
           <w:noProof/>
         </w:rPr>
-        <w:lastRenderedPageBreak/>
         <w:t>Rahtitilan asukkaat</w:t>
       </w:r>
     </w:p>
@@ -8827,8 +8909,6 @@
         </w:rPr>
         <w:t>Pari vainajaa on vielä täällä</w:t>
       </w:r>
-      <w:bookmarkStart w:id="0" w:name="_GoBack"/>
-      <w:bookmarkEnd w:id="0"/>
       <w:r>
         <w:rPr>
           <w:noProof/>
@@ -9109,6 +9189,7 @@
           <w:noProof/>
           <w:lang w:val="en-GB"/>
         </w:rPr>
+        <w:lastRenderedPageBreak/>
         <w:t>Guns (</w:t>
       </w:r>
       <w:r>
@@ -9224,7 +9305,6 @@
           <w:noProof/>
           <w:lang w:val="en-GB"/>
         </w:rPr>
-        <w:lastRenderedPageBreak/>
         <w:t>Dmg 6d+2 (3) pi-, Acc 7+2, Range 1200/4800</w:t>
       </w:r>
       <w:r>
@@ -9960,6 +10040,7 @@
         <w:pStyle w:val="Heading2"/>
       </w:pPr>
       <w:r>
+        <w:lastRenderedPageBreak/>
         <w:t>Albert Jacka</w:t>
       </w:r>
     </w:p>
@@ -10027,7 +10108,6 @@
           <w:noProof/>
           <w:lang w:val="fi-FI"/>
         </w:rPr>
-        <w:lastRenderedPageBreak/>
         <w:t>Lastattu massa: 5</w:t>
       </w:r>
       <w:r>
@@ -10326,7 +10406,21 @@
           <w:noProof/>
           <w:lang w:val="fi-FI"/>
         </w:rPr>
-        <w:t xml:space="preserve"> aiheuttaa keulan ja perän suuntaan painovoimavektorin. </w:t>
+        <w:t xml:space="preserve"> aiheuttaa </w:t>
+      </w:r>
+      <w:r>
+        <w:rPr>
+          <w:noProof/>
+          <w:lang w:val="fi-FI"/>
+        </w:rPr>
+        <w:t>kylkien</w:t>
+      </w:r>
+      <w:r>
+        <w:rPr>
+          <w:noProof/>
+          <w:lang w:val="fi-FI"/>
+        </w:rPr>
+        <w:t xml:space="preserve"> suuntaan painovoimavektorin. </w:t>
       </w:r>
       <w:r>
         <w:rPr>
@@ -10590,7 +10684,25 @@
           <w:noProof/>
           <w:lang w:val="fi-FI"/>
         </w:rPr>
-        <w:t xml:space="preserve"> (Unger</w:t>
+        <w:t xml:space="preserve"> (</w:t>
+      </w:r>
+      <w:r>
+        <w:rPr>
+          <w:b/>
+          <w:i/>
+          <w:noProof/>
+          <w:lang w:val="fi-FI"/>
+        </w:rPr>
+        <w:t>Unger</w:t>
+      </w:r>
+      <w:r>
+        <w:rPr>
+          <w:b/>
+          <w:i/>
+          <w:noProof/>
+          <w:lang w:val="fi-FI"/>
+        </w:rPr>
+        <w:t>, Tanner</w:t>
       </w:r>
     </w:p>
     <w:p>
@@ -10651,7 +10763,25 @@
           <w:noProof/>
           <w:lang w:val="fi-FI"/>
         </w:rPr>
-        <w:t xml:space="preserve"> (Belway</w:t>
+        <w:t xml:space="preserve"> (</w:t>
+      </w:r>
+      <w:r>
+        <w:rPr>
+          <w:b/>
+          <w:i/>
+          <w:noProof/>
+          <w:lang w:val="fi-FI"/>
+        </w:rPr>
+        <w:t>Belway</w:t>
+      </w:r>
+      <w:r>
+        <w:rPr>
+          <w:b/>
+          <w:i/>
+          <w:noProof/>
+          <w:lang w:val="fi-FI"/>
+        </w:rPr>
+        <w:t>, Summer</w:t>
       </w:r>
     </w:p>
     <w:p>
@@ -10710,310 +10840,40 @@
           <w:noProof/>
           <w:lang w:val="en-GB"/>
         </w:rPr>
-        <w:t xml:space="preserve"> (Coppersmith, Howard, Accadi, Jiafong, </w:t>
-      </w:r>
-    </w:p>
-    <w:p>
-      <w:pPr>
+        <w:t xml:space="preserve"> (</w:t>
+      </w:r>
+      <w:r>
         <w:rPr>
           <w:b/>
           <w:i/>
           <w:noProof/>
-          <w:lang w:val="fi-FI"/>
-        </w:rPr>
-      </w:pPr>
-      <w:r>
-        <w:rPr>
-          <w:noProof/>
-          <w:lang w:val="fi-FI"/>
-        </w:rPr>
-        <w:t>lääkintämatruusi</w:t>
-      </w:r>
-      <w:r>
-        <w:rPr>
-          <w:noProof/>
-          <w:lang w:val="fi-FI"/>
-        </w:rPr>
-        <w:t xml:space="preserve"> </w:t>
-      </w:r>
-      <w:r>
+          <w:lang w:val="en-GB"/>
+        </w:rPr>
+        <w:t>Coppersmith, Howard, Accadi, Jiafong</w:t>
+      </w:r>
+      <w:r>
+        <w:rPr>
+          <w:noProof/>
+          <w:lang w:val="en-GB"/>
+        </w:rPr>
+        <w:t xml:space="preserve">, </w:t>
+      </w:r>
+    </w:p>
+    <w:p>
+      <w:pPr>
         <w:rPr>
           <w:b/>
           <w:i/>
           <w:noProof/>
           <w:lang w:val="fi-FI"/>
         </w:rPr>
-        <w:t>East-Highwater</w:t>
-      </w:r>
-    </w:p>
-    <w:p>
-      <w:pPr>
-        <w:rPr>
-          <w:noProof/>
-          <w:lang w:val="fi-FI"/>
-        </w:rPr>
-      </w:pPr>
-    </w:p>
-    <w:p>
-      <w:pPr>
-        <w:rPr>
-          <w:noProof/>
-          <w:lang w:val="fi-FI"/>
-        </w:rPr>
-      </w:pPr>
-      <w:r>
-        <w:rPr>
-          <w:noProof/>
-          <w:lang w:val="fi-FI"/>
-        </w:rPr>
-        <w:t>Pääaseistuksena on ohjuksia ja lasereita; raidetykkiä ei ole.</w:t>
-      </w:r>
-    </w:p>
-    <w:p>
-      <w:pPr>
-        <w:rPr>
-          <w:noProof/>
-          <w:lang w:val="fi-FI"/>
-        </w:rPr>
-      </w:pPr>
-    </w:p>
-    <w:p>
-      <w:pPr>
-        <w:rPr>
-          <w:noProof/>
-          <w:lang w:val="fi-FI"/>
-        </w:rPr>
-      </w:pPr>
-      <w:r>
-        <w:rPr>
-          <w:noProof/>
-          <w:lang w:val="fi-FI"/>
-        </w:rPr>
-        <w:t>5 miehistöstä (ylik. Suresh sekä 4 matruusia) oli klassisissa synthmorfeissa tehtävän ajan.</w:t>
-      </w:r>
-      <w:r>
-        <w:rPr>
-          <w:noProof/>
-          <w:lang w:val="fi-FI"/>
-        </w:rPr>
-        <w:t xml:space="preserve"> Kadetti Punchin tehtäviin kuului näiden edistynyt ylläpito.</w:t>
-      </w:r>
-    </w:p>
-    <w:p>
-      <w:pPr>
-        <w:rPr>
-          <w:noProof/>
-          <w:lang w:val="fi-FI"/>
-        </w:rPr>
-      </w:pPr>
-    </w:p>
-    <w:p>
-      <w:pPr>
-        <w:rPr>
-          <w:noProof/>
-          <w:lang w:val="fi-FI"/>
-        </w:rPr>
-      </w:pPr>
-    </w:p>
-    <w:p>
-      <w:pPr>
-        <w:pStyle w:val="Heading3"/>
-        <w:rPr>
-          <w:noProof/>
-        </w:rPr>
-      </w:pPr>
-      <w:r>
-        <w:rPr>
-          <w:noProof/>
-        </w:rPr>
-        <w:t>Aluksen rakenne</w:t>
-      </w:r>
-    </w:p>
-    <w:p>
-      <w:pPr>
-        <w:rPr>
-          <w:noProof/>
-          <w:lang w:val="fi-FI"/>
-        </w:rPr>
-      </w:pPr>
-      <w:r>
-        <w:rPr>
-          <w:noProof/>
-          <w:lang w:val="fi-FI"/>
-        </w:rPr>
-        <w:t>Jackan pohjalla on polttoainesäiliö ja fuusioreaktori. Kyljissä sijaitsevat rahtitilat.</w:t>
-      </w:r>
-      <w:r>
-        <w:rPr>
-          <w:noProof/>
-          <w:lang w:val="fi-FI"/>
-        </w:rPr>
-        <w:t xml:space="preserve"> Keskiosassa on kriittisiä järjestelmiä, keulassa rahtikäsittelyä ja </w:t>
-      </w:r>
-      <w:r>
-        <w:rPr>
-          <w:noProof/>
-          <w:lang w:val="fi-FI"/>
-        </w:rPr>
-        <w:t>sen sellaista.</w:t>
-      </w:r>
-    </w:p>
-    <w:p>
-      <w:pPr>
-        <w:rPr>
-          <w:noProof/>
-          <w:lang w:val="fi-FI"/>
-        </w:rPr>
-      </w:pPr>
-    </w:p>
-    <w:p>
-      <w:pPr>
-        <w:rPr>
-          <w:noProof/>
-          <w:lang w:val="fi-FI"/>
-        </w:rPr>
-      </w:pPr>
-      <w:r>
-        <w:rPr>
-          <w:noProof/>
-          <w:lang w:val="fi-FI"/>
-        </w:rPr>
-        <w:t>Maihinlaskutoimintaa varten aluksella on täysi komplementti PASS Model II -pukuja.</w:t>
-      </w:r>
-      <w:r>
-        <w:rPr>
-          <w:noProof/>
-          <w:lang w:val="fi-FI"/>
-        </w:rPr>
-        <w:t xml:space="preserve"> Näistä enää pari on jäljellä.</w:t>
-      </w:r>
-    </w:p>
-    <w:p>
-      <w:pPr>
-        <w:rPr>
-          <w:noProof/>
-          <w:lang w:val="fi-FI"/>
-        </w:rPr>
-      </w:pPr>
-    </w:p>
-    <w:p>
-      <w:pPr>
-        <w:pStyle w:val="Heading3"/>
-        <w:rPr>
-          <w:noProof/>
-        </w:rPr>
-      </w:pPr>
-      <w:r>
-        <w:rPr>
-          <w:noProof/>
-        </w:rPr>
-        <w:lastRenderedPageBreak/>
-        <w:t>Kannet</w:t>
-      </w:r>
-      <w:r>
-        <w:rPr>
-          <w:noProof/>
-        </w:rPr>
-        <w:t xml:space="preserve"> keulasta perään</w:t>
-      </w:r>
-    </w:p>
-    <w:p>
-      <w:pPr>
-        <w:rPr>
-          <w:noProof/>
-          <w:lang w:val="fi-FI"/>
-        </w:rPr>
-      </w:pPr>
-      <w:r>
-        <w:rPr>
-          <w:i/>
-          <w:noProof/>
-          <w:lang w:val="fi-FI"/>
-        </w:rPr>
-        <w:t>Rahtioperaatiokansi:</w:t>
-      </w:r>
-      <w:r>
-        <w:rPr>
-          <w:noProof/>
-          <w:lang w:val="fi-FI"/>
-        </w:rPr>
-        <w:t xml:space="preserve"> Ei omaa ilmalukkoa, mutta kulku rahtitilan kautta mahdollista. Logistiikkaoperaatiostakin huolehtiva kansi, joka lajittelee rahtia ja lähettää niitä alas kuiluja pitkin.</w:t>
-      </w:r>
-    </w:p>
-    <w:p>
-      <w:pPr>
-        <w:rPr>
-          <w:noProof/>
-          <w:lang w:val="fi-FI"/>
-        </w:rPr>
-      </w:pPr>
-    </w:p>
-    <w:p>
-      <w:pPr>
-        <w:rPr>
-          <w:noProof/>
-          <w:lang w:val="fi-FI"/>
-        </w:rPr>
-      </w:pPr>
-      <w:r>
-        <w:rPr>
-          <w:i/>
-          <w:noProof/>
-          <w:lang w:val="fi-FI"/>
-        </w:rPr>
-        <w:t xml:space="preserve">Tekninen kansi: </w:t>
-      </w:r>
-      <w:r>
-        <w:rPr>
-          <w:noProof/>
-          <w:lang w:val="fi-FI"/>
-        </w:rPr>
-        <w:t>Sisältää työpajan ja synthien huoltopisteen, sekä paljon varaosia.</w:t>
-      </w:r>
-    </w:p>
-    <w:p>
-      <w:pPr>
-        <w:rPr>
-          <w:noProof/>
-          <w:lang w:val="fi-FI"/>
-        </w:rPr>
-      </w:pPr>
-    </w:p>
-    <w:p>
-      <w:pPr>
-        <w:rPr>
-          <w:noProof/>
-          <w:lang w:val="fi-FI"/>
-        </w:rPr>
-      </w:pPr>
-      <w:r>
-        <w:rPr>
-          <w:i/>
-          <w:noProof/>
-          <w:lang w:val="fi-FI"/>
-        </w:rPr>
-        <w:t xml:space="preserve">Lääkintäkansi: </w:t>
-      </w:r>
-      <w:r>
-        <w:rPr>
-          <w:noProof/>
-          <w:lang w:val="fi-FI"/>
-        </w:rPr>
-        <w:t>Lääkintämatruusin työpiste, kuorinippujen ekstraktiota yms.</w:t>
-      </w:r>
-      <w:r>
-        <w:rPr>
-          <w:noProof/>
-          <w:lang w:val="fi-FI"/>
-        </w:rPr>
-        <w:t xml:space="preserve"> Myös aluksen selli sekä</w:t>
-      </w:r>
-      <w:r>
-        <w:rPr>
-          <w:noProof/>
-          <w:lang w:val="fi-FI"/>
-        </w:rPr>
-        <w:t xml:space="preserve"> hiljentymishuone.</w:t>
+      </w:pPr>
+      <w:r>
+        <w:rPr>
+          <w:noProof/>
+          <w:lang w:val="fi-FI"/>
+        </w:rPr>
+        <w:t>lääkintämatruusi</w:t>
       </w:r>
       <w:r>
         <w:rPr>
@@ -11021,404 +10881,6 @@
           <w:lang w:val="fi-FI"/>
         </w:rPr>
         <w:t xml:space="preserve"> </w:t>
-      </w:r>
-      <w:r>
-        <w:rPr>
-          <w:noProof/>
-          <w:lang w:val="fi-FI"/>
-        </w:rPr>
-        <w:t xml:space="preserve">Täällä on ollut simulaatioavaruuskykyinen tietokone egojen ajamista, varten, mutta se on irrotettu ja se on viety komentosillalle </w:t>
-      </w:r>
-      <w:r>
-        <w:rPr>
-          <w:noProof/>
-          <w:lang w:val="fi-FI"/>
-        </w:rPr>
-        <w:t>toimimaan ohjauskoneena. Simulaatioavaruuden ohjelmistot ovat yhä tallella.</w:t>
-      </w:r>
-      <w:r>
-        <w:rPr>
-          <w:noProof/>
-          <w:lang w:val="fi-FI"/>
-        </w:rPr>
-        <w:t xml:space="preserve"> Sim</w:t>
-      </w:r>
-      <w:r>
-        <w:rPr>
-          <w:noProof/>
-          <w:lang w:val="fi-FI"/>
-        </w:rPr>
-        <w:t>ulaatioavaruuden ajaminen vie 10</w:t>
-      </w:r>
-      <w:r>
-        <w:rPr>
-          <w:noProof/>
-          <w:lang w:val="fi-FI"/>
-        </w:rPr>
-        <w:t xml:space="preserve">0 W tehoa, ja sinne mahtuu korkeintaan yksi </w:t>
-      </w:r>
-      <w:r>
-        <w:rPr>
-          <w:noProof/>
-          <w:lang w:val="fi-FI"/>
-        </w:rPr>
-        <w:t>mieli (toinen voi ottaa AR-yhteyden).</w:t>
-      </w:r>
-    </w:p>
-    <w:p>
-      <w:pPr>
-        <w:rPr>
-          <w:noProof/>
-          <w:lang w:val="fi-FI"/>
-        </w:rPr>
-      </w:pPr>
-    </w:p>
-    <w:p>
-      <w:pPr>
-        <w:rPr>
-          <w:noProof/>
-          <w:lang w:val="fi-FI"/>
-        </w:rPr>
-      </w:pPr>
-      <w:r>
-        <w:rPr>
-          <w:i/>
-          <w:noProof/>
-          <w:lang w:val="fi-FI"/>
-        </w:rPr>
-        <w:t xml:space="preserve">Miehistökansi: </w:t>
-      </w:r>
-      <w:r>
-        <w:rPr>
-          <w:noProof/>
-          <w:lang w:val="fi-FI"/>
-        </w:rPr>
-        <w:t>Ahtaat vapaa-ajanviettotilat, sekä kuntosali.</w:t>
-      </w:r>
-    </w:p>
-    <w:p>
-      <w:pPr>
-        <w:rPr>
-          <w:noProof/>
-          <w:lang w:val="fi-FI"/>
-        </w:rPr>
-      </w:pPr>
-    </w:p>
-    <w:p>
-      <w:pPr>
-        <w:rPr>
-          <w:noProof/>
-          <w:lang w:val="fi-FI"/>
-        </w:rPr>
-      </w:pPr>
-      <w:r>
-        <w:rPr>
-          <w:i/>
-          <w:noProof/>
-          <w:lang w:val="fi-FI"/>
-        </w:rPr>
-        <w:t>Messi</w:t>
-      </w:r>
-      <w:r>
-        <w:rPr>
-          <w:noProof/>
-          <w:lang w:val="fi-FI"/>
-        </w:rPr>
-        <w:t>: Ruokailutilat.</w:t>
-      </w:r>
-    </w:p>
-    <w:p>
-      <w:pPr>
-        <w:rPr>
-          <w:noProof/>
-          <w:lang w:val="fi-FI"/>
-        </w:rPr>
-      </w:pPr>
-    </w:p>
-    <w:p>
-      <w:pPr>
-        <w:rPr>
-          <w:noProof/>
-          <w:lang w:val="fi-FI"/>
-        </w:rPr>
-      </w:pPr>
-      <w:r>
-        <w:rPr>
-          <w:i/>
-          <w:noProof/>
-          <w:lang w:val="fi-FI"/>
-        </w:rPr>
-        <w:t>Asekansi:</w:t>
-      </w:r>
-      <w:r>
-        <w:rPr>
-          <w:noProof/>
-          <w:lang w:val="fi-FI"/>
-        </w:rPr>
-        <w:t xml:space="preserve"> Aluksen asejärjestelmien tilat.</w:t>
-      </w:r>
-      <w:r>
-        <w:rPr>
-          <w:noProof/>
-          <w:lang w:val="fi-FI"/>
-        </w:rPr>
-        <w:t xml:space="preserve"> </w:t>
-      </w:r>
-      <w:r>
-        <w:rPr>
-          <w:noProof/>
-          <w:lang w:val="fi-FI"/>
-        </w:rPr>
-        <w:t>Huonossa kunnossa: Waitui Tolu kolkkasi asejärjestelmät raketeilla.</w:t>
-      </w:r>
-    </w:p>
-    <w:p>
-      <w:pPr>
-        <w:rPr>
-          <w:noProof/>
-          <w:lang w:val="fi-FI"/>
-        </w:rPr>
-      </w:pPr>
-    </w:p>
-    <w:p>
-      <w:pPr>
-        <w:rPr>
-          <w:noProof/>
-          <w:lang w:val="fi-FI"/>
-        </w:rPr>
-      </w:pPr>
-      <w:r>
-        <w:rPr>
-          <w:i/>
-          <w:noProof/>
-          <w:lang w:val="fi-FI"/>
-        </w:rPr>
-        <w:t xml:space="preserve">Valtauskansi: </w:t>
-      </w:r>
-      <w:r>
-        <w:rPr>
-          <w:noProof/>
-          <w:lang w:val="fi-FI"/>
-        </w:rPr>
-        <w:t>Pääilmalukko, avaruuspuvut, kevyen aseistuksen varasto.</w:t>
-      </w:r>
-      <w:r>
-        <w:rPr>
-          <w:noProof/>
-          <w:lang w:val="fi-FI"/>
-        </w:rPr>
-        <w:t xml:space="preserve"> </w:t>
-      </w:r>
-      <w:r>
-        <w:rPr>
-          <w:noProof/>
-          <w:lang w:val="fi-FI"/>
-        </w:rPr>
-        <w:t>0G.</w:t>
-      </w:r>
-    </w:p>
-    <w:p>
-      <w:pPr>
-        <w:rPr>
-          <w:noProof/>
-          <w:lang w:val="fi-FI"/>
-        </w:rPr>
-      </w:pPr>
-    </w:p>
-    <w:p>
-      <w:pPr>
-        <w:rPr>
-          <w:noProof/>
-          <w:lang w:val="fi-FI"/>
-        </w:rPr>
-      </w:pPr>
-      <w:r>
-        <w:rPr>
-          <w:i/>
-          <w:noProof/>
-          <w:lang w:val="fi-FI"/>
-        </w:rPr>
-        <w:t xml:space="preserve">Miehistötilakansi. </w:t>
-      </w:r>
-      <w:r>
-        <w:rPr>
-          <w:noProof/>
-          <w:lang w:val="fi-FI"/>
-        </w:rPr>
-        <w:t>Punkkia, kuusi synthien lepo</w:t>
-      </w:r>
-      <w:r>
-        <w:rPr>
-          <w:noProof/>
-          <w:lang w:val="fi-FI"/>
-        </w:rPr>
-        <w:t>kammiota</w:t>
-      </w:r>
-      <w:r>
-        <w:rPr>
-          <w:noProof/>
-          <w:lang w:val="fi-FI"/>
-        </w:rPr>
-        <w:t>.</w:t>
-      </w:r>
-    </w:p>
-    <w:p>
-      <w:pPr>
-        <w:rPr>
-          <w:noProof/>
-          <w:lang w:val="fi-FI"/>
-        </w:rPr>
-      </w:pPr>
-    </w:p>
-    <w:p>
-      <w:pPr>
-        <w:rPr>
-          <w:noProof/>
-          <w:lang w:val="fi-FI"/>
-        </w:rPr>
-      </w:pPr>
-      <w:r>
-        <w:rPr>
-          <w:i/>
-          <w:noProof/>
-          <w:lang w:val="fi-FI"/>
-        </w:rPr>
-        <w:t>Upseerikansi.</w:t>
-      </w:r>
-      <w:r>
-        <w:rPr>
-          <w:noProof/>
-          <w:lang w:val="fi-FI"/>
-        </w:rPr>
-        <w:t xml:space="preserve"> Neljä erittäin ahdasta yhden hengen hyttiä, plus kapteenin toimisto.</w:t>
-      </w:r>
-    </w:p>
-    <w:p>
-      <w:pPr>
-        <w:rPr>
-          <w:noProof/>
-          <w:lang w:val="fi-FI"/>
-        </w:rPr>
-      </w:pPr>
-    </w:p>
-    <w:p>
-      <w:pPr>
-        <w:rPr>
-          <w:noProof/>
-          <w:lang w:val="fi-FI"/>
-        </w:rPr>
-      </w:pPr>
-      <w:r>
-        <w:rPr>
-          <w:i/>
-          <w:noProof/>
-          <w:lang w:val="fi-FI"/>
-        </w:rPr>
-        <w:t>CIC</w:t>
-      </w:r>
-      <w:r>
-        <w:rPr>
-          <w:noProof/>
-          <w:lang w:val="fi-FI"/>
-        </w:rPr>
-        <w:t xml:space="preserve">: Nagasawan tietokonevirus on tuhonnut pääjärjestelmät. </w:t>
-      </w:r>
-      <w:r>
-        <w:rPr>
-          <w:noProof/>
-          <w:lang w:val="fi-FI"/>
-        </w:rPr>
-        <w:t>Silta on hätäkorjatun oloinen, Waitui Tolun ohjusisku raketti-isku pirstoi uloimman panssarin, ja vaikkei mitään mennyt läpi sillalle, laipioiden välissä olleet järjestelmät hajosivat. Sisätila on vedetty täyteen hätäkaapeleita ja jesaria. Huolimatta ulkonäöstä silta olisi varsin toimiv</w:t>
-      </w:r>
-      <w:r>
-        <w:rPr>
-          <w:noProof/>
-          <w:lang w:val="fi-FI"/>
-        </w:rPr>
-        <w:t>a, mutta akut ovat aivan tyhjät, polttoainetankki samaten.</w:t>
-      </w:r>
-    </w:p>
-    <w:p>
-      <w:pPr>
-        <w:rPr>
-          <w:noProof/>
-          <w:lang w:val="fi-FI"/>
-        </w:rPr>
-      </w:pPr>
-    </w:p>
-    <w:p>
-      <w:pPr>
-        <w:rPr>
-          <w:noProof/>
-          <w:lang w:val="fi-FI"/>
-        </w:rPr>
-      </w:pPr>
-      <w:r>
-        <w:rPr>
-          <w:i/>
-          <w:noProof/>
-          <w:lang w:val="fi-FI"/>
-        </w:rPr>
-        <w:t>Konehuone</w:t>
-      </w:r>
-      <w:r>
-        <w:rPr>
-          <w:noProof/>
-          <w:lang w:val="fi-FI"/>
-        </w:rPr>
-        <w:t>: Yllättävän ehjä, mutta haudanhiljainen.</w:t>
-      </w:r>
-      <w:r>
-        <w:rPr>
-          <w:noProof/>
-          <w:lang w:val="fi-FI"/>
-        </w:rPr>
-        <w:t xml:space="preserve"> Analogiset mittarit kertovat, että reaktiomassaa ei ole.</w:t>
-      </w:r>
-    </w:p>
-    <w:p>
-      <w:pPr>
-        <w:rPr>
-          <w:noProof/>
-          <w:lang w:val="fi-FI"/>
-        </w:rPr>
-      </w:pPr>
-    </w:p>
-    <w:p>
-      <w:pPr>
-        <w:rPr>
-          <w:noProof/>
-          <w:lang w:val="fi-FI"/>
-        </w:rPr>
-      </w:pPr>
-      <w:r>
-        <w:rPr>
-          <w:i/>
-          <w:noProof/>
-          <w:lang w:val="fi-FI"/>
-        </w:rPr>
-        <w:t xml:space="preserve">Rahtikuilut. </w:t>
-      </w:r>
-      <w:r>
-        <w:rPr>
-          <w:noProof/>
-          <w:lang w:val="fi-FI"/>
-        </w:rPr>
-        <w:t>Tyyrpuurin puoleisessa rahtikuilussa on valtava aukko, sisältäpäin tapahtuneen räjähdyksen tulos.</w:t>
-      </w:r>
-      <w:r>
-        <w:rPr>
-          <w:noProof/>
-          <w:lang w:val="fi-FI"/>
-        </w:rPr>
-        <w:t xml:space="preserve"> </w:t>
-      </w:r>
-      <w:r>
-        <w:rPr>
-          <w:noProof/>
-          <w:lang w:val="fi-FI"/>
-        </w:rPr>
-        <w:t xml:space="preserve">Täällä menehtyi kolme sotilasta. Erään jäänteet ovat vielä löydettävissä PASS-puvun sisällä; puvun koko alaosa on korventunut. Tämä on matruusi </w:t>
       </w:r>
       <w:r>
         <w:rPr>
@@ -11427,6 +10889,697 @@
           <w:noProof/>
           <w:lang w:val="fi-FI"/>
         </w:rPr>
+        <w:t>East-Highwater</w:t>
+      </w:r>
+    </w:p>
+    <w:p>
+      <w:pPr>
+        <w:rPr>
+          <w:noProof/>
+          <w:lang w:val="fi-FI"/>
+        </w:rPr>
+      </w:pPr>
+    </w:p>
+    <w:p>
+      <w:pPr>
+        <w:rPr>
+          <w:noProof/>
+          <w:lang w:val="fi-FI"/>
+        </w:rPr>
+      </w:pPr>
+      <w:r>
+        <w:rPr>
+          <w:noProof/>
+          <w:lang w:val="fi-FI"/>
+        </w:rPr>
+        <w:t>Pääaseistuksena on ohjuksia ja lasereita; raidetykkiä ei ole.</w:t>
+      </w:r>
+    </w:p>
+    <w:p>
+      <w:pPr>
+        <w:rPr>
+          <w:noProof/>
+          <w:lang w:val="fi-FI"/>
+        </w:rPr>
+      </w:pPr>
+    </w:p>
+    <w:p>
+      <w:pPr>
+        <w:rPr>
+          <w:noProof/>
+          <w:lang w:val="fi-FI"/>
+        </w:rPr>
+      </w:pPr>
+      <w:r>
+        <w:rPr>
+          <w:noProof/>
+          <w:lang w:val="fi-FI"/>
+        </w:rPr>
+        <w:t>5 miehistöstä (ylik. Suresh sekä 4 matruusia) oli klassisissa synthmorfeissa tehtävän ajan.</w:t>
+      </w:r>
+      <w:r>
+        <w:rPr>
+          <w:noProof/>
+          <w:lang w:val="fi-FI"/>
+        </w:rPr>
+        <w:t xml:space="preserve"> Kadetti Punchin tehtäviin kuului näiden edistynyt ylläpito.</w:t>
+      </w:r>
+    </w:p>
+    <w:p>
+      <w:pPr>
+        <w:rPr>
+          <w:noProof/>
+          <w:lang w:val="fi-FI"/>
+        </w:rPr>
+      </w:pPr>
+    </w:p>
+    <w:p>
+      <w:pPr>
+        <w:rPr>
+          <w:noProof/>
+          <w:lang w:val="fi-FI"/>
+        </w:rPr>
+      </w:pPr>
+    </w:p>
+    <w:p>
+      <w:pPr>
+        <w:pStyle w:val="Heading3"/>
+        <w:rPr>
+          <w:noProof/>
+        </w:rPr>
+      </w:pPr>
+      <w:r>
+        <w:rPr>
+          <w:noProof/>
+        </w:rPr>
+        <w:t>Aluksen rakenne</w:t>
+      </w:r>
+    </w:p>
+    <w:p>
+      <w:pPr>
+        <w:rPr>
+          <w:noProof/>
+          <w:lang w:val="fi-FI"/>
+        </w:rPr>
+      </w:pPr>
+      <w:r>
+        <w:rPr>
+          <w:noProof/>
+          <w:lang w:val="fi-FI"/>
+        </w:rPr>
+        <w:t>Jackan pohjalla on polttoainesäiliö ja fuusioreaktori. Kyljissä sijaitsevat rahtitilat.</w:t>
+      </w:r>
+      <w:r>
+        <w:rPr>
+          <w:noProof/>
+          <w:lang w:val="fi-FI"/>
+        </w:rPr>
+        <w:t xml:space="preserve"> Keskiosassa on kriittisiä järjestelmiä, keulassa rahtikäsittelyä ja </w:t>
+      </w:r>
+      <w:r>
+        <w:rPr>
+          <w:noProof/>
+          <w:lang w:val="fi-FI"/>
+        </w:rPr>
+        <w:t>sen sellaista.</w:t>
+      </w:r>
+    </w:p>
+    <w:p>
+      <w:pPr>
+        <w:rPr>
+          <w:noProof/>
+          <w:lang w:val="fi-FI"/>
+        </w:rPr>
+      </w:pPr>
+    </w:p>
+    <w:p>
+      <w:pPr>
+        <w:rPr>
+          <w:noProof/>
+          <w:lang w:val="fi-FI"/>
+        </w:rPr>
+      </w:pPr>
+      <w:r>
+        <w:rPr>
+          <w:noProof/>
+          <w:lang w:val="fi-FI"/>
+        </w:rPr>
+        <w:t>Maihinlaskutoimintaa varten aluksella on täysi komplementti PASS Model II -pukuja.</w:t>
+      </w:r>
+      <w:r>
+        <w:rPr>
+          <w:noProof/>
+          <w:lang w:val="fi-FI"/>
+        </w:rPr>
+        <w:t xml:space="preserve"> </w:t>
+      </w:r>
+      <w:r>
+        <w:rPr>
+          <w:noProof/>
+          <w:lang w:val="fi-FI"/>
+        </w:rPr>
+        <w:lastRenderedPageBreak/>
+        <w:t>Näistä enää pari on jäljellä.</w:t>
+      </w:r>
+    </w:p>
+    <w:p>
+      <w:pPr>
+        <w:rPr>
+          <w:noProof/>
+          <w:lang w:val="fi-FI"/>
+        </w:rPr>
+      </w:pPr>
+    </w:p>
+    <w:p>
+      <w:pPr>
+        <w:pStyle w:val="Heading3"/>
+        <w:rPr>
+          <w:noProof/>
+        </w:rPr>
+      </w:pPr>
+      <w:r>
+        <w:rPr>
+          <w:noProof/>
+        </w:rPr>
+        <w:t>Kannet</w:t>
+      </w:r>
+      <w:r>
+        <w:rPr>
+          <w:noProof/>
+        </w:rPr>
+        <w:t xml:space="preserve"> keulasta perään</w:t>
+      </w:r>
+    </w:p>
+    <w:p>
+      <w:pPr>
+        <w:rPr>
+          <w:noProof/>
+          <w:lang w:val="fi-FI"/>
+        </w:rPr>
+      </w:pPr>
+      <w:r>
+        <w:rPr>
+          <w:i/>
+          <w:noProof/>
+          <w:lang w:val="fi-FI"/>
+        </w:rPr>
+        <w:t>Rahtioperaatiokansi:</w:t>
+      </w:r>
+      <w:r>
+        <w:rPr>
+          <w:noProof/>
+          <w:lang w:val="fi-FI"/>
+        </w:rPr>
+        <w:t xml:space="preserve"> Ei omaa ilmalukkoa, mutta kulku rahtitilan kautta mahdollista. Logistiikkaoperaatiostakin huolehtiva kansi, joka lajittelee rahtia ja lähettää niitä alas kuiluja pitkin.</w:t>
+      </w:r>
+    </w:p>
+    <w:p>
+      <w:pPr>
+        <w:rPr>
+          <w:noProof/>
+          <w:lang w:val="fi-FI"/>
+        </w:rPr>
+      </w:pPr>
+    </w:p>
+    <w:p>
+      <w:pPr>
+        <w:rPr>
+          <w:noProof/>
+          <w:lang w:val="fi-FI"/>
+        </w:rPr>
+      </w:pPr>
+      <w:r>
+        <w:rPr>
+          <w:i/>
+          <w:noProof/>
+          <w:lang w:val="fi-FI"/>
+        </w:rPr>
+        <w:t xml:space="preserve">Tekninen kansi: </w:t>
+      </w:r>
+      <w:r>
+        <w:rPr>
+          <w:noProof/>
+          <w:lang w:val="fi-FI"/>
+        </w:rPr>
+        <w:t>Sisältää työpajan ja synthien huoltopisteen, sekä paljon varaosia.</w:t>
+      </w:r>
+    </w:p>
+    <w:p>
+      <w:pPr>
+        <w:rPr>
+          <w:noProof/>
+          <w:lang w:val="fi-FI"/>
+        </w:rPr>
+      </w:pPr>
+    </w:p>
+    <w:p>
+      <w:pPr>
+        <w:rPr>
+          <w:noProof/>
+          <w:lang w:val="fi-FI"/>
+        </w:rPr>
+      </w:pPr>
+      <w:r>
+        <w:rPr>
+          <w:i/>
+          <w:noProof/>
+          <w:lang w:val="fi-FI"/>
+        </w:rPr>
+        <w:t xml:space="preserve">Lääkintäkansi: </w:t>
+      </w:r>
+      <w:r>
+        <w:rPr>
+          <w:noProof/>
+          <w:lang w:val="fi-FI"/>
+        </w:rPr>
+        <w:t>Lääkintämatruusin työpiste, kuorinippujen ekstraktiota yms.</w:t>
+      </w:r>
+      <w:r>
+        <w:rPr>
+          <w:noProof/>
+          <w:lang w:val="fi-FI"/>
+        </w:rPr>
+        <w:t xml:space="preserve"> Myös aluksen selli sekä</w:t>
+      </w:r>
+      <w:r>
+        <w:rPr>
+          <w:noProof/>
+          <w:lang w:val="fi-FI"/>
+        </w:rPr>
+        <w:t xml:space="preserve"> hiljentymishuone.</w:t>
+      </w:r>
+      <w:r>
+        <w:rPr>
+          <w:noProof/>
+          <w:lang w:val="fi-FI"/>
+        </w:rPr>
+        <w:t xml:space="preserve"> </w:t>
+      </w:r>
+      <w:r>
+        <w:rPr>
+          <w:noProof/>
+          <w:lang w:val="fi-FI"/>
+        </w:rPr>
+        <w:t xml:space="preserve">Täällä on ollut simulaatioavaruuskykyinen tietokone egojen ajamista, varten, mutta se on irrotettu ja se on viety komentosillalle </w:t>
+      </w:r>
+      <w:r>
+        <w:rPr>
+          <w:noProof/>
+          <w:lang w:val="fi-FI"/>
+        </w:rPr>
+        <w:t>toimimaan ohjauskoneena. Simulaatioavaruuden ohjelmistot ovat yhä tallella.</w:t>
+      </w:r>
+      <w:r>
+        <w:rPr>
+          <w:noProof/>
+          <w:lang w:val="fi-FI"/>
+        </w:rPr>
+        <w:t xml:space="preserve"> Sim</w:t>
+      </w:r>
+      <w:r>
+        <w:rPr>
+          <w:noProof/>
+          <w:lang w:val="fi-FI"/>
+        </w:rPr>
+        <w:t>ulaatioavaruuden ajaminen vie 10</w:t>
+      </w:r>
+      <w:r>
+        <w:rPr>
+          <w:noProof/>
+          <w:lang w:val="fi-FI"/>
+        </w:rPr>
+        <w:t xml:space="preserve">0 W tehoa, ja sinne mahtuu korkeintaan yksi </w:t>
+      </w:r>
+      <w:r>
+        <w:rPr>
+          <w:noProof/>
+          <w:lang w:val="fi-FI"/>
+        </w:rPr>
+        <w:t>mieli (toinen voi ottaa AR-yhteyden).</w:t>
+      </w:r>
+    </w:p>
+    <w:p>
+      <w:pPr>
+        <w:rPr>
+          <w:noProof/>
+          <w:lang w:val="fi-FI"/>
+        </w:rPr>
+      </w:pPr>
+    </w:p>
+    <w:p>
+      <w:pPr>
+        <w:rPr>
+          <w:noProof/>
+          <w:lang w:val="fi-FI"/>
+        </w:rPr>
+      </w:pPr>
+      <w:r>
+        <w:rPr>
+          <w:i/>
+          <w:noProof/>
+          <w:lang w:val="fi-FI"/>
+        </w:rPr>
+        <w:t xml:space="preserve">Miehistökansi: </w:t>
+      </w:r>
+      <w:r>
+        <w:rPr>
+          <w:noProof/>
+          <w:lang w:val="fi-FI"/>
+        </w:rPr>
+        <w:t>Ahtaat vapaa-ajanviettotilat, sekä kuntosali.</w:t>
+      </w:r>
+    </w:p>
+    <w:p>
+      <w:pPr>
+        <w:rPr>
+          <w:noProof/>
+          <w:lang w:val="fi-FI"/>
+        </w:rPr>
+      </w:pPr>
+    </w:p>
+    <w:p>
+      <w:pPr>
+        <w:rPr>
+          <w:noProof/>
+          <w:lang w:val="fi-FI"/>
+        </w:rPr>
+      </w:pPr>
+      <w:r>
+        <w:rPr>
+          <w:i/>
+          <w:noProof/>
+          <w:lang w:val="fi-FI"/>
+        </w:rPr>
+        <w:t>Messi</w:t>
+      </w:r>
+      <w:r>
+        <w:rPr>
+          <w:noProof/>
+          <w:lang w:val="fi-FI"/>
+        </w:rPr>
+        <w:t>: Ruokailutilat.</w:t>
+      </w:r>
+    </w:p>
+    <w:p>
+      <w:pPr>
+        <w:rPr>
+          <w:noProof/>
+          <w:lang w:val="fi-FI"/>
+        </w:rPr>
+      </w:pPr>
+    </w:p>
+    <w:p>
+      <w:pPr>
+        <w:rPr>
+          <w:noProof/>
+          <w:lang w:val="fi-FI"/>
+        </w:rPr>
+      </w:pPr>
+      <w:r>
+        <w:rPr>
+          <w:i/>
+          <w:noProof/>
+          <w:lang w:val="fi-FI"/>
+        </w:rPr>
+        <w:t>Asekansi:</w:t>
+      </w:r>
+      <w:r>
+        <w:rPr>
+          <w:noProof/>
+          <w:lang w:val="fi-FI"/>
+        </w:rPr>
+        <w:t xml:space="preserve"> Aluksen asejärjestelmien tilat.</w:t>
+      </w:r>
+      <w:r>
+        <w:rPr>
+          <w:noProof/>
+          <w:lang w:val="fi-FI"/>
+        </w:rPr>
+        <w:t xml:space="preserve"> </w:t>
+      </w:r>
+      <w:r>
+        <w:rPr>
+          <w:noProof/>
+          <w:lang w:val="fi-FI"/>
+        </w:rPr>
+        <w:t>Huonossa kunnossa: Waitui Tolu kolkkasi asejärjestelmät raketeilla.</w:t>
+      </w:r>
+    </w:p>
+    <w:p>
+      <w:pPr>
+        <w:rPr>
+          <w:noProof/>
+          <w:lang w:val="fi-FI"/>
+        </w:rPr>
+      </w:pPr>
+    </w:p>
+    <w:p>
+      <w:pPr>
+        <w:rPr>
+          <w:noProof/>
+          <w:lang w:val="fi-FI"/>
+        </w:rPr>
+      </w:pPr>
+      <w:r>
+        <w:rPr>
+          <w:i/>
+          <w:noProof/>
+          <w:lang w:val="fi-FI"/>
+        </w:rPr>
+        <w:t xml:space="preserve">Valtauskansi: </w:t>
+      </w:r>
+      <w:r>
+        <w:rPr>
+          <w:noProof/>
+          <w:lang w:val="fi-FI"/>
+        </w:rPr>
+        <w:t>Pääilmalukko, avaruuspuvut, kevyen aseistuksen varasto.</w:t>
+      </w:r>
+      <w:r>
+        <w:rPr>
+          <w:noProof/>
+          <w:lang w:val="fi-FI"/>
+        </w:rPr>
+        <w:t xml:space="preserve"> </w:t>
+      </w:r>
+      <w:r>
+        <w:rPr>
+          <w:noProof/>
+          <w:lang w:val="fi-FI"/>
+        </w:rPr>
+        <w:t>0G.</w:t>
+      </w:r>
+    </w:p>
+    <w:p>
+      <w:pPr>
+        <w:rPr>
+          <w:noProof/>
+          <w:lang w:val="fi-FI"/>
+        </w:rPr>
+      </w:pPr>
+    </w:p>
+    <w:p>
+      <w:pPr>
+        <w:rPr>
+          <w:noProof/>
+          <w:lang w:val="fi-FI"/>
+        </w:rPr>
+      </w:pPr>
+      <w:r>
+        <w:rPr>
+          <w:i/>
+          <w:noProof/>
+          <w:lang w:val="fi-FI"/>
+        </w:rPr>
+        <w:t xml:space="preserve">Miehistötilakansi. </w:t>
+      </w:r>
+      <w:r>
+        <w:rPr>
+          <w:noProof/>
+          <w:lang w:val="fi-FI"/>
+        </w:rPr>
+        <w:t>Punkkia, kuusi synthien lepo</w:t>
+      </w:r>
+      <w:r>
+        <w:rPr>
+          <w:noProof/>
+          <w:lang w:val="fi-FI"/>
+        </w:rPr>
+        <w:t>kammiota</w:t>
+      </w:r>
+      <w:r>
+        <w:rPr>
+          <w:noProof/>
+          <w:lang w:val="fi-FI"/>
+        </w:rPr>
+        <w:t>.</w:t>
+      </w:r>
+    </w:p>
+    <w:p>
+      <w:pPr>
+        <w:rPr>
+          <w:noProof/>
+          <w:lang w:val="fi-FI"/>
+        </w:rPr>
+      </w:pPr>
+    </w:p>
+    <w:p>
+      <w:pPr>
+        <w:rPr>
+          <w:noProof/>
+          <w:lang w:val="fi-FI"/>
+        </w:rPr>
+      </w:pPr>
+      <w:r>
+        <w:rPr>
+          <w:i/>
+          <w:noProof/>
+          <w:lang w:val="fi-FI"/>
+        </w:rPr>
+        <w:t>Upseerikansi.</w:t>
+      </w:r>
+      <w:r>
+        <w:rPr>
+          <w:noProof/>
+          <w:lang w:val="fi-FI"/>
+        </w:rPr>
+        <w:t xml:space="preserve"> Neljä erittäin ahdasta yhden hengen hyttiä, plus kapteenin toimisto.</w:t>
+      </w:r>
+    </w:p>
+    <w:p>
+      <w:pPr>
+        <w:rPr>
+          <w:noProof/>
+          <w:lang w:val="fi-FI"/>
+        </w:rPr>
+      </w:pPr>
+    </w:p>
+    <w:p>
+      <w:pPr>
+        <w:rPr>
+          <w:noProof/>
+          <w:lang w:val="fi-FI"/>
+        </w:rPr>
+      </w:pPr>
+      <w:r>
+        <w:rPr>
+          <w:i/>
+          <w:noProof/>
+          <w:lang w:val="fi-FI"/>
+        </w:rPr>
+        <w:t>CIC</w:t>
+      </w:r>
+      <w:r>
+        <w:rPr>
+          <w:noProof/>
+          <w:lang w:val="fi-FI"/>
+        </w:rPr>
+        <w:t xml:space="preserve">: Nagasawan tietokonevirus on tuhonnut pääjärjestelmät. </w:t>
+      </w:r>
+      <w:r>
+        <w:rPr>
+          <w:noProof/>
+          <w:lang w:val="fi-FI"/>
+        </w:rPr>
+        <w:t>Silta on hätäkorjatun oloinen, Waitui Tolun ohjusisku raketti-isku pirstoi uloimman panssarin, ja vaikkei mitään mennyt läpi sillalle, laipioiden välissä olleet järjestelmät hajosivat. Sisätila on vedetty täyteen hätäkaapeleita ja jesaria. Huolimatta ulkonäöstä silta olisi varsin toimiv</w:t>
+      </w:r>
+      <w:r>
+        <w:rPr>
+          <w:noProof/>
+          <w:lang w:val="fi-FI"/>
+        </w:rPr>
+        <w:t>a, mutta akut ovat aivan tyhjät, polttoainetankki samaten.</w:t>
+      </w:r>
+    </w:p>
+    <w:p>
+      <w:pPr>
+        <w:rPr>
+          <w:noProof/>
+          <w:lang w:val="fi-FI"/>
+        </w:rPr>
+      </w:pPr>
+    </w:p>
+    <w:p>
+      <w:pPr>
+        <w:rPr>
+          <w:noProof/>
+          <w:lang w:val="fi-FI"/>
+        </w:rPr>
+      </w:pPr>
+      <w:r>
+        <w:rPr>
+          <w:i/>
+          <w:noProof/>
+          <w:lang w:val="fi-FI"/>
+        </w:rPr>
+        <w:t>Konehuone</w:t>
+      </w:r>
+      <w:r>
+        <w:rPr>
+          <w:noProof/>
+          <w:lang w:val="fi-FI"/>
+        </w:rPr>
+        <w:t>: Yllättävän ehjä, mutta haudanhiljainen.</w:t>
+      </w:r>
+      <w:r>
+        <w:rPr>
+          <w:noProof/>
+          <w:lang w:val="fi-FI"/>
+        </w:rPr>
+        <w:t xml:space="preserve"> Analogiset mittarit kertovat, että reaktiomassaa ei ole.</w:t>
+      </w:r>
+    </w:p>
+    <w:p>
+      <w:pPr>
+        <w:rPr>
+          <w:noProof/>
+          <w:lang w:val="fi-FI"/>
+        </w:rPr>
+      </w:pPr>
+    </w:p>
+    <w:p>
+      <w:pPr>
+        <w:rPr>
+          <w:noProof/>
+          <w:lang w:val="fi-FI"/>
+        </w:rPr>
+      </w:pPr>
+      <w:r>
+        <w:rPr>
+          <w:i/>
+          <w:noProof/>
+          <w:lang w:val="fi-FI"/>
+        </w:rPr>
+        <w:t xml:space="preserve">Rahtikuilut. </w:t>
+      </w:r>
+      <w:r>
+        <w:rPr>
+          <w:noProof/>
+          <w:lang w:val="fi-FI"/>
+        </w:rPr>
+        <w:t>Tyyrpuurin puoleisessa rahtikuilussa on valtava aukko, sisältäpäin tapahtuneen räjähdyksen tulos.</w:t>
+      </w:r>
+      <w:r>
+        <w:rPr>
+          <w:noProof/>
+          <w:lang w:val="fi-FI"/>
+        </w:rPr>
+        <w:t xml:space="preserve"> </w:t>
+      </w:r>
+      <w:r>
+        <w:rPr>
+          <w:noProof/>
+          <w:lang w:val="fi-FI"/>
+        </w:rPr>
+        <w:t xml:space="preserve">Täällä menehtyi kolme sotilasta. Erään jäänteet ovat vielä löydettävissä PASS-puvun sisällä; puvun koko alaosa on korventunut. Tämä on matruusi </w:t>
+      </w:r>
+      <w:r>
+        <w:rPr>
+          <w:b/>
+          <w:i/>
+          <w:noProof/>
+          <w:lang w:val="fi-FI"/>
+        </w:rPr>
         <w:t>Holly Unger</w:t>
       </w:r>
       <w:r>
@@ -11544,6 +11697,7 @@
           <w:noProof/>
           <w:lang w:val="fi-FI"/>
         </w:rPr>
+        <w:lastRenderedPageBreak/>
         <w:t>Reaktori: 19</w:t>
       </w:r>
       <w:r>
@@ -11672,7 +11826,6 @@
           <w:noProof/>
           <w:lang w:val="fi-FI"/>
         </w:rPr>
-        <w:lastRenderedPageBreak/>
         <w:t>Päämoottori: Fuusioraketti, 0.02</w:t>
       </w:r>
       <w:r>
@@ -11804,7 +11957,7 @@
           <w:noProof/>
           <w:lang w:val="fi-FI"/>
         </w:rPr>
-        <w:t>10</w:t>
+        <w:t>3</w:t>
       </w:r>
       <w:r>
         <w:rPr>
@@ -11888,7 +12041,16 @@
           <w:color w:val="FF0000"/>
           <w:lang w:val="fi-FI"/>
         </w:rPr>
-        <w:t xml:space="preserve"> Komentosillan tietotekniikka on saanut kiväärikranaatista.</w:t>
+        <w:t xml:space="preserve"> Komentosillan tietotekniikka on saanut </w:t>
+      </w:r>
+      <w:r>
+        <w:rPr>
+          <w:b/>
+          <w:noProof/>
+          <w:color w:val="FF0000"/>
+          <w:lang w:val="fi-FI"/>
+        </w:rPr>
+        <w:t>APEX-luodista, joten pienestä kolosta huolimatta se on sisältä sulanut.</w:t>
       </w:r>
     </w:p>
     <w:p>
@@ -12455,15 +12617,8 @@
           <w:noProof/>
           <w:lang w:val="fi-FI"/>
         </w:rPr>
-        <w:t xml:space="preserve">Renkaassa on edelleen ilmaa, mutta se ei varsinaisesti ole hengityskelpoista. Akkujen </w:t>
-      </w:r>
-      <w:r>
-        <w:rPr>
-          <w:noProof/>
-          <w:lang w:val="fi-FI"/>
-        </w:rPr>
         <w:lastRenderedPageBreak/>
-        <w:t>huvettua vuosia sitten valtaosa puuta</w:t>
+        <w:t>Renkaassa on edelleen ilmaa, mutta se ei varsinaisesti ole hengityskelpoista. Akkujen huvettua vuosia sitten valtaosa puuta</w:t>
       </w:r>
       <w:r>
         <w:rPr>
@@ -12800,6 +12955,534 @@
         </w:rPr>
         <w:t>, akut miltei tyhjiä.</w:t>
       </w:r>
+    </w:p>
+    <w:p>
+      <w:pPr>
+        <w:rPr>
+          <w:b/>
+          <w:noProof/>
+          <w:color w:val="FF0000"/>
+          <w:lang w:val="fi-FI"/>
+        </w:rPr>
+      </w:pPr>
+    </w:p>
+    <w:p>
+      <w:pPr>
+        <w:pStyle w:val="Heading3"/>
+        <w:rPr>
+          <w:noProof/>
+        </w:rPr>
+      </w:pPr>
+      <w:r>
+        <w:rPr>
+          <w:noProof/>
+        </w:rPr>
+        <w:t>Kannet</w:t>
+      </w:r>
+    </w:p>
+    <w:p>
+      <w:pPr>
+        <w:rPr>
+          <w:noProof/>
+          <w:lang w:val="fi-FI"/>
+        </w:rPr>
+      </w:pPr>
+      <w:r>
+        <w:rPr>
+          <w:noProof/>
+          <w:lang w:val="fi-FI"/>
+        </w:rPr>
+        <w:t xml:space="preserve">Nagasawa on jaettu kolmeen osaan. Keulassa on ihmiskannet, keskiosassa rahti- ja reaktiomassa, ja perässä reaktori. </w:t>
+      </w:r>
+      <w:r>
+        <w:rPr>
+          <w:noProof/>
+          <w:lang w:val="fi-FI"/>
+        </w:rPr>
+        <w:t xml:space="preserve">Reaktori on </w:t>
+      </w:r>
+      <w:r>
+        <w:rPr>
+          <w:noProof/>
+          <w:lang w:val="fi-FI"/>
+        </w:rPr>
+        <w:t>lähes erillinen kaikesta muusta, ja siellä käydään vain harvoin.</w:t>
+      </w:r>
+    </w:p>
+    <w:p>
+      <w:pPr>
+        <w:rPr>
+          <w:noProof/>
+          <w:lang w:val="fi-FI"/>
+        </w:rPr>
+      </w:pPr>
+    </w:p>
+    <w:p>
+      <w:pPr>
+        <w:rPr>
+          <w:noProof/>
+          <w:lang w:val="fi-FI"/>
+        </w:rPr>
+      </w:pPr>
+      <w:r>
+        <w:rPr>
+          <w:noProof/>
+          <w:lang w:val="fi-FI"/>
+        </w:rPr>
+        <w:t>Keulan ensimmäinen kansi o</w:t>
+      </w:r>
+      <w:r>
+        <w:rPr>
+          <w:noProof/>
+          <w:lang w:val="fi-FI"/>
+        </w:rPr>
+        <w:t>n oleskelukansi, sitten seuraa 2</w:t>
+      </w:r>
+      <w:r>
+        <w:rPr>
+          <w:noProof/>
+          <w:lang w:val="fi-FI"/>
+        </w:rPr>
+        <w:t xml:space="preserve"> miehistökantta, sitten </w:t>
+      </w:r>
+      <w:r>
+        <w:rPr>
+          <w:noProof/>
+          <w:lang w:val="fi-FI"/>
+        </w:rPr>
+        <w:t>huolto- ja EVA-kansi.</w:t>
+      </w:r>
+      <w:r>
+        <w:rPr>
+          <w:noProof/>
+          <w:lang w:val="fi-FI"/>
+        </w:rPr>
+        <w:t xml:space="preserve"> Sen jälkeen pari kantta laboratorioita (tietotekninen ja biologinen)</w:t>
+      </w:r>
+      <w:r>
+        <w:rPr>
+          <w:noProof/>
+          <w:lang w:val="fi-FI"/>
+        </w:rPr>
+        <w:t>, sitten kapteenin kansi, komentokansi, reaktorin hallintakansi ja logistiikkakansi.</w:t>
+      </w:r>
+    </w:p>
+    <w:p>
+      <w:pPr>
+        <w:rPr>
+          <w:noProof/>
+          <w:lang w:val="fi-FI"/>
+        </w:rPr>
+      </w:pPr>
+    </w:p>
+    <w:p>
+      <w:pPr>
+        <w:rPr>
+          <w:noProof/>
+          <w:lang w:val="fi-FI"/>
+        </w:rPr>
+      </w:pPr>
+      <w:r>
+        <w:rPr>
+          <w:noProof/>
+          <w:lang w:val="fi-FI"/>
+        </w:rPr>
+        <w:t>Rahtiin pääsee käsiksi logistiikkakannen kautta. Suuri rahtisäiliö on täynnä kalustoa, joka on suunniteltu toimimaan Jupiterin kaasukehän ylimmissä kerroksissa, etsimään sieltä orgaanisia yhdisteitä ja</w:t>
+      </w:r>
+      <w:r>
+        <w:rPr>
+          <w:noProof/>
+          <w:lang w:val="fi-FI"/>
+        </w:rPr>
+        <w:t xml:space="preserve"> </w:t>
+      </w:r>
+      <w:r>
+        <w:rPr>
+          <w:noProof/>
+          <w:lang w:val="fi-FI"/>
+        </w:rPr>
+        <w:t>vastaavaa. Siellä on myös iso neutrinolähetin egocasterin tarpeisiin.</w:t>
+      </w:r>
+    </w:p>
+    <w:p>
+      <w:pPr>
+        <w:rPr>
+          <w:noProof/>
+          <w:lang w:val="fi-FI"/>
+        </w:rPr>
+      </w:pPr>
+    </w:p>
+    <w:p>
+      <w:pPr>
+        <w:pStyle w:val="Heading3"/>
+        <w:rPr>
+          <w:noProof/>
+        </w:rPr>
+      </w:pPr>
+      <w:r>
+        <w:rPr>
+          <w:noProof/>
+        </w:rPr>
+        <w:t>Egocaster</w:t>
+      </w:r>
+    </w:p>
+    <w:p>
+      <w:pPr>
+        <w:rPr>
+          <w:noProof/>
+          <w:lang w:val="fi-FI"/>
+        </w:rPr>
+      </w:pPr>
+      <w:r>
+        <w:rPr>
+          <w:noProof/>
+          <w:lang w:val="fi-FI"/>
+        </w:rPr>
+        <w:t xml:space="preserve">Nagasawan hyödyllisin järjestelmä on egocaster. </w:t>
+      </w:r>
+      <w:r>
+        <w:rPr>
+          <w:noProof/>
+          <w:lang w:val="fi-FI"/>
+        </w:rPr>
+        <w:t>Tämä sijaitsee useassa eri paikassa. Egosilta, biomorfien varastotankit ja virtuaalitodellisuusympäristö sijaitsevat alemmalla laboratoriokannella, kvanttikryptaaja ja neutrinolähetin sijaitsevat varastokuplassa.</w:t>
+      </w:r>
+    </w:p>
+    <w:p>
+      <w:pPr>
+        <w:rPr>
+          <w:noProof/>
+          <w:lang w:val="fi-FI"/>
+        </w:rPr>
+      </w:pPr>
+    </w:p>
+    <w:p>
+      <w:pPr>
+        <w:rPr>
+          <w:noProof/>
+          <w:lang w:val="fi-FI"/>
+        </w:rPr>
+      </w:pPr>
+      <w:r>
+        <w:rPr>
+          <w:noProof/>
+          <w:lang w:val="fi-FI"/>
+        </w:rPr>
+        <w:t>Ongelma on, että kvanttikryptaaja</w:t>
+      </w:r>
+      <w:r>
+        <w:rPr>
+          <w:noProof/>
+          <w:lang w:val="fi-FI"/>
+        </w:rPr>
+        <w:t>n ohjaustietokone on hajonnut taistelussa 10/2133</w:t>
+      </w:r>
+      <w:r>
+        <w:rPr>
+          <w:noProof/>
+          <w:lang w:val="fi-FI"/>
+        </w:rPr>
+        <w:t xml:space="preserve">, joten neutrinolähetin lähettää ja vastaanottaa </w:t>
+      </w:r>
+      <w:r>
+        <w:rPr>
+          <w:noProof/>
+          <w:lang w:val="fi-FI"/>
+        </w:rPr>
+        <w:t xml:space="preserve">kryptattuna </w:t>
+      </w:r>
+      <w:r>
+        <w:rPr>
+          <w:noProof/>
+          <w:lang w:val="fi-FI"/>
+        </w:rPr>
+        <w:t xml:space="preserve">pelkkää soopaa. </w:t>
+      </w:r>
+      <w:r>
+        <w:rPr>
+          <w:noProof/>
+          <w:lang w:val="fi-FI"/>
+        </w:rPr>
+        <w:t>Kryptaaja on ohitettu 05/2135. Tämä vika estää vastaanotot</w:t>
+      </w:r>
+      <w:r>
+        <w:rPr>
+          <w:noProof/>
+          <w:lang w:val="fi-FI"/>
+        </w:rPr>
+        <w:t xml:space="preserve"> (koska kryptaaja puhuu vastaanottimelle hepreaa)</w:t>
+      </w:r>
+      <w:r>
+        <w:rPr>
+          <w:noProof/>
+          <w:lang w:val="fi-FI"/>
+        </w:rPr>
+        <w:t xml:space="preserve">, </w:t>
+      </w:r>
+      <w:r>
+        <w:rPr>
+          <w:noProof/>
+          <w:lang w:val="fi-FI"/>
+        </w:rPr>
+        <w:t>mutta lähettäminen on sivuutettu.</w:t>
+      </w:r>
+    </w:p>
+    <w:p>
+      <w:pPr>
+        <w:rPr>
+          <w:noProof/>
+          <w:lang w:val="fi-FI"/>
+        </w:rPr>
+      </w:pPr>
+    </w:p>
+    <w:p>
+      <w:pPr>
+        <w:rPr>
+          <w:noProof/>
+          <w:lang w:val="fi-FI"/>
+        </w:rPr>
+      </w:pPr>
+      <w:r>
+        <w:rPr>
+          <w:noProof/>
+          <w:lang w:val="fi-FI"/>
+        </w:rPr>
+        <w:t>Paras tapa saada egocasteri kuntoon on tuoda sopivia kvanttiavaimia Bromolta</w:t>
+      </w:r>
+      <w:r>
+        <w:rPr>
+          <w:noProof/>
+          <w:lang w:val="fi-FI"/>
+        </w:rPr>
+        <w:t xml:space="preserve"> (ruuma 211)</w:t>
+      </w:r>
+      <w:r>
+        <w:rPr>
+          <w:noProof/>
+          <w:lang w:val="fi-FI"/>
+        </w:rPr>
+        <w:t xml:space="preserve"> tai Waitui Tolulta</w:t>
+      </w:r>
+      <w:r>
+        <w:rPr>
+          <w:noProof/>
+          <w:lang w:val="fi-FI"/>
+        </w:rPr>
+        <w:t xml:space="preserve"> (keskiruuman arvolastikontti)</w:t>
+      </w:r>
+      <w:r>
+        <w:rPr>
+          <w:noProof/>
+          <w:lang w:val="fi-FI"/>
+        </w:rPr>
+        <w:t>.</w:t>
+      </w:r>
+    </w:p>
+    <w:p>
+      <w:pPr>
+        <w:rPr>
+          <w:noProof/>
+          <w:lang w:val="fi-FI"/>
+        </w:rPr>
+      </w:pPr>
+    </w:p>
+    <w:p>
+      <w:pPr>
+        <w:pStyle w:val="Heading3"/>
+        <w:rPr>
+          <w:noProof/>
+        </w:rPr>
+      </w:pPr>
+      <w:r>
+        <w:rPr>
+          <w:noProof/>
+        </w:rPr>
+        <w:t>Virtuaalimaailma</w:t>
+      </w:r>
+    </w:p>
+    <w:p>
+      <w:pPr>
+        <w:rPr>
+          <w:noProof/>
+          <w:lang w:val="fi-FI"/>
+        </w:rPr>
+      </w:pPr>
+      <w:r>
+        <w:rPr>
+          <w:noProof/>
+          <w:lang w:val="fi-FI"/>
+        </w:rPr>
+        <w:t xml:space="preserve">Koska egokasterin kvanttikryptaaja ei toimi, egocaster jättää kopion kaikista pyörimään Nagasawan virtuaalimaailmaan. </w:t>
+      </w:r>
+      <w:r>
+        <w:rPr>
+          <w:noProof/>
+          <w:lang w:val="fi-FI"/>
+        </w:rPr>
+        <w:t xml:space="preserve">Nagasawan </w:t>
+      </w:r>
+      <w:r>
+        <w:rPr>
+          <w:noProof/>
+          <w:lang w:val="fi-FI"/>
+        </w:rPr>
+        <w:t xml:space="preserve">aurinkopaneelit </w:t>
+      </w:r>
+      <w:r>
+        <w:rPr>
+          <w:noProof/>
+          <w:lang w:val="fi-FI"/>
+        </w:rPr>
+        <w:t>ja akut tuottavat yhä virtaa, mutta virtuaalimaailmaa ajetaan 10% nopeudella.</w:t>
+      </w:r>
+    </w:p>
+    <w:p>
+      <w:pPr>
+        <w:rPr>
+          <w:noProof/>
+          <w:lang w:val="fi-FI"/>
+        </w:rPr>
+      </w:pPr>
+    </w:p>
+    <w:p>
+      <w:pPr>
+        <w:rPr>
+          <w:noProof/>
+          <w:lang w:val="fi-FI"/>
+        </w:rPr>
+      </w:pPr>
+      <w:r>
+        <w:rPr>
+          <w:noProof/>
+          <w:lang w:val="fi-FI"/>
+        </w:rPr>
+        <w:t xml:space="preserve">Virtuaalimaailma itse on egocasterin odotushuone, jossa on tarkoitus voida odotella mikäli egoa ei voi vielä lähettää matkaan mutta täysi sammuttaminenkaan ei ole optio. </w:t>
+      </w:r>
+      <w:r>
+        <w:rPr>
+          <w:noProof/>
+          <w:lang w:val="fi-FI"/>
+        </w:rPr>
+        <w:t xml:space="preserve">Maailma on japanilaistyylinen </w:t>
+      </w:r>
+      <w:r>
+        <w:rPr>
+          <w:noProof/>
+          <w:lang w:val="fi-FI"/>
+        </w:rPr>
+        <w:t>sub</w:t>
+      </w:r>
+      <w:r>
+        <w:rPr>
+          <w:noProof/>
+          <w:lang w:val="fi-FI"/>
+        </w:rPr>
+        <w:t xml:space="preserve">trooppinen puutarha, tilaa noin 100m x 100m, ja jokaiselle </w:t>
+      </w:r>
+      <w:r>
+        <w:rPr>
+          <w:noProof/>
+          <w:lang w:val="fi-FI"/>
+        </w:rPr>
+        <w:t xml:space="preserve">asukille spawnataan mukava yksiö. Lisäksi maailmassa on jaettu hengaustila puutarhan keskellä. Säätila </w:t>
+      </w:r>
+      <w:r>
+        <w:rPr>
+          <w:noProof/>
+          <w:lang w:val="fi-FI"/>
+        </w:rPr>
+        <w:t>vastaa ajan mukaan säätä Kiotossa.</w:t>
+      </w:r>
+    </w:p>
+    <w:p>
+      <w:pPr>
+        <w:rPr>
+          <w:noProof/>
+          <w:lang w:val="fi-FI"/>
+        </w:rPr>
+      </w:pPr>
+    </w:p>
+    <w:p>
+      <w:pPr>
+        <w:rPr>
+          <w:noProof/>
+          <w:lang w:val="fi-FI"/>
+        </w:rPr>
+      </w:pPr>
+      <w:r>
+        <w:rPr>
+          <w:noProof/>
+          <w:lang w:val="fi-FI"/>
+        </w:rPr>
+        <w:t>Virtuaalimaailma on si</w:t>
+      </w:r>
+      <w:r>
+        <w:rPr>
+          <w:noProof/>
+          <w:lang w:val="fi-FI"/>
+        </w:rPr>
+        <w:t xml:space="preserve">mulaatiotasoltaan yksinkertainen: ulkonäköä voi muokkailla, kehoja ei voi vahingoittaa, yksiöt voi sulkea ulkopuolisilta </w:t>
+      </w:r>
+      <w:r>
+        <w:rPr>
+          <w:noProof/>
+          <w:lang w:val="fi-FI"/>
+        </w:rPr>
+        <w:t xml:space="preserve"> </w:t>
+      </w:r>
+    </w:p>
+    <w:p>
+      <w:pPr>
+        <w:rPr>
+          <w:noProof/>
+          <w:lang w:val="fi-FI"/>
+        </w:rPr>
+      </w:pPr>
+    </w:p>
+    <w:p>
+      <w:pPr>
+        <w:rPr>
+          <w:noProof/>
+          <w:lang w:val="fi-FI"/>
+        </w:rPr>
+      </w:pPr>
+    </w:p>
+    <w:p>
+      <w:pPr>
+        <w:rPr>
+          <w:noProof/>
+          <w:lang w:val="fi-FI"/>
+        </w:rPr>
+      </w:pPr>
+      <w:r>
+        <w:rPr>
+          <w:noProof/>
+          <w:lang w:val="fi-FI"/>
+        </w:rPr>
+        <w:t xml:space="preserve">Virtuaalimaailmasta </w:t>
+      </w:r>
+      <w:r>
+        <w:rPr>
+          <w:noProof/>
+          <w:lang w:val="fi-FI"/>
+        </w:rPr>
+        <w:t xml:space="preserve">löytyy kolme siellä ajettavaa simulaatiota. </w:t>
+      </w:r>
+    </w:p>
+    <w:p>
+      <w:pPr>
+        <w:rPr>
+          <w:noProof/>
+          <w:lang w:val="fi-FI"/>
+        </w:rPr>
+      </w:pPr>
+    </w:p>
+    <w:p>
+      <w:pPr>
+        <w:rPr>
+          <w:lang w:val="fi-FI"/>
+        </w:rPr>
+      </w:pPr>
     </w:p>
     <w:p>
       <w:pPr>
@@ -14844,6 +15527,185 @@
           <w:lang w:val="fi-FI"/>
         </w:rPr>
         <w:t>viestintälaser, paikallinen kantama</w:t>
+      </w:r>
+    </w:p>
+    <w:p>
+      <w:pPr>
+        <w:rPr>
+          <w:noProof/>
+          <w:lang w:val="fi-FI"/>
+        </w:rPr>
+      </w:pPr>
+    </w:p>
+    <w:p>
+      <w:pPr>
+        <w:pStyle w:val="Heading1"/>
+        <w:rPr>
+          <w:noProof/>
+          <w:lang w:val="fi-FI"/>
+        </w:rPr>
+      </w:pPr>
+      <w:r>
+        <w:rPr>
+          <w:noProof/>
+          <w:lang w:val="fi-FI"/>
+        </w:rPr>
+        <w:lastRenderedPageBreak/>
+        <w:t>Henkilöitä</w:t>
+      </w:r>
+    </w:p>
+    <w:p>
+      <w:pPr>
+        <w:pStyle w:val="Heading2"/>
+        <w:tabs>
+          <w:tab w:val="clear" w:pos="576"/>
+        </w:tabs>
+      </w:pPr>
+      <w:r>
+        <w:t>Kapteeni</w:t>
+      </w:r>
+      <w:r>
+        <w:t xml:space="preserve"> Ash McGill</w:t>
+      </w:r>
+    </w:p>
+    <w:p>
+      <w:pPr>
+        <w:rPr>
+          <w:noProof/>
+          <w:lang w:val="fi-FI"/>
+        </w:rPr>
+      </w:pPr>
+      <w:r>
+        <w:rPr>
+          <w:noProof/>
+          <w:lang w:val="fi-FI"/>
+        </w:rPr>
+        <w:t xml:space="preserve">Ash McGillin (s. 07/2100, Mareeba, Pohjois-Australia) tavoite oli ollut aina lähteä avaruuteen. </w:t>
+      </w:r>
+      <w:r>
+        <w:rPr>
+          <w:noProof/>
+          <w:lang w:val="fi-FI"/>
+        </w:rPr>
+        <w:t xml:space="preserve">Hyvin kilpailuhenkisen oikeistoperheen kuopuksena Ash oli joutunut oveluudella ja häikäilemättömyydellä kamppailemaan epämiellyttävien vanhempien veljiensä kanssa. Ash pärjäsi koulussa erinomaisesti, ja eteni sieltä </w:t>
+      </w:r>
+      <w:r>
+        <w:rPr>
+          <w:noProof/>
+          <w:lang w:val="fi-FI"/>
+        </w:rPr>
+        <w:t>yliopiston kautta avaruuslaivaston upseeriuralle. Hänen ensimmäinen komennuksensa oli kiertoradalla.</w:t>
+      </w:r>
+    </w:p>
+    <w:p>
+      <w:pPr>
+        <w:rPr>
+          <w:noProof/>
+          <w:lang w:val="fi-FI"/>
+        </w:rPr>
+      </w:pPr>
+    </w:p>
+    <w:p>
+      <w:pPr>
+        <w:rPr>
+          <w:noProof/>
+          <w:lang w:val="fi-FI"/>
+        </w:rPr>
+      </w:pPr>
+      <w:r>
+        <w:rPr>
+          <w:noProof/>
+          <w:lang w:val="fi-FI"/>
+        </w:rPr>
+        <w:t xml:space="preserve">Ashilla oli vahva kunnianhimo, sekä kunnollisen narsistin luonteenpiirteet. Hän avioitui 28-vuotiaana Teela Herrettin kanssa, sai </w:t>
+      </w:r>
+      <w:r>
+        <w:rPr>
+          <w:noProof/>
+          <w:lang w:val="fi-FI"/>
+        </w:rPr>
+        <w:t>Rupert-</w:t>
+      </w:r>
+      <w:r>
+        <w:rPr>
+          <w:noProof/>
+          <w:lang w:val="fi-FI"/>
+        </w:rPr>
+        <w:t xml:space="preserve">pojan, joka jäi puolison hoitoon, ja 31-vuotiaana hän ennätysnuorena komentoonsa korvetti </w:t>
+      </w:r>
+      <w:r>
+        <w:rPr>
+          <w:b/>
+          <w:i/>
+          <w:noProof/>
+          <w:lang w:val="fi-FI"/>
+        </w:rPr>
+        <w:t>Albert Jacka</w:t>
+      </w:r>
+      <w:r>
+        <w:rPr>
+          <w:noProof/>
+          <w:lang w:val="fi-FI"/>
+        </w:rPr>
+        <w:t>n.</w:t>
+      </w:r>
+    </w:p>
+    <w:p>
+      <w:pPr>
+        <w:rPr>
+          <w:noProof/>
+          <w:lang w:val="fi-FI"/>
+        </w:rPr>
+      </w:pPr>
+    </w:p>
+    <w:p>
+      <w:pPr>
+        <w:rPr>
+          <w:noProof/>
+          <w:lang w:val="fi-FI"/>
+        </w:rPr>
+      </w:pPr>
+      <w:r>
+        <w:rPr>
+          <w:noProof/>
+          <w:lang w:val="fi-FI"/>
+        </w:rPr>
+        <w:t>Ashin ura oli nousukiidossa, ja hän odotteli ylennystä komentaja</w:t>
+      </w:r>
+      <w:r>
+        <w:rPr>
+          <w:noProof/>
+          <w:lang w:val="fi-FI"/>
+        </w:rPr>
+        <w:t>kapteeniksi</w:t>
+      </w:r>
+      <w:r>
+        <w:rPr>
+          <w:noProof/>
+          <w:lang w:val="fi-FI"/>
+        </w:rPr>
+        <w:t xml:space="preserve"> sekä fregatin johtoon. Kuitenkin sitten Lankeemus keskeytti hänen uransa. Hänen komentava upseerinsa, </w:t>
+      </w:r>
+      <w:r>
+        <w:rPr>
+          <w:noProof/>
+          <w:lang w:val="fi-FI"/>
+        </w:rPr>
+        <w:t>kommodori Needy, määräsi Albert Jackan takaisin taistelumuotoon heinäkuussa 2133, mutta oli ilmeistä, että tämä komennus olisi ollut itsemurha, ja että korkeampi sotakoneisto oli romahtanut. Niinpä Ash alkoi toimia omillaan. Hän päätti, että hänellä ja hänen miehistöllään olisi parempi mahdollisuus selvitä jos he pysyisivät kaukana taistelusta, ja ottaisivat haltuunsa resursseja siviilikohteilta.</w:t>
+      </w:r>
+      <w:r>
+        <w:rPr>
+          <w:noProof/>
+          <w:lang w:val="fi-FI"/>
+        </w:rPr>
+        <w:t xml:space="preserve"> Tästä syntyi</w:t>
+      </w:r>
+      <w:r>
+        <w:rPr>
+          <w:noProof/>
+          <w:lang w:val="fi-FI"/>
+        </w:rPr>
+        <w:t xml:space="preserve"> ajatus saattaa Tanya Gomezia ja muita aluksia Marsiin.</w:t>
       </w:r>
     </w:p>
     <w:p>

</xml_diff>